<commit_message>
New classes Difficulty and EnemyType added
</commit_message>
<xml_diff>
--- a/doc/TablaAnalisisDeRequerimientos (1).docx
+++ b/doc/TablaAnalisisDeRequerimientos (1).docx
@@ -1,6 +1,6 @@
 
 <file path=word/document.xml><?xml version="1.0" encoding="utf-8"?>
-<w:document xmlns:wpc="http://schemas.microsoft.com/office/word/2010/wordprocessingCanvas" xmlns:cx="http://schemas.microsoft.com/office/drawing/2014/chartex" xmlns:cx1="http://schemas.microsoft.com/office/drawing/2015/9/8/chartex" xmlns:cx2="http://schemas.microsoft.com/office/drawing/2015/10/21/chartex" xmlns:cx3="http://schemas.microsoft.com/office/drawing/2016/5/9/chartex" xmlns:cx4="http://schemas.microsoft.com/office/drawing/2016/5/10/chartex" xmlns:cx5="http://schemas.microsoft.com/office/drawing/2016/5/11/chartex" xmlns:cx6="http://schemas.microsoft.com/office/drawing/2016/5/12/chartex" xmlns:cx7="http://schemas.microsoft.com/office/drawing/2016/5/13/chartex" xmlns:cx8="http://schemas.microsoft.com/office/drawing/2016/5/14/chartex" xmlns:mc="http://schemas.openxmlformats.org/markup-compatibility/2006" xmlns:aink="http://schemas.microsoft.com/office/drawing/2016/ink" xmlns:am3d="http://schemas.microsoft.com/office/drawing/2017/model3d" xmlns:o="urn:schemas-microsoft-com:office:office" xmlns:oel="http://schemas.microsoft.com/office/2019/extlst" xmlns:r="http://schemas.openxmlformats.org/officeDocument/2006/relationships" xmlns:m="http://schemas.openxmlformats.org/officeDocument/2006/math" xmlns:v="urn:schemas-microsoft-com:vml" xmlns:wp14="http://schemas.microsoft.com/office/word/2010/wordprocessingDrawing" xmlns:wp="http://schemas.openxmlformats.org/drawingml/2006/wordprocessingDrawing" xmlns:w10="urn:schemas-microsoft-com:office:word" xmlns:w="http://schemas.openxmlformats.org/wordprocessingml/2006/main" xmlns:w14="http://schemas.microsoft.com/office/word/2010/wordml" xmlns:w15="http://schemas.microsoft.com/office/word/2012/wordml" xmlns:w16cex="http://schemas.microsoft.com/office/word/2018/wordml/cex" xmlns:w16cid="http://schemas.microsoft.com/office/word/2016/wordml/cid" xmlns:w16="http://schemas.microsoft.com/office/word/2018/wordml" xmlns:w16sdtdh="http://schemas.microsoft.com/office/word/2020/wordml/sdtdatahash" xmlns:w16se="http://schemas.microsoft.com/office/word/2015/wordml/symex" xmlns:wpg="http://schemas.microsoft.com/office/word/2010/wordprocessingGroup" xmlns:wpi="http://schemas.microsoft.com/office/word/2010/wordprocessingInk" xmlns:wne="http://schemas.microsoft.com/office/word/2006/wordml" xmlns:wps="http://schemas.microsoft.com/office/word/2010/wordprocessingShape" mc:Ignorable="w14 w15 w16se w16cid w16 w16cex w16sdtdh wp14">
+<w:document xmlns:wpc="http://schemas.microsoft.com/office/word/2010/wordprocessingCanvas" xmlns:cx="http://schemas.microsoft.com/office/drawing/2014/chartex" xmlns:cx1="http://schemas.microsoft.com/office/drawing/2015/9/8/chartex" xmlns:cx2="http://schemas.microsoft.com/office/drawing/2015/10/21/chartex" xmlns:cx3="http://schemas.microsoft.com/office/drawing/2016/5/9/chartex" xmlns:cx4="http://schemas.microsoft.com/office/drawing/2016/5/10/chartex" xmlns:cx5="http://schemas.microsoft.com/office/drawing/2016/5/11/chartex" xmlns:cx6="http://schemas.microsoft.com/office/drawing/2016/5/12/chartex" xmlns:cx7="http://schemas.microsoft.com/office/drawing/2016/5/13/chartex" xmlns:cx8="http://schemas.microsoft.com/office/drawing/2016/5/14/chartex" xmlns:mc="http://schemas.openxmlformats.org/markup-compatibility/2006" xmlns:aink="http://schemas.microsoft.com/office/drawing/2016/ink" xmlns:am3d="http://schemas.microsoft.com/office/drawing/2017/model3d" xmlns:o="urn:schemas-microsoft-com:office:office" xmlns:r="http://schemas.openxmlformats.org/officeDocument/2006/relationships" xmlns:m="http://schemas.openxmlformats.org/officeDocument/2006/math" xmlns:v="urn:schemas-microsoft-com:vml" xmlns:wp14="http://schemas.microsoft.com/office/word/2010/wordprocessingDrawing" xmlns:wp="http://schemas.openxmlformats.org/drawingml/2006/wordprocessingDrawing" xmlns:w10="urn:schemas-microsoft-com:office:word" xmlns:w="http://schemas.openxmlformats.org/wordprocessingml/2006/main" xmlns:w14="http://schemas.microsoft.com/office/word/2010/wordml" xmlns:w15="http://schemas.microsoft.com/office/word/2012/wordml" xmlns:w16cex="http://schemas.microsoft.com/office/word/2018/wordml/cex" xmlns:w16cid="http://schemas.microsoft.com/office/word/2016/wordml/cid" xmlns:w16="http://schemas.microsoft.com/office/word/2018/wordml" xmlns:w16sdtdh="http://schemas.microsoft.com/office/word/2020/wordml/sdtdatahash" xmlns:w16se="http://schemas.microsoft.com/office/word/2015/wordml/symex" xmlns:wpg="http://schemas.microsoft.com/office/word/2010/wordprocessingGroup" xmlns:wpi="http://schemas.microsoft.com/office/word/2010/wordprocessingInk" xmlns:wne="http://schemas.microsoft.com/office/word/2006/wordml" xmlns:wps="http://schemas.microsoft.com/office/word/2010/wordprocessingShape" mc:Ignorable="w14 w15 w16se w16cid w16 w16cex w16sdtdh wp14">
   <w:body>
     <w:p>
       <w:pPr>
@@ -362,14 +362,7 @@
                 <w:rFonts w:ascii="Arial" w:hAnsi="Arial" w:cs="Arial"/>
                 <w:color w:val="111111"/>
               </w:rPr>
-              <w:t xml:space="preserve">R6. </w:t>
-            </w:r>
-            <w:r>
-              <w:rPr>
-                <w:rFonts w:ascii="Arial" w:hAnsi="Arial" w:cs="Arial"/>
-                <w:color w:val="111111"/>
-              </w:rPr>
-              <w:t>Incrementar nivel para un jugador, en caso que no pueda incrementar el nivel, debe informar al usuario que puntaje requiere para subir.</w:t>
+              <w:t>R6. Incrementar nivel para un jugador, en caso que no pueda incrementar el nivel, debe informar al usuario que puntaje requiere para subir.</w:t>
             </w:r>
           </w:p>
           <w:p>
@@ -400,14 +393,7 @@
                 <w:rFonts w:ascii="Arial" w:hAnsi="Arial" w:cs="Arial"/>
                 <w:color w:val="111111"/>
               </w:rPr>
-              <w:t xml:space="preserve">R7. </w:t>
-            </w:r>
-            <w:r>
-              <w:rPr>
-                <w:rFonts w:ascii="Arial" w:hAnsi="Arial" w:cs="Arial"/>
-                <w:color w:val="111111"/>
-              </w:rPr>
-              <w:t>Informar los tesoros y enemigos (separados por coma) de un nivel dado por el usuario</w:t>
+              <w:t>R7. Informar los tesoros y enemigos (separados por coma) de un nivel dado por el usuario</w:t>
             </w:r>
           </w:p>
           <w:p>
@@ -438,14 +424,7 @@
                 <w:rFonts w:ascii="Arial" w:hAnsi="Arial" w:cs="Arial"/>
                 <w:color w:val="111111"/>
               </w:rPr>
-              <w:t xml:space="preserve">R8. </w:t>
-            </w:r>
-            <w:r>
-              <w:rPr>
-                <w:rFonts w:ascii="Arial" w:hAnsi="Arial" w:cs="Arial"/>
-                <w:color w:val="111111"/>
-              </w:rPr>
-              <w:t>Informar la cantidad encontrada de un tesoro en todos los niveles, es decir si el usuario quiere saber cuántos diamantes existen en todos los niveles.</w:t>
+              <w:t>R8. Informar la cantidad encontrada de un tesoro en todos los niveles, es decir si el usuario quiere saber cuántos diamantes existen en todos los niveles.</w:t>
             </w:r>
           </w:p>
           <w:p>
@@ -476,14 +455,7 @@
                 <w:rFonts w:ascii="Arial" w:hAnsi="Arial" w:cs="Arial"/>
                 <w:color w:val="111111"/>
               </w:rPr>
-              <w:t xml:space="preserve">R9. </w:t>
-            </w:r>
-            <w:r>
-              <w:rPr>
-                <w:rFonts w:ascii="Arial" w:hAnsi="Arial" w:cs="Arial"/>
-                <w:color w:val="111111"/>
-              </w:rPr>
-              <w:t>Informar la cantidad encontrada de un tipo de enemigo en todos los niveles, es decir si el usuario quiere saber cuántos ogros existen en todos los niveles.</w:t>
+              <w:t>R9. Informar la cantidad encontrada de un tipo de enemigo en todos los niveles, es decir si el usuario quiere saber cuántos ogros existen en todos los niveles.</w:t>
             </w:r>
           </w:p>
           <w:p>
@@ -514,14 +486,7 @@
                 <w:rFonts w:ascii="Arial" w:hAnsi="Arial" w:cs="Arial"/>
                 <w:color w:val="111111"/>
               </w:rPr>
-              <w:t xml:space="preserve">R10. </w:t>
-            </w:r>
-            <w:r>
-              <w:rPr>
-                <w:rFonts w:ascii="Arial" w:hAnsi="Arial" w:cs="Arial"/>
-                <w:color w:val="111111"/>
-              </w:rPr>
-              <w:t>Informar el tesoro más repetido en todos los niveles.</w:t>
+              <w:t>R10. Informar el tesoro más repetido en todos los niveles.</w:t>
             </w:r>
           </w:p>
           <w:p>
@@ -553,14 +518,7 @@
                 <w:color w:val="111111"/>
               </w:rPr>
               <w:lastRenderedPageBreak/>
-              <w:t xml:space="preserve">R11. </w:t>
-            </w:r>
-            <w:r>
-              <w:rPr>
-                <w:rFonts w:ascii="Arial" w:hAnsi="Arial" w:cs="Arial"/>
-                <w:color w:val="111111"/>
-              </w:rPr>
-              <w:t>Informar el enemigo que otorga mayor puntaje y el nivel donde se ubica.</w:t>
+              <w:t>R11. Informar el enemigo que otorga mayor puntaje y el nivel donde se ubica.</w:t>
             </w:r>
           </w:p>
           <w:p>
@@ -591,14 +549,7 @@
                 <w:rFonts w:ascii="Arial" w:hAnsi="Arial" w:cs="Arial"/>
                 <w:color w:val="111111"/>
               </w:rPr>
-              <w:t xml:space="preserve">R12. </w:t>
-            </w:r>
-            <w:r>
-              <w:rPr>
-                <w:rFonts w:ascii="Arial" w:hAnsi="Arial" w:cs="Arial"/>
-                <w:color w:val="111111"/>
-              </w:rPr>
-              <w:t>Informar la cantidad de consonantes encontradas en los nombres de los enemigos del juego.</w:t>
+              <w:t>R12. Informar la cantidad de consonantes encontradas en los nombres de los enemigos del juego.</w:t>
             </w:r>
           </w:p>
           <w:p>
@@ -617,14 +568,7 @@
                 <w:rFonts w:ascii="Arial" w:hAnsi="Arial" w:cs="Arial"/>
                 <w:color w:val="111111"/>
               </w:rPr>
-              <w:t xml:space="preserve">R13. </w:t>
-            </w:r>
-            <w:r>
-              <w:rPr>
-                <w:rFonts w:ascii="Arial" w:hAnsi="Arial" w:cs="Arial"/>
-                <w:color w:val="111111"/>
-              </w:rPr>
-              <w:t>Informar el top 5 de los jugadores de acuerdo al puntaje.</w:t>
+              <w:t>R13. Informar el top 5 de los jugadores de acuerdo al puntaje.</w:t>
             </w:r>
           </w:p>
           <w:p>
@@ -875,9 +819,7 @@
     </w:p>
     <w:tbl>
       <w:tblPr>
-        <w:tblStyle w:val="a0"/>
         <w:tblW w:w="9084" w:type="dxa"/>
-        <w:tblInd w:w="0" w:type="dxa"/>
         <w:tblBorders>
           <w:top w:val="single" w:sz="4" w:space="0" w:color="000000"/>
           <w:left w:val="single" w:sz="4" w:space="0" w:color="000000"/>
@@ -954,7 +896,7 @@
           </w:tcPr>
           <w:p>
             <w:r>
-              <w:t xml:space="preserve">El sistema debe </w:t>
+              <w:t>El sistema debe permitir registrar un jugador en el videojuego</w:t>
             </w:r>
           </w:p>
         </w:tc>
@@ -1049,14 +991,22 @@
             <w:tcW w:w="2271" w:type="dxa"/>
             <w:vAlign w:val="center"/>
           </w:tcPr>
-          <w:p/>
-        </w:tc>
-        <w:tc>
-          <w:tcPr>
-            <w:tcW w:w="2271" w:type="dxa"/>
-            <w:vAlign w:val="center"/>
-          </w:tcPr>
-          <w:p/>
+          <w:p>
+            <w:r>
+              <w:t>nickname</w:t>
+            </w:r>
+          </w:p>
+        </w:tc>
+        <w:tc>
+          <w:tcPr>
+            <w:tcW w:w="2271" w:type="dxa"/>
+            <w:vAlign w:val="center"/>
+          </w:tcPr>
+          <w:p>
+            <w:r>
+              <w:t>String</w:t>
+            </w:r>
+          </w:p>
         </w:tc>
         <w:tc>
           <w:tcPr>
@@ -1096,14 +1046,22 @@
             <w:tcW w:w="2271" w:type="dxa"/>
             <w:vAlign w:val="center"/>
           </w:tcPr>
-          <w:p/>
-        </w:tc>
-        <w:tc>
-          <w:tcPr>
-            <w:tcW w:w="2271" w:type="dxa"/>
-            <w:vAlign w:val="center"/>
-          </w:tcPr>
-          <w:p/>
+          <w:p>
+            <w:r>
+              <w:t>name</w:t>
+            </w:r>
+          </w:p>
+        </w:tc>
+        <w:tc>
+          <w:tcPr>
+            <w:tcW w:w="2271" w:type="dxa"/>
+            <w:vAlign w:val="center"/>
+          </w:tcPr>
+          <w:p>
+            <w:r>
+              <w:t xml:space="preserve">String </w:t>
+            </w:r>
+          </w:p>
         </w:tc>
         <w:tc>
           <w:tcPr>
@@ -1143,14 +1101,22 @@
             <w:tcW w:w="2271" w:type="dxa"/>
             <w:vAlign w:val="center"/>
           </w:tcPr>
-          <w:p/>
-        </w:tc>
-        <w:tc>
-          <w:tcPr>
-            <w:tcW w:w="2271" w:type="dxa"/>
-            <w:vAlign w:val="center"/>
-          </w:tcPr>
-          <w:p/>
+          <w:p>
+            <w:r>
+              <w:t>initialScore</w:t>
+            </w:r>
+          </w:p>
+        </w:tc>
+        <w:tc>
+          <w:tcPr>
+            <w:tcW w:w="2271" w:type="dxa"/>
+            <w:vAlign w:val="center"/>
+          </w:tcPr>
+          <w:p>
+            <w:r>
+              <w:t xml:space="preserve">Int </w:t>
+            </w:r>
+          </w:p>
         </w:tc>
         <w:tc>
           <w:tcPr>
@@ -1190,14 +1156,22 @@
             <w:tcW w:w="2271" w:type="dxa"/>
             <w:vAlign w:val="center"/>
           </w:tcPr>
-          <w:p/>
-        </w:tc>
-        <w:tc>
-          <w:tcPr>
-            <w:tcW w:w="2271" w:type="dxa"/>
-            <w:vAlign w:val="center"/>
-          </w:tcPr>
-          <w:p/>
+          <w:p>
+            <w:r>
+              <w:t>lifes</w:t>
+            </w:r>
+          </w:p>
+        </w:tc>
+        <w:tc>
+          <w:tcPr>
+            <w:tcW w:w="2271" w:type="dxa"/>
+            <w:vAlign w:val="center"/>
+          </w:tcPr>
+          <w:p>
+            <w:r>
+              <w:t>Int</w:t>
+            </w:r>
+          </w:p>
         </w:tc>
         <w:tc>
           <w:tcPr>
@@ -1266,7 +1240,6 @@
           </w:tcPr>
           <w:p>
             <w:r>
-              <w:lastRenderedPageBreak/>
               <w:t>Actividades generales necesarias para obtener los resultados</w:t>
             </w:r>
           </w:p>
@@ -1277,7 +1250,11 @@
             <w:gridSpan w:val="3"/>
             <w:vAlign w:val="center"/>
           </w:tcPr>
-          <w:p/>
+          <w:p>
+            <w:r>
+              <w:t>El objeto player no debe estar creado</w:t>
+            </w:r>
+          </w:p>
         </w:tc>
       </w:tr>
       <w:tr>
@@ -1302,7 +1279,11 @@
             <w:gridSpan w:val="3"/>
             <w:vAlign w:val="center"/>
           </w:tcPr>
-          <w:p/>
+          <w:p>
+            <w:r>
+              <w:t>Creación de un jugador</w:t>
+            </w:r>
+          </w:p>
         </w:tc>
       </w:tr>
       <w:tr>
@@ -1332,7 +1313,7 @@
               <w:jc w:val="center"/>
             </w:pPr>
             <w:r>
-              <w:t>Nombre entrada</w:t>
+              <w:t>Nombre Salida</w:t>
             </w:r>
           </w:p>
         </w:tc>
@@ -1394,21 +1375,33 @@
             <w:tcW w:w="2271" w:type="dxa"/>
             <w:vAlign w:val="center"/>
           </w:tcPr>
-          <w:p/>
-        </w:tc>
-        <w:tc>
-          <w:tcPr>
-            <w:tcW w:w="2271" w:type="dxa"/>
-            <w:vAlign w:val="center"/>
-          </w:tcPr>
-          <w:p/>
-        </w:tc>
-        <w:tc>
-          <w:tcPr>
-            <w:tcW w:w="2271" w:type="dxa"/>
-            <w:vAlign w:val="center"/>
-          </w:tcPr>
-          <w:p/>
+          <w:p>
+            <w:r>
+              <w:t>Mensaje de confirmación</w:t>
+            </w:r>
+          </w:p>
+        </w:tc>
+        <w:tc>
+          <w:tcPr>
+            <w:tcW w:w="2271" w:type="dxa"/>
+            <w:vAlign w:val="center"/>
+          </w:tcPr>
+          <w:p>
+            <w:r>
+              <w:t>String</w:t>
+            </w:r>
+          </w:p>
+        </w:tc>
+        <w:tc>
+          <w:tcPr>
+            <w:tcW w:w="2271" w:type="dxa"/>
+            <w:vAlign w:val="center"/>
+          </w:tcPr>
+          <w:p>
+            <w:r>
+              <w:t>Creación exitosa del jugador</w:t>
+            </w:r>
+          </w:p>
         </w:tc>
       </w:tr>
       <w:tr>
@@ -1440,21 +1433,33 @@
             <w:tcW w:w="2271" w:type="dxa"/>
             <w:vAlign w:val="center"/>
           </w:tcPr>
-          <w:p/>
-        </w:tc>
-        <w:tc>
-          <w:tcPr>
-            <w:tcW w:w="2271" w:type="dxa"/>
-            <w:vAlign w:val="center"/>
-          </w:tcPr>
-          <w:p/>
-        </w:tc>
-        <w:tc>
-          <w:tcPr>
-            <w:tcW w:w="2271" w:type="dxa"/>
-            <w:vAlign w:val="center"/>
-          </w:tcPr>
-          <w:p/>
+          <w:p>
+            <w:r>
+              <w:t>Mensaje de Error</w:t>
+            </w:r>
+          </w:p>
+        </w:tc>
+        <w:tc>
+          <w:tcPr>
+            <w:tcW w:w="2271" w:type="dxa"/>
+            <w:vAlign w:val="center"/>
+          </w:tcPr>
+          <w:p>
+            <w:r>
+              <w:t>String</w:t>
+            </w:r>
+          </w:p>
+        </w:tc>
+        <w:tc>
+          <w:tcPr>
+            <w:tcW w:w="2271" w:type="dxa"/>
+            <w:vAlign w:val="center"/>
+          </w:tcPr>
+          <w:p>
+            <w:r>
+              <w:t>Error en la creación de un jugador</w:t>
+            </w:r>
+          </w:p>
         </w:tc>
       </w:tr>
       <w:tr>
@@ -1596,6 +1601,2402 @@
         </w:tc>
       </w:tr>
     </w:tbl>
+    <w:p/>
+    <w:tbl>
+      <w:tblPr>
+        <w:tblW w:w="9084" w:type="dxa"/>
+        <w:tblBorders>
+          <w:top w:val="single" w:sz="4" w:space="0" w:color="000000"/>
+          <w:left w:val="single" w:sz="4" w:space="0" w:color="000000"/>
+          <w:bottom w:val="single" w:sz="4" w:space="0" w:color="000000"/>
+          <w:right w:val="single" w:sz="4" w:space="0" w:color="000000"/>
+          <w:insideH w:val="single" w:sz="4" w:space="0" w:color="000000"/>
+          <w:insideV w:val="single" w:sz="4" w:space="0" w:color="000000"/>
+        </w:tblBorders>
+        <w:tblLayout w:type="fixed"/>
+        <w:tblLook w:val="0400" w:firstRow="0" w:lastRow="0" w:firstColumn="0" w:lastColumn="0" w:noHBand="0" w:noVBand="1"/>
+      </w:tblPr>
+      <w:tblGrid>
+        <w:gridCol w:w="2271"/>
+        <w:gridCol w:w="2271"/>
+        <w:gridCol w:w="2271"/>
+        <w:gridCol w:w="2271"/>
+      </w:tblGrid>
+      <w:tr>
+        <w:trPr>
+          <w:trHeight w:val="589"/>
+        </w:trPr>
+        <w:tc>
+          <w:tcPr>
+            <w:tcW w:w="2271" w:type="dxa"/>
+            <w:shd w:val="clear" w:color="auto" w:fill="D9E2F3"/>
+            <w:vAlign w:val="center"/>
+          </w:tcPr>
+          <w:p>
+            <w:r>
+              <w:t>Nombre o identificador</w:t>
+            </w:r>
+          </w:p>
+        </w:tc>
+        <w:tc>
+          <w:tcPr>
+            <w:tcW w:w="6813" w:type="dxa"/>
+            <w:gridSpan w:val="3"/>
+            <w:vAlign w:val="center"/>
+          </w:tcPr>
+          <w:p>
+            <w:r>
+              <w:t xml:space="preserve">R2. </w:t>
+            </w:r>
+            <w:r>
+              <w:rPr>
+                <w:rFonts w:ascii="Arial" w:eastAsia="Arial" w:hAnsi="Arial" w:cs="Arial"/>
+              </w:rPr>
+              <w:t>Registrar niveles</w:t>
+            </w:r>
+          </w:p>
+        </w:tc>
+      </w:tr>
+      <w:tr>
+        <w:trPr>
+          <w:trHeight w:val="816"/>
+        </w:trPr>
+        <w:tc>
+          <w:tcPr>
+            <w:tcW w:w="2271" w:type="dxa"/>
+            <w:shd w:val="clear" w:color="auto" w:fill="D9E2F3"/>
+            <w:vAlign w:val="center"/>
+          </w:tcPr>
+          <w:p>
+            <w:r>
+              <w:t>Resumen</w:t>
+            </w:r>
+          </w:p>
+        </w:tc>
+        <w:tc>
+          <w:tcPr>
+            <w:tcW w:w="6813" w:type="dxa"/>
+            <w:gridSpan w:val="3"/>
+            <w:vAlign w:val="center"/>
+          </w:tcPr>
+          <w:p>
+            <w:r>
+              <w:t>El sistema debe permitir registrar los niveles del videojuego</w:t>
+            </w:r>
+          </w:p>
+        </w:tc>
+      </w:tr>
+      <w:tr>
+        <w:trPr>
+          <w:trHeight w:val="416"/>
+        </w:trPr>
+        <w:tc>
+          <w:tcPr>
+            <w:tcW w:w="2271" w:type="dxa"/>
+            <w:vMerge w:val="restart"/>
+            <w:shd w:val="clear" w:color="auto" w:fill="D9E2F3"/>
+            <w:vAlign w:val="center"/>
+          </w:tcPr>
+          <w:p>
+            <w:r>
+              <w:t>Entradas</w:t>
+            </w:r>
+          </w:p>
+        </w:tc>
+        <w:tc>
+          <w:tcPr>
+            <w:tcW w:w="2271" w:type="dxa"/>
+            <w:vAlign w:val="center"/>
+          </w:tcPr>
+          <w:p>
+            <w:pPr>
+              <w:jc w:val="center"/>
+            </w:pPr>
+            <w:r>
+              <w:t>Nombre entrada</w:t>
+            </w:r>
+          </w:p>
+        </w:tc>
+        <w:tc>
+          <w:tcPr>
+            <w:tcW w:w="2271" w:type="dxa"/>
+            <w:vAlign w:val="center"/>
+          </w:tcPr>
+          <w:p>
+            <w:pPr>
+              <w:jc w:val="center"/>
+            </w:pPr>
+            <w:r>
+              <w:t>Tipo de dato</w:t>
+            </w:r>
+          </w:p>
+        </w:tc>
+        <w:tc>
+          <w:tcPr>
+            <w:tcW w:w="2271" w:type="dxa"/>
+            <w:vAlign w:val="center"/>
+          </w:tcPr>
+          <w:p>
+            <w:pPr>
+              <w:jc w:val="center"/>
+            </w:pPr>
+            <w:r>
+              <w:t>Condición de selección o repetición</w:t>
+            </w:r>
+          </w:p>
+        </w:tc>
+      </w:tr>
+      <w:tr>
+        <w:trPr>
+          <w:trHeight w:val="270"/>
+        </w:trPr>
+        <w:tc>
+          <w:tcPr>
+            <w:tcW w:w="2271" w:type="dxa"/>
+            <w:vMerge/>
+            <w:shd w:val="clear" w:color="auto" w:fill="D9E2F3"/>
+            <w:vAlign w:val="center"/>
+          </w:tcPr>
+          <w:p>
+            <w:pPr>
+              <w:widowControl w:val="0"/>
+              <w:pBdr>
+                <w:top w:val="nil"/>
+                <w:left w:val="nil"/>
+                <w:bottom w:val="nil"/>
+                <w:right w:val="nil"/>
+                <w:between w:val="nil"/>
+              </w:pBdr>
+              <w:spacing w:line="276" w:lineRule="auto"/>
+            </w:pPr>
+          </w:p>
+        </w:tc>
+        <w:tc>
+          <w:tcPr>
+            <w:tcW w:w="2271" w:type="dxa"/>
+            <w:vAlign w:val="center"/>
+          </w:tcPr>
+          <w:p>
+            <w:r>
+              <w:t>Id</w:t>
+            </w:r>
+          </w:p>
+        </w:tc>
+        <w:tc>
+          <w:tcPr>
+            <w:tcW w:w="2271" w:type="dxa"/>
+            <w:vAlign w:val="center"/>
+          </w:tcPr>
+          <w:p>
+            <w:r>
+              <w:t>String</w:t>
+            </w:r>
+          </w:p>
+        </w:tc>
+        <w:tc>
+          <w:tcPr>
+            <w:tcW w:w="2271" w:type="dxa"/>
+            <w:vAlign w:val="center"/>
+          </w:tcPr>
+          <w:p/>
+        </w:tc>
+      </w:tr>
+      <w:tr>
+        <w:trPr>
+          <w:trHeight w:val="270"/>
+        </w:trPr>
+        <w:tc>
+          <w:tcPr>
+            <w:tcW w:w="2271" w:type="dxa"/>
+            <w:vMerge/>
+            <w:shd w:val="clear" w:color="auto" w:fill="D9E2F3"/>
+            <w:vAlign w:val="center"/>
+          </w:tcPr>
+          <w:p>
+            <w:pPr>
+              <w:widowControl w:val="0"/>
+              <w:pBdr>
+                <w:top w:val="nil"/>
+                <w:left w:val="nil"/>
+                <w:bottom w:val="nil"/>
+                <w:right w:val="nil"/>
+                <w:between w:val="nil"/>
+              </w:pBdr>
+              <w:spacing w:line="276" w:lineRule="auto"/>
+            </w:pPr>
+          </w:p>
+        </w:tc>
+        <w:tc>
+          <w:tcPr>
+            <w:tcW w:w="2271" w:type="dxa"/>
+            <w:vAlign w:val="center"/>
+          </w:tcPr>
+          <w:p>
+            <w:r>
+              <w:t>Score2NextLevel</w:t>
+            </w:r>
+          </w:p>
+        </w:tc>
+        <w:tc>
+          <w:tcPr>
+            <w:tcW w:w="2271" w:type="dxa"/>
+            <w:vAlign w:val="center"/>
+          </w:tcPr>
+          <w:p>
+            <w:r>
+              <w:t xml:space="preserve">int </w:t>
+            </w:r>
+          </w:p>
+        </w:tc>
+        <w:tc>
+          <w:tcPr>
+            <w:tcW w:w="2271" w:type="dxa"/>
+            <w:vAlign w:val="center"/>
+          </w:tcPr>
+          <w:p/>
+        </w:tc>
+      </w:tr>
+      <w:tr>
+        <w:trPr>
+          <w:trHeight w:val="270"/>
+        </w:trPr>
+        <w:tc>
+          <w:tcPr>
+            <w:tcW w:w="2271" w:type="dxa"/>
+            <w:vMerge/>
+            <w:shd w:val="clear" w:color="auto" w:fill="D9E2F3"/>
+            <w:vAlign w:val="center"/>
+          </w:tcPr>
+          <w:p>
+            <w:pPr>
+              <w:widowControl w:val="0"/>
+              <w:pBdr>
+                <w:top w:val="nil"/>
+                <w:left w:val="nil"/>
+                <w:bottom w:val="nil"/>
+                <w:right w:val="nil"/>
+                <w:between w:val="nil"/>
+              </w:pBdr>
+              <w:spacing w:line="276" w:lineRule="auto"/>
+            </w:pPr>
+          </w:p>
+        </w:tc>
+        <w:tc>
+          <w:tcPr>
+            <w:tcW w:w="2271" w:type="dxa"/>
+            <w:vAlign w:val="center"/>
+          </w:tcPr>
+          <w:p>
+            <w:r>
+              <w:t>difficulty</w:t>
+            </w:r>
+          </w:p>
+        </w:tc>
+        <w:tc>
+          <w:tcPr>
+            <w:tcW w:w="2271" w:type="dxa"/>
+            <w:vAlign w:val="center"/>
+          </w:tcPr>
+          <w:p>
+            <w:r>
+              <w:t xml:space="preserve">Difficulty </w:t>
+            </w:r>
+          </w:p>
+        </w:tc>
+        <w:tc>
+          <w:tcPr>
+            <w:tcW w:w="2271" w:type="dxa"/>
+            <w:vAlign w:val="center"/>
+          </w:tcPr>
+          <w:p/>
+        </w:tc>
+      </w:tr>
+      <w:tr>
+        <w:trPr>
+          <w:trHeight w:val="270"/>
+        </w:trPr>
+        <w:tc>
+          <w:tcPr>
+            <w:tcW w:w="2271" w:type="dxa"/>
+            <w:vMerge/>
+            <w:shd w:val="clear" w:color="auto" w:fill="D9E2F3"/>
+            <w:vAlign w:val="center"/>
+          </w:tcPr>
+          <w:p>
+            <w:pPr>
+              <w:widowControl w:val="0"/>
+              <w:pBdr>
+                <w:top w:val="nil"/>
+                <w:left w:val="nil"/>
+                <w:bottom w:val="nil"/>
+                <w:right w:val="nil"/>
+                <w:between w:val="nil"/>
+              </w:pBdr>
+              <w:spacing w:line="276" w:lineRule="auto"/>
+            </w:pPr>
+          </w:p>
+        </w:tc>
+        <w:tc>
+          <w:tcPr>
+            <w:tcW w:w="2271" w:type="dxa"/>
+            <w:vAlign w:val="center"/>
+          </w:tcPr>
+          <w:p/>
+        </w:tc>
+        <w:tc>
+          <w:tcPr>
+            <w:tcW w:w="2271" w:type="dxa"/>
+            <w:vAlign w:val="center"/>
+          </w:tcPr>
+          <w:p/>
+        </w:tc>
+        <w:tc>
+          <w:tcPr>
+            <w:tcW w:w="2271" w:type="dxa"/>
+            <w:vAlign w:val="center"/>
+          </w:tcPr>
+          <w:p/>
+        </w:tc>
+      </w:tr>
+      <w:tr>
+        <w:trPr>
+          <w:trHeight w:val="270"/>
+        </w:trPr>
+        <w:tc>
+          <w:tcPr>
+            <w:tcW w:w="2271" w:type="dxa"/>
+            <w:vMerge/>
+            <w:shd w:val="clear" w:color="auto" w:fill="D9E2F3"/>
+            <w:vAlign w:val="center"/>
+          </w:tcPr>
+          <w:p>
+            <w:pPr>
+              <w:widowControl w:val="0"/>
+              <w:pBdr>
+                <w:top w:val="nil"/>
+                <w:left w:val="nil"/>
+                <w:bottom w:val="nil"/>
+                <w:right w:val="nil"/>
+                <w:between w:val="nil"/>
+              </w:pBdr>
+              <w:spacing w:line="276" w:lineRule="auto"/>
+            </w:pPr>
+          </w:p>
+        </w:tc>
+        <w:tc>
+          <w:tcPr>
+            <w:tcW w:w="2271" w:type="dxa"/>
+            <w:vAlign w:val="center"/>
+          </w:tcPr>
+          <w:p/>
+        </w:tc>
+        <w:tc>
+          <w:tcPr>
+            <w:tcW w:w="2271" w:type="dxa"/>
+            <w:vAlign w:val="center"/>
+          </w:tcPr>
+          <w:p/>
+        </w:tc>
+        <w:tc>
+          <w:tcPr>
+            <w:tcW w:w="2271" w:type="dxa"/>
+            <w:vAlign w:val="center"/>
+          </w:tcPr>
+          <w:p/>
+        </w:tc>
+      </w:tr>
+      <w:tr>
+        <w:trPr>
+          <w:trHeight w:val="1255"/>
+        </w:trPr>
+        <w:tc>
+          <w:tcPr>
+            <w:tcW w:w="2271" w:type="dxa"/>
+            <w:shd w:val="clear" w:color="auto" w:fill="D9E2F3"/>
+            <w:vAlign w:val="center"/>
+          </w:tcPr>
+          <w:p>
+            <w:r>
+              <w:t>Actividades generales necesarias para obtener los resultados</w:t>
+            </w:r>
+          </w:p>
+        </w:tc>
+        <w:tc>
+          <w:tcPr>
+            <w:tcW w:w="6813" w:type="dxa"/>
+            <w:gridSpan w:val="3"/>
+            <w:vAlign w:val="center"/>
+          </w:tcPr>
+          <w:p/>
+        </w:tc>
+      </w:tr>
+      <w:tr>
+        <w:trPr>
+          <w:trHeight w:val="727"/>
+        </w:trPr>
+        <w:tc>
+          <w:tcPr>
+            <w:tcW w:w="2271" w:type="dxa"/>
+            <w:shd w:val="clear" w:color="auto" w:fill="D9E2F3"/>
+            <w:vAlign w:val="center"/>
+          </w:tcPr>
+          <w:p>
+            <w:r>
+              <w:lastRenderedPageBreak/>
+              <w:t>Resultado o postcondición</w:t>
+            </w:r>
+          </w:p>
+        </w:tc>
+        <w:tc>
+          <w:tcPr>
+            <w:tcW w:w="6813" w:type="dxa"/>
+            <w:gridSpan w:val="3"/>
+            <w:vAlign w:val="center"/>
+          </w:tcPr>
+          <w:p>
+            <w:r>
+              <w:t>Cre</w:t>
+            </w:r>
+            <w:r>
+              <w:t>ación de un nivel</w:t>
+            </w:r>
+          </w:p>
+        </w:tc>
+      </w:tr>
+      <w:tr>
+        <w:trPr>
+          <w:trHeight w:val="286"/>
+        </w:trPr>
+        <w:tc>
+          <w:tcPr>
+            <w:tcW w:w="2271" w:type="dxa"/>
+            <w:vMerge w:val="restart"/>
+            <w:shd w:val="clear" w:color="auto" w:fill="D9E2F3"/>
+            <w:vAlign w:val="center"/>
+          </w:tcPr>
+          <w:p>
+            <w:r>
+              <w:t>Salidas</w:t>
+            </w:r>
+          </w:p>
+        </w:tc>
+        <w:tc>
+          <w:tcPr>
+            <w:tcW w:w="2271" w:type="dxa"/>
+            <w:vAlign w:val="center"/>
+          </w:tcPr>
+          <w:p>
+            <w:pPr>
+              <w:jc w:val="center"/>
+            </w:pPr>
+            <w:r>
+              <w:t>Nombre Salida</w:t>
+            </w:r>
+          </w:p>
+        </w:tc>
+        <w:tc>
+          <w:tcPr>
+            <w:tcW w:w="2271" w:type="dxa"/>
+            <w:vAlign w:val="center"/>
+          </w:tcPr>
+          <w:p>
+            <w:pPr>
+              <w:jc w:val="center"/>
+            </w:pPr>
+            <w:r>
+              <w:t>Tipo de dato</w:t>
+            </w:r>
+          </w:p>
+        </w:tc>
+        <w:tc>
+          <w:tcPr>
+            <w:tcW w:w="2271" w:type="dxa"/>
+            <w:vAlign w:val="center"/>
+          </w:tcPr>
+          <w:p>
+            <w:pPr>
+              <w:jc w:val="center"/>
+            </w:pPr>
+            <w:r>
+              <w:t>Condición de selección o repetición</w:t>
+            </w:r>
+          </w:p>
+        </w:tc>
+      </w:tr>
+      <w:tr>
+        <w:trPr>
+          <w:trHeight w:val="300"/>
+        </w:trPr>
+        <w:tc>
+          <w:tcPr>
+            <w:tcW w:w="2271" w:type="dxa"/>
+            <w:vMerge/>
+            <w:shd w:val="clear" w:color="auto" w:fill="D9E2F3"/>
+            <w:vAlign w:val="center"/>
+          </w:tcPr>
+          <w:p>
+            <w:pPr>
+              <w:widowControl w:val="0"/>
+              <w:pBdr>
+                <w:top w:val="nil"/>
+                <w:left w:val="nil"/>
+                <w:bottom w:val="nil"/>
+                <w:right w:val="nil"/>
+                <w:between w:val="nil"/>
+              </w:pBdr>
+            </w:pPr>
+          </w:p>
+        </w:tc>
+        <w:tc>
+          <w:tcPr>
+            <w:tcW w:w="2271" w:type="dxa"/>
+            <w:vAlign w:val="center"/>
+          </w:tcPr>
+          <w:p>
+            <w:r>
+              <w:t>Mensaje de confirmación</w:t>
+            </w:r>
+          </w:p>
+        </w:tc>
+        <w:tc>
+          <w:tcPr>
+            <w:tcW w:w="2271" w:type="dxa"/>
+            <w:vAlign w:val="center"/>
+          </w:tcPr>
+          <w:p>
+            <w:r>
+              <w:t>String</w:t>
+            </w:r>
+          </w:p>
+        </w:tc>
+        <w:tc>
+          <w:tcPr>
+            <w:tcW w:w="2271" w:type="dxa"/>
+            <w:vAlign w:val="center"/>
+          </w:tcPr>
+          <w:p>
+            <w:r>
+              <w:t xml:space="preserve">Creación exitosa </w:t>
+            </w:r>
+          </w:p>
+        </w:tc>
+      </w:tr>
+      <w:tr>
+        <w:trPr>
+          <w:trHeight w:val="255"/>
+        </w:trPr>
+        <w:tc>
+          <w:tcPr>
+            <w:tcW w:w="2271" w:type="dxa"/>
+            <w:vMerge/>
+            <w:shd w:val="clear" w:color="auto" w:fill="D9E2F3"/>
+            <w:vAlign w:val="center"/>
+          </w:tcPr>
+          <w:p>
+            <w:pPr>
+              <w:widowControl w:val="0"/>
+              <w:pBdr>
+                <w:top w:val="nil"/>
+                <w:left w:val="nil"/>
+                <w:bottom w:val="nil"/>
+                <w:right w:val="nil"/>
+                <w:between w:val="nil"/>
+              </w:pBdr>
+            </w:pPr>
+          </w:p>
+        </w:tc>
+        <w:tc>
+          <w:tcPr>
+            <w:tcW w:w="2271" w:type="dxa"/>
+            <w:vAlign w:val="center"/>
+          </w:tcPr>
+          <w:p>
+            <w:r>
+              <w:t>Mensaje de Error</w:t>
+            </w:r>
+          </w:p>
+        </w:tc>
+        <w:tc>
+          <w:tcPr>
+            <w:tcW w:w="2271" w:type="dxa"/>
+            <w:vAlign w:val="center"/>
+          </w:tcPr>
+          <w:p>
+            <w:r>
+              <w:t>String</w:t>
+            </w:r>
+          </w:p>
+        </w:tc>
+        <w:tc>
+          <w:tcPr>
+            <w:tcW w:w="2271" w:type="dxa"/>
+            <w:vAlign w:val="center"/>
+          </w:tcPr>
+          <w:p>
+            <w:r>
+              <w:t xml:space="preserve">Error en la creación </w:t>
+            </w:r>
+          </w:p>
+        </w:tc>
+      </w:tr>
+      <w:tr>
+        <w:trPr>
+          <w:trHeight w:val="270"/>
+        </w:trPr>
+        <w:tc>
+          <w:tcPr>
+            <w:tcW w:w="2271" w:type="dxa"/>
+            <w:vMerge/>
+            <w:shd w:val="clear" w:color="auto" w:fill="D9E2F3"/>
+            <w:vAlign w:val="center"/>
+          </w:tcPr>
+          <w:p>
+            <w:pPr>
+              <w:widowControl w:val="0"/>
+              <w:pBdr>
+                <w:top w:val="nil"/>
+                <w:left w:val="nil"/>
+                <w:bottom w:val="nil"/>
+                <w:right w:val="nil"/>
+                <w:between w:val="nil"/>
+              </w:pBdr>
+            </w:pPr>
+          </w:p>
+        </w:tc>
+        <w:tc>
+          <w:tcPr>
+            <w:tcW w:w="2271" w:type="dxa"/>
+            <w:vAlign w:val="center"/>
+          </w:tcPr>
+          <w:p/>
+        </w:tc>
+        <w:tc>
+          <w:tcPr>
+            <w:tcW w:w="2271" w:type="dxa"/>
+            <w:vAlign w:val="center"/>
+          </w:tcPr>
+          <w:p/>
+        </w:tc>
+        <w:tc>
+          <w:tcPr>
+            <w:tcW w:w="2271" w:type="dxa"/>
+            <w:vAlign w:val="center"/>
+          </w:tcPr>
+          <w:p/>
+        </w:tc>
+      </w:tr>
+      <w:tr>
+        <w:trPr>
+          <w:trHeight w:val="255"/>
+        </w:trPr>
+        <w:tc>
+          <w:tcPr>
+            <w:tcW w:w="2271" w:type="dxa"/>
+            <w:vMerge/>
+            <w:shd w:val="clear" w:color="auto" w:fill="D9E2F3"/>
+            <w:vAlign w:val="center"/>
+          </w:tcPr>
+          <w:p>
+            <w:pPr>
+              <w:widowControl w:val="0"/>
+              <w:pBdr>
+                <w:top w:val="nil"/>
+                <w:left w:val="nil"/>
+                <w:bottom w:val="nil"/>
+                <w:right w:val="nil"/>
+                <w:between w:val="nil"/>
+              </w:pBdr>
+            </w:pPr>
+          </w:p>
+        </w:tc>
+        <w:tc>
+          <w:tcPr>
+            <w:tcW w:w="2271" w:type="dxa"/>
+            <w:vAlign w:val="center"/>
+          </w:tcPr>
+          <w:p/>
+        </w:tc>
+        <w:tc>
+          <w:tcPr>
+            <w:tcW w:w="2271" w:type="dxa"/>
+            <w:vAlign w:val="center"/>
+          </w:tcPr>
+          <w:p/>
+        </w:tc>
+        <w:tc>
+          <w:tcPr>
+            <w:tcW w:w="2271" w:type="dxa"/>
+            <w:vAlign w:val="center"/>
+          </w:tcPr>
+          <w:p/>
+        </w:tc>
+      </w:tr>
+      <w:tr>
+        <w:trPr>
+          <w:trHeight w:val="240"/>
+        </w:trPr>
+        <w:tc>
+          <w:tcPr>
+            <w:tcW w:w="2271" w:type="dxa"/>
+            <w:vMerge/>
+            <w:shd w:val="clear" w:color="auto" w:fill="D9E2F3"/>
+            <w:vAlign w:val="center"/>
+          </w:tcPr>
+          <w:p>
+            <w:pPr>
+              <w:widowControl w:val="0"/>
+              <w:pBdr>
+                <w:top w:val="nil"/>
+                <w:left w:val="nil"/>
+                <w:bottom w:val="nil"/>
+                <w:right w:val="nil"/>
+                <w:between w:val="nil"/>
+              </w:pBdr>
+            </w:pPr>
+          </w:p>
+        </w:tc>
+        <w:tc>
+          <w:tcPr>
+            <w:tcW w:w="2271" w:type="dxa"/>
+            <w:vAlign w:val="center"/>
+          </w:tcPr>
+          <w:p/>
+        </w:tc>
+        <w:tc>
+          <w:tcPr>
+            <w:tcW w:w="2271" w:type="dxa"/>
+            <w:vAlign w:val="center"/>
+          </w:tcPr>
+          <w:p/>
+        </w:tc>
+        <w:tc>
+          <w:tcPr>
+            <w:tcW w:w="2271" w:type="dxa"/>
+            <w:vAlign w:val="center"/>
+          </w:tcPr>
+          <w:p/>
+        </w:tc>
+      </w:tr>
+    </w:tbl>
+    <w:p/>
+    <w:tbl>
+      <w:tblPr>
+        <w:tblW w:w="9084" w:type="dxa"/>
+        <w:tblBorders>
+          <w:top w:val="single" w:sz="4" w:space="0" w:color="000000"/>
+          <w:left w:val="single" w:sz="4" w:space="0" w:color="000000"/>
+          <w:bottom w:val="single" w:sz="4" w:space="0" w:color="000000"/>
+          <w:right w:val="single" w:sz="4" w:space="0" w:color="000000"/>
+          <w:insideH w:val="single" w:sz="4" w:space="0" w:color="000000"/>
+          <w:insideV w:val="single" w:sz="4" w:space="0" w:color="000000"/>
+        </w:tblBorders>
+        <w:tblLayout w:type="fixed"/>
+        <w:tblLook w:val="0400" w:firstRow="0" w:lastRow="0" w:firstColumn="0" w:lastColumn="0" w:noHBand="0" w:noVBand="1"/>
+      </w:tblPr>
+      <w:tblGrid>
+        <w:gridCol w:w="2271"/>
+        <w:gridCol w:w="2271"/>
+        <w:gridCol w:w="2271"/>
+        <w:gridCol w:w="2271"/>
+      </w:tblGrid>
+      <w:tr>
+        <w:trPr>
+          <w:trHeight w:val="589"/>
+        </w:trPr>
+        <w:tc>
+          <w:tcPr>
+            <w:tcW w:w="2271" w:type="dxa"/>
+            <w:shd w:val="clear" w:color="auto" w:fill="D9E2F3"/>
+            <w:vAlign w:val="center"/>
+          </w:tcPr>
+          <w:p>
+            <w:r>
+              <w:t>Nombre o identificador</w:t>
+            </w:r>
+          </w:p>
+        </w:tc>
+        <w:tc>
+          <w:tcPr>
+            <w:tcW w:w="6813" w:type="dxa"/>
+            <w:gridSpan w:val="3"/>
+            <w:vAlign w:val="center"/>
+          </w:tcPr>
+          <w:p>
+            <w:r>
+              <w:t>R</w:t>
+            </w:r>
+            <w:r>
+              <w:t>3.</w:t>
+            </w:r>
+            <w:r>
+              <w:t xml:space="preserve"> </w:t>
+            </w:r>
+            <w:r>
+              <w:rPr>
+                <w:rFonts w:ascii="Arial" w:eastAsia="Arial" w:hAnsi="Arial" w:cs="Arial"/>
+              </w:rPr>
+              <w:t xml:space="preserve">Registrar </w:t>
+            </w:r>
+            <w:r>
+              <w:rPr>
+                <w:rFonts w:ascii="Arial" w:eastAsia="Arial" w:hAnsi="Arial" w:cs="Arial"/>
+              </w:rPr>
+              <w:t xml:space="preserve">enemigos a niveles </w:t>
+            </w:r>
+          </w:p>
+        </w:tc>
+      </w:tr>
+      <w:tr>
+        <w:trPr>
+          <w:trHeight w:val="816"/>
+        </w:trPr>
+        <w:tc>
+          <w:tcPr>
+            <w:tcW w:w="2271" w:type="dxa"/>
+            <w:shd w:val="clear" w:color="auto" w:fill="D9E2F3"/>
+            <w:vAlign w:val="center"/>
+          </w:tcPr>
+          <w:p>
+            <w:r>
+              <w:t>Resumen</w:t>
+            </w:r>
+          </w:p>
+        </w:tc>
+        <w:tc>
+          <w:tcPr>
+            <w:tcW w:w="6813" w:type="dxa"/>
+            <w:gridSpan w:val="3"/>
+            <w:vAlign w:val="center"/>
+          </w:tcPr>
+          <w:p>
+            <w:r>
+              <w:t>El sistema debe perm</w:t>
+            </w:r>
+            <w:r>
+              <w:t xml:space="preserve">itir registrar enemigos y asignarlos a un nivel </w:t>
+            </w:r>
+          </w:p>
+        </w:tc>
+      </w:tr>
+      <w:tr>
+        <w:trPr>
+          <w:trHeight w:val="416"/>
+        </w:trPr>
+        <w:tc>
+          <w:tcPr>
+            <w:tcW w:w="2271" w:type="dxa"/>
+            <w:vMerge w:val="restart"/>
+            <w:shd w:val="clear" w:color="auto" w:fill="D9E2F3"/>
+            <w:vAlign w:val="center"/>
+          </w:tcPr>
+          <w:p>
+            <w:r>
+              <w:t>Entradas</w:t>
+            </w:r>
+          </w:p>
+        </w:tc>
+        <w:tc>
+          <w:tcPr>
+            <w:tcW w:w="2271" w:type="dxa"/>
+            <w:vAlign w:val="center"/>
+          </w:tcPr>
+          <w:p>
+            <w:pPr>
+              <w:jc w:val="center"/>
+            </w:pPr>
+            <w:r>
+              <w:t>Nombre entrada</w:t>
+            </w:r>
+          </w:p>
+        </w:tc>
+        <w:tc>
+          <w:tcPr>
+            <w:tcW w:w="2271" w:type="dxa"/>
+            <w:vAlign w:val="center"/>
+          </w:tcPr>
+          <w:p>
+            <w:pPr>
+              <w:jc w:val="center"/>
+            </w:pPr>
+            <w:r>
+              <w:t>Tipo de dato</w:t>
+            </w:r>
+          </w:p>
+        </w:tc>
+        <w:tc>
+          <w:tcPr>
+            <w:tcW w:w="2271" w:type="dxa"/>
+            <w:vAlign w:val="center"/>
+          </w:tcPr>
+          <w:p>
+            <w:pPr>
+              <w:jc w:val="center"/>
+            </w:pPr>
+            <w:r>
+              <w:t>Condición de selección o repetición</w:t>
+            </w:r>
+          </w:p>
+        </w:tc>
+      </w:tr>
+      <w:tr>
+        <w:trPr>
+          <w:trHeight w:val="270"/>
+        </w:trPr>
+        <w:tc>
+          <w:tcPr>
+            <w:tcW w:w="2271" w:type="dxa"/>
+            <w:vMerge/>
+            <w:shd w:val="clear" w:color="auto" w:fill="D9E2F3"/>
+            <w:vAlign w:val="center"/>
+          </w:tcPr>
+          <w:p>
+            <w:pPr>
+              <w:widowControl w:val="0"/>
+              <w:pBdr>
+                <w:top w:val="nil"/>
+                <w:left w:val="nil"/>
+                <w:bottom w:val="nil"/>
+                <w:right w:val="nil"/>
+                <w:between w:val="nil"/>
+              </w:pBdr>
+              <w:spacing w:line="276" w:lineRule="auto"/>
+            </w:pPr>
+          </w:p>
+        </w:tc>
+        <w:tc>
+          <w:tcPr>
+            <w:tcW w:w="2271" w:type="dxa"/>
+            <w:vAlign w:val="center"/>
+          </w:tcPr>
+          <w:p>
+            <w:r>
+              <w:t xml:space="preserve">name </w:t>
+            </w:r>
+          </w:p>
+        </w:tc>
+        <w:tc>
+          <w:tcPr>
+            <w:tcW w:w="2271" w:type="dxa"/>
+            <w:vAlign w:val="center"/>
+          </w:tcPr>
+          <w:p>
+            <w:r>
+              <w:t>String</w:t>
+            </w:r>
+          </w:p>
+        </w:tc>
+        <w:tc>
+          <w:tcPr>
+            <w:tcW w:w="2271" w:type="dxa"/>
+            <w:vAlign w:val="center"/>
+          </w:tcPr>
+          <w:p/>
+        </w:tc>
+      </w:tr>
+      <w:tr>
+        <w:trPr>
+          <w:trHeight w:val="270"/>
+        </w:trPr>
+        <w:tc>
+          <w:tcPr>
+            <w:tcW w:w="2271" w:type="dxa"/>
+            <w:vMerge/>
+            <w:shd w:val="clear" w:color="auto" w:fill="D9E2F3"/>
+            <w:vAlign w:val="center"/>
+          </w:tcPr>
+          <w:p>
+            <w:pPr>
+              <w:widowControl w:val="0"/>
+              <w:pBdr>
+                <w:top w:val="nil"/>
+                <w:left w:val="nil"/>
+                <w:bottom w:val="nil"/>
+                <w:right w:val="nil"/>
+                <w:between w:val="nil"/>
+              </w:pBdr>
+              <w:spacing w:line="276" w:lineRule="auto"/>
+            </w:pPr>
+          </w:p>
+        </w:tc>
+        <w:tc>
+          <w:tcPr>
+            <w:tcW w:w="2271" w:type="dxa"/>
+            <w:vAlign w:val="center"/>
+          </w:tcPr>
+          <w:p>
+            <w:r>
+              <w:t>type</w:t>
+            </w:r>
+          </w:p>
+        </w:tc>
+        <w:tc>
+          <w:tcPr>
+            <w:tcW w:w="2271" w:type="dxa"/>
+            <w:vAlign w:val="center"/>
+          </w:tcPr>
+          <w:p>
+            <w:r>
+              <w:t>EnemyType</w:t>
+            </w:r>
+            <w:r>
+              <w:t xml:space="preserve"> </w:t>
+            </w:r>
+          </w:p>
+        </w:tc>
+        <w:tc>
+          <w:tcPr>
+            <w:tcW w:w="2271" w:type="dxa"/>
+            <w:vAlign w:val="center"/>
+          </w:tcPr>
+          <w:p/>
+        </w:tc>
+      </w:tr>
+      <w:tr>
+        <w:trPr>
+          <w:trHeight w:val="270"/>
+        </w:trPr>
+        <w:tc>
+          <w:tcPr>
+            <w:tcW w:w="2271" w:type="dxa"/>
+            <w:vMerge/>
+            <w:shd w:val="clear" w:color="auto" w:fill="D9E2F3"/>
+            <w:vAlign w:val="center"/>
+          </w:tcPr>
+          <w:p>
+            <w:pPr>
+              <w:widowControl w:val="0"/>
+              <w:pBdr>
+                <w:top w:val="nil"/>
+                <w:left w:val="nil"/>
+                <w:bottom w:val="nil"/>
+                <w:right w:val="nil"/>
+                <w:between w:val="nil"/>
+              </w:pBdr>
+              <w:spacing w:line="276" w:lineRule="auto"/>
+            </w:pPr>
+          </w:p>
+        </w:tc>
+        <w:tc>
+          <w:tcPr>
+            <w:tcW w:w="2271" w:type="dxa"/>
+            <w:vAlign w:val="center"/>
+          </w:tcPr>
+          <w:p>
+            <w:r>
+              <w:t>scoreThatRemoves</w:t>
+            </w:r>
+          </w:p>
+        </w:tc>
+        <w:tc>
+          <w:tcPr>
+            <w:tcW w:w="2271" w:type="dxa"/>
+            <w:vAlign w:val="center"/>
+          </w:tcPr>
+          <w:p>
+            <w:r>
+              <w:t xml:space="preserve">Int </w:t>
+            </w:r>
+            <w:r>
+              <w:t xml:space="preserve"> </w:t>
+            </w:r>
+          </w:p>
+        </w:tc>
+        <w:tc>
+          <w:tcPr>
+            <w:tcW w:w="2271" w:type="dxa"/>
+            <w:vAlign w:val="center"/>
+          </w:tcPr>
+          <w:p/>
+        </w:tc>
+      </w:tr>
+      <w:tr>
+        <w:trPr>
+          <w:trHeight w:val="270"/>
+        </w:trPr>
+        <w:tc>
+          <w:tcPr>
+            <w:tcW w:w="2271" w:type="dxa"/>
+            <w:vMerge/>
+            <w:shd w:val="clear" w:color="auto" w:fill="D9E2F3"/>
+            <w:vAlign w:val="center"/>
+          </w:tcPr>
+          <w:p>
+            <w:pPr>
+              <w:widowControl w:val="0"/>
+              <w:pBdr>
+                <w:top w:val="nil"/>
+                <w:left w:val="nil"/>
+                <w:bottom w:val="nil"/>
+                <w:right w:val="nil"/>
+                <w:between w:val="nil"/>
+              </w:pBdr>
+              <w:spacing w:line="276" w:lineRule="auto"/>
+            </w:pPr>
+          </w:p>
+        </w:tc>
+        <w:tc>
+          <w:tcPr>
+            <w:tcW w:w="2271" w:type="dxa"/>
+            <w:vAlign w:val="center"/>
+          </w:tcPr>
+          <w:p>
+            <w:r>
+              <w:t>scoreDefeated</w:t>
+            </w:r>
+          </w:p>
+        </w:tc>
+        <w:tc>
+          <w:tcPr>
+            <w:tcW w:w="2271" w:type="dxa"/>
+            <w:vAlign w:val="center"/>
+          </w:tcPr>
+          <w:p>
+            <w:r>
+              <w:t xml:space="preserve">Int </w:t>
+            </w:r>
+          </w:p>
+        </w:tc>
+        <w:tc>
+          <w:tcPr>
+            <w:tcW w:w="2271" w:type="dxa"/>
+            <w:vAlign w:val="center"/>
+          </w:tcPr>
+          <w:p/>
+        </w:tc>
+      </w:tr>
+      <w:tr>
+        <w:trPr>
+          <w:trHeight w:val="270"/>
+        </w:trPr>
+        <w:tc>
+          <w:tcPr>
+            <w:tcW w:w="2271" w:type="dxa"/>
+            <w:vMerge/>
+            <w:shd w:val="clear" w:color="auto" w:fill="D9E2F3"/>
+            <w:vAlign w:val="center"/>
+          </w:tcPr>
+          <w:p>
+            <w:pPr>
+              <w:widowControl w:val="0"/>
+              <w:pBdr>
+                <w:top w:val="nil"/>
+                <w:left w:val="nil"/>
+                <w:bottom w:val="nil"/>
+                <w:right w:val="nil"/>
+                <w:between w:val="nil"/>
+              </w:pBdr>
+              <w:spacing w:line="276" w:lineRule="auto"/>
+            </w:pPr>
+          </w:p>
+        </w:tc>
+        <w:tc>
+          <w:tcPr>
+            <w:tcW w:w="2271" w:type="dxa"/>
+            <w:vAlign w:val="center"/>
+          </w:tcPr>
+          <w:p>
+            <w:r>
+              <w:t>coordinates</w:t>
+            </w:r>
+          </w:p>
+        </w:tc>
+        <w:tc>
+          <w:tcPr>
+            <w:tcW w:w="2271" w:type="dxa"/>
+            <w:vAlign w:val="center"/>
+          </w:tcPr>
+          <w:p>
+            <w:r>
+              <w:t>Coordinates</w:t>
+            </w:r>
+          </w:p>
+        </w:tc>
+        <w:tc>
+          <w:tcPr>
+            <w:tcW w:w="2271" w:type="dxa"/>
+            <w:vAlign w:val="center"/>
+          </w:tcPr>
+          <w:p/>
+        </w:tc>
+      </w:tr>
+      <w:tr>
+        <w:trPr>
+          <w:trHeight w:val="1255"/>
+        </w:trPr>
+        <w:tc>
+          <w:tcPr>
+            <w:tcW w:w="2271" w:type="dxa"/>
+            <w:shd w:val="clear" w:color="auto" w:fill="D9E2F3"/>
+            <w:vAlign w:val="center"/>
+          </w:tcPr>
+          <w:p>
+            <w:r>
+              <w:t>Actividades generales necesarias para obtener los resultados</w:t>
+            </w:r>
+          </w:p>
+        </w:tc>
+        <w:tc>
+          <w:tcPr>
+            <w:tcW w:w="6813" w:type="dxa"/>
+            <w:gridSpan w:val="3"/>
+            <w:vAlign w:val="center"/>
+          </w:tcPr>
+          <w:p>
+            <w:r>
+              <w:t>Debe haber al menos un nivel creado</w:t>
+            </w:r>
+          </w:p>
+        </w:tc>
+      </w:tr>
+      <w:tr>
+        <w:trPr>
+          <w:trHeight w:val="727"/>
+        </w:trPr>
+        <w:tc>
+          <w:tcPr>
+            <w:tcW w:w="2271" w:type="dxa"/>
+            <w:shd w:val="clear" w:color="auto" w:fill="D9E2F3"/>
+            <w:vAlign w:val="center"/>
+          </w:tcPr>
+          <w:p>
+            <w:r>
+              <w:t>Resultado o postcondición</w:t>
+            </w:r>
+          </w:p>
+        </w:tc>
+        <w:tc>
+          <w:tcPr>
+            <w:tcW w:w="6813" w:type="dxa"/>
+            <w:gridSpan w:val="3"/>
+            <w:vAlign w:val="center"/>
+          </w:tcPr>
+          <w:p>
+            <w:r>
+              <w:t>Creación de un enemigo y asignación a un nivel</w:t>
+            </w:r>
+          </w:p>
+        </w:tc>
+      </w:tr>
+      <w:tr>
+        <w:trPr>
+          <w:trHeight w:val="286"/>
+        </w:trPr>
+        <w:tc>
+          <w:tcPr>
+            <w:tcW w:w="2271" w:type="dxa"/>
+            <w:vMerge w:val="restart"/>
+            <w:shd w:val="clear" w:color="auto" w:fill="D9E2F3"/>
+            <w:vAlign w:val="center"/>
+          </w:tcPr>
+          <w:p>
+            <w:r>
+              <w:t>Salidas</w:t>
+            </w:r>
+          </w:p>
+        </w:tc>
+        <w:tc>
+          <w:tcPr>
+            <w:tcW w:w="2271" w:type="dxa"/>
+            <w:vAlign w:val="center"/>
+          </w:tcPr>
+          <w:p>
+            <w:pPr>
+              <w:jc w:val="center"/>
+            </w:pPr>
+            <w:r>
+              <w:t>Nombre Salida</w:t>
+            </w:r>
+          </w:p>
+        </w:tc>
+        <w:tc>
+          <w:tcPr>
+            <w:tcW w:w="2271" w:type="dxa"/>
+            <w:vAlign w:val="center"/>
+          </w:tcPr>
+          <w:p>
+            <w:pPr>
+              <w:jc w:val="center"/>
+            </w:pPr>
+            <w:r>
+              <w:t>Tipo de dato</w:t>
+            </w:r>
+          </w:p>
+        </w:tc>
+        <w:tc>
+          <w:tcPr>
+            <w:tcW w:w="2271" w:type="dxa"/>
+            <w:vAlign w:val="center"/>
+          </w:tcPr>
+          <w:p>
+            <w:pPr>
+              <w:jc w:val="center"/>
+            </w:pPr>
+            <w:r>
+              <w:t>Condición de selección o repetición</w:t>
+            </w:r>
+          </w:p>
+        </w:tc>
+      </w:tr>
+      <w:tr>
+        <w:trPr>
+          <w:trHeight w:val="300"/>
+        </w:trPr>
+        <w:tc>
+          <w:tcPr>
+            <w:tcW w:w="2271" w:type="dxa"/>
+            <w:vMerge/>
+            <w:shd w:val="clear" w:color="auto" w:fill="D9E2F3"/>
+            <w:vAlign w:val="center"/>
+          </w:tcPr>
+          <w:p>
+            <w:pPr>
+              <w:widowControl w:val="0"/>
+              <w:pBdr>
+                <w:top w:val="nil"/>
+                <w:left w:val="nil"/>
+                <w:bottom w:val="nil"/>
+                <w:right w:val="nil"/>
+                <w:between w:val="nil"/>
+              </w:pBdr>
+            </w:pPr>
+          </w:p>
+        </w:tc>
+        <w:tc>
+          <w:tcPr>
+            <w:tcW w:w="2271" w:type="dxa"/>
+            <w:vAlign w:val="center"/>
+          </w:tcPr>
+          <w:p>
+            <w:r>
+              <w:t>Mensaje de confirmación</w:t>
+            </w:r>
+          </w:p>
+        </w:tc>
+        <w:tc>
+          <w:tcPr>
+            <w:tcW w:w="2271" w:type="dxa"/>
+            <w:vAlign w:val="center"/>
+          </w:tcPr>
+          <w:p>
+            <w:r>
+              <w:t>String</w:t>
+            </w:r>
+          </w:p>
+        </w:tc>
+        <w:tc>
+          <w:tcPr>
+            <w:tcW w:w="2271" w:type="dxa"/>
+            <w:vAlign w:val="center"/>
+          </w:tcPr>
+          <w:p>
+            <w:r>
+              <w:t xml:space="preserve">Creación exitosa </w:t>
+            </w:r>
+          </w:p>
+        </w:tc>
+      </w:tr>
+      <w:tr>
+        <w:trPr>
+          <w:trHeight w:val="255"/>
+        </w:trPr>
+        <w:tc>
+          <w:tcPr>
+            <w:tcW w:w="2271" w:type="dxa"/>
+            <w:vMerge/>
+            <w:shd w:val="clear" w:color="auto" w:fill="D9E2F3"/>
+            <w:vAlign w:val="center"/>
+          </w:tcPr>
+          <w:p>
+            <w:pPr>
+              <w:widowControl w:val="0"/>
+              <w:pBdr>
+                <w:top w:val="nil"/>
+                <w:left w:val="nil"/>
+                <w:bottom w:val="nil"/>
+                <w:right w:val="nil"/>
+                <w:between w:val="nil"/>
+              </w:pBdr>
+            </w:pPr>
+          </w:p>
+        </w:tc>
+        <w:tc>
+          <w:tcPr>
+            <w:tcW w:w="2271" w:type="dxa"/>
+            <w:vAlign w:val="center"/>
+          </w:tcPr>
+          <w:p>
+            <w:r>
+              <w:t>Mensaje de Error</w:t>
+            </w:r>
+          </w:p>
+        </w:tc>
+        <w:tc>
+          <w:tcPr>
+            <w:tcW w:w="2271" w:type="dxa"/>
+            <w:vAlign w:val="center"/>
+          </w:tcPr>
+          <w:p>
+            <w:r>
+              <w:t>String</w:t>
+            </w:r>
+          </w:p>
+        </w:tc>
+        <w:tc>
+          <w:tcPr>
+            <w:tcW w:w="2271" w:type="dxa"/>
+            <w:vAlign w:val="center"/>
+          </w:tcPr>
+          <w:p>
+            <w:r>
+              <w:t xml:space="preserve">Error en la creación </w:t>
+            </w:r>
+          </w:p>
+        </w:tc>
+      </w:tr>
+      <w:tr>
+        <w:trPr>
+          <w:trHeight w:val="270"/>
+        </w:trPr>
+        <w:tc>
+          <w:tcPr>
+            <w:tcW w:w="2271" w:type="dxa"/>
+            <w:vMerge/>
+            <w:shd w:val="clear" w:color="auto" w:fill="D9E2F3"/>
+            <w:vAlign w:val="center"/>
+          </w:tcPr>
+          <w:p>
+            <w:pPr>
+              <w:widowControl w:val="0"/>
+              <w:pBdr>
+                <w:top w:val="nil"/>
+                <w:left w:val="nil"/>
+                <w:bottom w:val="nil"/>
+                <w:right w:val="nil"/>
+                <w:between w:val="nil"/>
+              </w:pBdr>
+            </w:pPr>
+          </w:p>
+        </w:tc>
+        <w:tc>
+          <w:tcPr>
+            <w:tcW w:w="2271" w:type="dxa"/>
+            <w:vAlign w:val="center"/>
+          </w:tcPr>
+          <w:p/>
+        </w:tc>
+        <w:tc>
+          <w:tcPr>
+            <w:tcW w:w="2271" w:type="dxa"/>
+            <w:vAlign w:val="center"/>
+          </w:tcPr>
+          <w:p/>
+        </w:tc>
+        <w:tc>
+          <w:tcPr>
+            <w:tcW w:w="2271" w:type="dxa"/>
+            <w:vAlign w:val="center"/>
+          </w:tcPr>
+          <w:p/>
+        </w:tc>
+      </w:tr>
+      <w:tr>
+        <w:trPr>
+          <w:trHeight w:val="255"/>
+        </w:trPr>
+        <w:tc>
+          <w:tcPr>
+            <w:tcW w:w="2271" w:type="dxa"/>
+            <w:vMerge/>
+            <w:shd w:val="clear" w:color="auto" w:fill="D9E2F3"/>
+            <w:vAlign w:val="center"/>
+          </w:tcPr>
+          <w:p>
+            <w:pPr>
+              <w:widowControl w:val="0"/>
+              <w:pBdr>
+                <w:top w:val="nil"/>
+                <w:left w:val="nil"/>
+                <w:bottom w:val="nil"/>
+                <w:right w:val="nil"/>
+                <w:between w:val="nil"/>
+              </w:pBdr>
+            </w:pPr>
+          </w:p>
+        </w:tc>
+        <w:tc>
+          <w:tcPr>
+            <w:tcW w:w="2271" w:type="dxa"/>
+            <w:vAlign w:val="center"/>
+          </w:tcPr>
+          <w:p/>
+        </w:tc>
+        <w:tc>
+          <w:tcPr>
+            <w:tcW w:w="2271" w:type="dxa"/>
+            <w:vAlign w:val="center"/>
+          </w:tcPr>
+          <w:p/>
+        </w:tc>
+        <w:tc>
+          <w:tcPr>
+            <w:tcW w:w="2271" w:type="dxa"/>
+            <w:vAlign w:val="center"/>
+          </w:tcPr>
+          <w:p/>
+        </w:tc>
+      </w:tr>
+      <w:tr>
+        <w:trPr>
+          <w:trHeight w:val="240"/>
+        </w:trPr>
+        <w:tc>
+          <w:tcPr>
+            <w:tcW w:w="2271" w:type="dxa"/>
+            <w:vMerge/>
+            <w:shd w:val="clear" w:color="auto" w:fill="D9E2F3"/>
+            <w:vAlign w:val="center"/>
+          </w:tcPr>
+          <w:p>
+            <w:pPr>
+              <w:widowControl w:val="0"/>
+              <w:pBdr>
+                <w:top w:val="nil"/>
+                <w:left w:val="nil"/>
+                <w:bottom w:val="nil"/>
+                <w:right w:val="nil"/>
+                <w:between w:val="nil"/>
+              </w:pBdr>
+            </w:pPr>
+          </w:p>
+        </w:tc>
+        <w:tc>
+          <w:tcPr>
+            <w:tcW w:w="2271" w:type="dxa"/>
+            <w:vAlign w:val="center"/>
+          </w:tcPr>
+          <w:p/>
+        </w:tc>
+        <w:tc>
+          <w:tcPr>
+            <w:tcW w:w="2271" w:type="dxa"/>
+            <w:vAlign w:val="center"/>
+          </w:tcPr>
+          <w:p/>
+        </w:tc>
+        <w:tc>
+          <w:tcPr>
+            <w:tcW w:w="2271" w:type="dxa"/>
+            <w:vAlign w:val="center"/>
+          </w:tcPr>
+          <w:p/>
+        </w:tc>
+      </w:tr>
+    </w:tbl>
+    <w:p/>
+    <w:tbl>
+      <w:tblPr>
+        <w:tblW w:w="9084" w:type="dxa"/>
+        <w:tblBorders>
+          <w:top w:val="single" w:sz="4" w:space="0" w:color="000000"/>
+          <w:left w:val="single" w:sz="4" w:space="0" w:color="000000"/>
+          <w:bottom w:val="single" w:sz="4" w:space="0" w:color="000000"/>
+          <w:right w:val="single" w:sz="4" w:space="0" w:color="000000"/>
+          <w:insideH w:val="single" w:sz="4" w:space="0" w:color="000000"/>
+          <w:insideV w:val="single" w:sz="4" w:space="0" w:color="000000"/>
+        </w:tblBorders>
+        <w:tblLayout w:type="fixed"/>
+        <w:tblLook w:val="0400" w:firstRow="0" w:lastRow="0" w:firstColumn="0" w:lastColumn="0" w:noHBand="0" w:noVBand="1"/>
+      </w:tblPr>
+      <w:tblGrid>
+        <w:gridCol w:w="2271"/>
+        <w:gridCol w:w="2271"/>
+        <w:gridCol w:w="2271"/>
+        <w:gridCol w:w="2271"/>
+      </w:tblGrid>
+      <w:tr>
+        <w:trPr>
+          <w:trHeight w:val="589"/>
+        </w:trPr>
+        <w:tc>
+          <w:tcPr>
+            <w:tcW w:w="2271" w:type="dxa"/>
+            <w:shd w:val="clear" w:color="auto" w:fill="D9E2F3"/>
+            <w:vAlign w:val="center"/>
+          </w:tcPr>
+          <w:p>
+            <w:r>
+              <w:t>Nombre o identificador</w:t>
+            </w:r>
+          </w:p>
+        </w:tc>
+        <w:tc>
+          <w:tcPr>
+            <w:tcW w:w="6813" w:type="dxa"/>
+            <w:gridSpan w:val="3"/>
+            <w:vAlign w:val="center"/>
+          </w:tcPr>
+          <w:p>
+            <w:r>
+              <w:t>R</w:t>
+            </w:r>
+            <w:r>
+              <w:t>4</w:t>
+            </w:r>
+            <w:r>
+              <w:t xml:space="preserve">. </w:t>
+            </w:r>
+            <w:r>
+              <w:rPr>
+                <w:rFonts w:ascii="Arial" w:eastAsia="Arial" w:hAnsi="Arial" w:cs="Arial"/>
+              </w:rPr>
+              <w:t xml:space="preserve">Registrar </w:t>
+            </w:r>
+            <w:r>
+              <w:rPr>
+                <w:rFonts w:ascii="Arial" w:eastAsia="Arial" w:hAnsi="Arial" w:cs="Arial"/>
+              </w:rPr>
+              <w:t>tesoros a niveles</w:t>
+            </w:r>
+          </w:p>
+        </w:tc>
+      </w:tr>
+      <w:tr>
+        <w:trPr>
+          <w:trHeight w:val="816"/>
+        </w:trPr>
+        <w:tc>
+          <w:tcPr>
+            <w:tcW w:w="2271" w:type="dxa"/>
+            <w:shd w:val="clear" w:color="auto" w:fill="D9E2F3"/>
+            <w:vAlign w:val="center"/>
+          </w:tcPr>
+          <w:p>
+            <w:r>
+              <w:t>Resumen</w:t>
+            </w:r>
+          </w:p>
+        </w:tc>
+        <w:tc>
+          <w:tcPr>
+            <w:tcW w:w="6813" w:type="dxa"/>
+            <w:gridSpan w:val="3"/>
+            <w:vAlign w:val="center"/>
+          </w:tcPr>
+          <w:p>
+            <w:r>
+              <w:t xml:space="preserve">El sistema debe permitir registrar </w:t>
+            </w:r>
+            <w:r>
+              <w:t xml:space="preserve">tesoros y asignarlos a un nivel </w:t>
+            </w:r>
+          </w:p>
+        </w:tc>
+      </w:tr>
+      <w:tr>
+        <w:trPr>
+          <w:trHeight w:val="416"/>
+        </w:trPr>
+        <w:tc>
+          <w:tcPr>
+            <w:tcW w:w="2271" w:type="dxa"/>
+            <w:vMerge w:val="restart"/>
+            <w:shd w:val="clear" w:color="auto" w:fill="D9E2F3"/>
+            <w:vAlign w:val="center"/>
+          </w:tcPr>
+          <w:p>
+            <w:r>
+              <w:t>Entradas</w:t>
+            </w:r>
+          </w:p>
+        </w:tc>
+        <w:tc>
+          <w:tcPr>
+            <w:tcW w:w="2271" w:type="dxa"/>
+            <w:vAlign w:val="center"/>
+          </w:tcPr>
+          <w:p>
+            <w:pPr>
+              <w:jc w:val="center"/>
+            </w:pPr>
+            <w:r>
+              <w:t>Nombre entrada</w:t>
+            </w:r>
+          </w:p>
+        </w:tc>
+        <w:tc>
+          <w:tcPr>
+            <w:tcW w:w="2271" w:type="dxa"/>
+            <w:vAlign w:val="center"/>
+          </w:tcPr>
+          <w:p>
+            <w:pPr>
+              <w:jc w:val="center"/>
+            </w:pPr>
+            <w:r>
+              <w:t>Tipo de dato</w:t>
+            </w:r>
+          </w:p>
+        </w:tc>
+        <w:tc>
+          <w:tcPr>
+            <w:tcW w:w="2271" w:type="dxa"/>
+            <w:vAlign w:val="center"/>
+          </w:tcPr>
+          <w:p>
+            <w:pPr>
+              <w:jc w:val="center"/>
+            </w:pPr>
+            <w:r>
+              <w:t>Condición de selección o repetición</w:t>
+            </w:r>
+          </w:p>
+        </w:tc>
+      </w:tr>
+      <w:tr>
+        <w:trPr>
+          <w:trHeight w:val="270"/>
+        </w:trPr>
+        <w:tc>
+          <w:tcPr>
+            <w:tcW w:w="2271" w:type="dxa"/>
+            <w:vMerge/>
+            <w:shd w:val="clear" w:color="auto" w:fill="D9E2F3"/>
+            <w:vAlign w:val="center"/>
+          </w:tcPr>
+          <w:p>
+            <w:pPr>
+              <w:widowControl w:val="0"/>
+              <w:pBdr>
+                <w:top w:val="nil"/>
+                <w:left w:val="nil"/>
+                <w:bottom w:val="nil"/>
+                <w:right w:val="nil"/>
+                <w:between w:val="nil"/>
+              </w:pBdr>
+              <w:spacing w:line="276" w:lineRule="auto"/>
+            </w:pPr>
+          </w:p>
+        </w:tc>
+        <w:tc>
+          <w:tcPr>
+            <w:tcW w:w="2271" w:type="dxa"/>
+            <w:vAlign w:val="center"/>
+          </w:tcPr>
+          <w:p>
+            <w:r>
+              <w:t>Name</w:t>
+            </w:r>
+          </w:p>
+        </w:tc>
+        <w:tc>
+          <w:tcPr>
+            <w:tcW w:w="2271" w:type="dxa"/>
+            <w:vAlign w:val="center"/>
+          </w:tcPr>
+          <w:p>
+            <w:r>
+              <w:t>String</w:t>
+            </w:r>
+          </w:p>
+        </w:tc>
+        <w:tc>
+          <w:tcPr>
+            <w:tcW w:w="2271" w:type="dxa"/>
+            <w:vAlign w:val="center"/>
+          </w:tcPr>
+          <w:p/>
+        </w:tc>
+      </w:tr>
+      <w:tr>
+        <w:trPr>
+          <w:trHeight w:val="270"/>
+        </w:trPr>
+        <w:tc>
+          <w:tcPr>
+            <w:tcW w:w="2271" w:type="dxa"/>
+            <w:vMerge/>
+            <w:shd w:val="clear" w:color="auto" w:fill="D9E2F3"/>
+            <w:vAlign w:val="center"/>
+          </w:tcPr>
+          <w:p>
+            <w:pPr>
+              <w:widowControl w:val="0"/>
+              <w:pBdr>
+                <w:top w:val="nil"/>
+                <w:left w:val="nil"/>
+                <w:bottom w:val="nil"/>
+                <w:right w:val="nil"/>
+                <w:between w:val="nil"/>
+              </w:pBdr>
+              <w:spacing w:line="276" w:lineRule="auto"/>
+            </w:pPr>
+          </w:p>
+        </w:tc>
+        <w:tc>
+          <w:tcPr>
+            <w:tcW w:w="2271" w:type="dxa"/>
+            <w:vAlign w:val="center"/>
+          </w:tcPr>
+          <w:p>
+            <w:r>
+              <w:t>imageURL</w:t>
+            </w:r>
+          </w:p>
+        </w:tc>
+        <w:tc>
+          <w:tcPr>
+            <w:tcW w:w="2271" w:type="dxa"/>
+            <w:vAlign w:val="center"/>
+          </w:tcPr>
+          <w:p>
+            <w:r>
+              <w:t>String</w:t>
+            </w:r>
+            <w:r>
+              <w:t xml:space="preserve"> </w:t>
+            </w:r>
+          </w:p>
+        </w:tc>
+        <w:tc>
+          <w:tcPr>
+            <w:tcW w:w="2271" w:type="dxa"/>
+            <w:vAlign w:val="center"/>
+          </w:tcPr>
+          <w:p/>
+        </w:tc>
+      </w:tr>
+      <w:tr>
+        <w:trPr>
+          <w:trHeight w:val="270"/>
+        </w:trPr>
+        <w:tc>
+          <w:tcPr>
+            <w:tcW w:w="2271" w:type="dxa"/>
+            <w:vMerge/>
+            <w:shd w:val="clear" w:color="auto" w:fill="D9E2F3"/>
+            <w:vAlign w:val="center"/>
+          </w:tcPr>
+          <w:p>
+            <w:pPr>
+              <w:widowControl w:val="0"/>
+              <w:pBdr>
+                <w:top w:val="nil"/>
+                <w:left w:val="nil"/>
+                <w:bottom w:val="nil"/>
+                <w:right w:val="nil"/>
+                <w:between w:val="nil"/>
+              </w:pBdr>
+              <w:spacing w:line="276" w:lineRule="auto"/>
+            </w:pPr>
+          </w:p>
+        </w:tc>
+        <w:tc>
+          <w:tcPr>
+            <w:tcW w:w="2271" w:type="dxa"/>
+            <w:vAlign w:val="center"/>
+          </w:tcPr>
+          <w:p>
+            <w:r>
+              <w:t>score</w:t>
+            </w:r>
+          </w:p>
+        </w:tc>
+        <w:tc>
+          <w:tcPr>
+            <w:tcW w:w="2271" w:type="dxa"/>
+            <w:vAlign w:val="center"/>
+          </w:tcPr>
+          <w:p>
+            <w:r>
+              <w:t>int</w:t>
+            </w:r>
+            <w:r>
+              <w:t xml:space="preserve"> </w:t>
+            </w:r>
+          </w:p>
+        </w:tc>
+        <w:tc>
+          <w:tcPr>
+            <w:tcW w:w="2271" w:type="dxa"/>
+            <w:vAlign w:val="center"/>
+          </w:tcPr>
+          <w:p/>
+        </w:tc>
+      </w:tr>
+      <w:tr>
+        <w:trPr>
+          <w:trHeight w:val="270"/>
+        </w:trPr>
+        <w:tc>
+          <w:tcPr>
+            <w:tcW w:w="2271" w:type="dxa"/>
+            <w:vMerge/>
+            <w:shd w:val="clear" w:color="auto" w:fill="D9E2F3"/>
+            <w:vAlign w:val="center"/>
+          </w:tcPr>
+          <w:p>
+            <w:pPr>
+              <w:widowControl w:val="0"/>
+              <w:pBdr>
+                <w:top w:val="nil"/>
+                <w:left w:val="nil"/>
+                <w:bottom w:val="nil"/>
+                <w:right w:val="nil"/>
+                <w:between w:val="nil"/>
+              </w:pBdr>
+              <w:spacing w:line="276" w:lineRule="auto"/>
+            </w:pPr>
+          </w:p>
+        </w:tc>
+        <w:tc>
+          <w:tcPr>
+            <w:tcW w:w="2271" w:type="dxa"/>
+            <w:vAlign w:val="center"/>
+          </w:tcPr>
+          <w:p/>
+        </w:tc>
+        <w:tc>
+          <w:tcPr>
+            <w:tcW w:w="2271" w:type="dxa"/>
+            <w:vAlign w:val="center"/>
+          </w:tcPr>
+          <w:p/>
+        </w:tc>
+        <w:tc>
+          <w:tcPr>
+            <w:tcW w:w="2271" w:type="dxa"/>
+            <w:vAlign w:val="center"/>
+          </w:tcPr>
+          <w:p/>
+        </w:tc>
+      </w:tr>
+      <w:tr>
+        <w:trPr>
+          <w:trHeight w:val="270"/>
+        </w:trPr>
+        <w:tc>
+          <w:tcPr>
+            <w:tcW w:w="2271" w:type="dxa"/>
+            <w:vMerge/>
+            <w:shd w:val="clear" w:color="auto" w:fill="D9E2F3"/>
+            <w:vAlign w:val="center"/>
+          </w:tcPr>
+          <w:p>
+            <w:pPr>
+              <w:widowControl w:val="0"/>
+              <w:pBdr>
+                <w:top w:val="nil"/>
+                <w:left w:val="nil"/>
+                <w:bottom w:val="nil"/>
+                <w:right w:val="nil"/>
+                <w:between w:val="nil"/>
+              </w:pBdr>
+              <w:spacing w:line="276" w:lineRule="auto"/>
+            </w:pPr>
+          </w:p>
+        </w:tc>
+        <w:tc>
+          <w:tcPr>
+            <w:tcW w:w="2271" w:type="dxa"/>
+            <w:vAlign w:val="center"/>
+          </w:tcPr>
+          <w:p/>
+        </w:tc>
+        <w:tc>
+          <w:tcPr>
+            <w:tcW w:w="2271" w:type="dxa"/>
+            <w:vAlign w:val="center"/>
+          </w:tcPr>
+          <w:p/>
+        </w:tc>
+        <w:tc>
+          <w:tcPr>
+            <w:tcW w:w="2271" w:type="dxa"/>
+            <w:vAlign w:val="center"/>
+          </w:tcPr>
+          <w:p/>
+        </w:tc>
+      </w:tr>
+      <w:tr>
+        <w:trPr>
+          <w:trHeight w:val="1255"/>
+        </w:trPr>
+        <w:tc>
+          <w:tcPr>
+            <w:tcW w:w="2271" w:type="dxa"/>
+            <w:shd w:val="clear" w:color="auto" w:fill="D9E2F3"/>
+            <w:vAlign w:val="center"/>
+          </w:tcPr>
+          <w:p>
+            <w:r>
+              <w:t>Actividades generales necesarias para obtener los resultados</w:t>
+            </w:r>
+          </w:p>
+        </w:tc>
+        <w:tc>
+          <w:tcPr>
+            <w:tcW w:w="6813" w:type="dxa"/>
+            <w:gridSpan w:val="3"/>
+            <w:vAlign w:val="center"/>
+          </w:tcPr>
+          <w:p>
+            <w:r>
+              <w:t>Debe haber al menos un nivel creado</w:t>
+            </w:r>
+          </w:p>
+        </w:tc>
+      </w:tr>
+      <w:tr>
+        <w:trPr>
+          <w:trHeight w:val="727"/>
+        </w:trPr>
+        <w:tc>
+          <w:tcPr>
+            <w:tcW w:w="2271" w:type="dxa"/>
+            <w:shd w:val="clear" w:color="auto" w:fill="D9E2F3"/>
+            <w:vAlign w:val="center"/>
+          </w:tcPr>
+          <w:p>
+            <w:r>
+              <w:t>Resultado o postcondición</w:t>
+            </w:r>
+          </w:p>
+        </w:tc>
+        <w:tc>
+          <w:tcPr>
+            <w:tcW w:w="6813" w:type="dxa"/>
+            <w:gridSpan w:val="3"/>
+            <w:vAlign w:val="center"/>
+          </w:tcPr>
+          <w:p>
+            <w:r>
+              <w:t xml:space="preserve">Creación </w:t>
+            </w:r>
+            <w:r>
+              <w:t>de un tesoro y asignación a un nivel</w:t>
+            </w:r>
+          </w:p>
+        </w:tc>
+      </w:tr>
+      <w:tr>
+        <w:trPr>
+          <w:trHeight w:val="286"/>
+        </w:trPr>
+        <w:tc>
+          <w:tcPr>
+            <w:tcW w:w="2271" w:type="dxa"/>
+            <w:vMerge w:val="restart"/>
+            <w:shd w:val="clear" w:color="auto" w:fill="D9E2F3"/>
+            <w:vAlign w:val="center"/>
+          </w:tcPr>
+          <w:p>
+            <w:r>
+              <w:t>Salidas</w:t>
+            </w:r>
+          </w:p>
+        </w:tc>
+        <w:tc>
+          <w:tcPr>
+            <w:tcW w:w="2271" w:type="dxa"/>
+            <w:vAlign w:val="center"/>
+          </w:tcPr>
+          <w:p>
+            <w:pPr>
+              <w:jc w:val="center"/>
+            </w:pPr>
+            <w:r>
+              <w:t>Nombre Salida</w:t>
+            </w:r>
+          </w:p>
+        </w:tc>
+        <w:tc>
+          <w:tcPr>
+            <w:tcW w:w="2271" w:type="dxa"/>
+            <w:vAlign w:val="center"/>
+          </w:tcPr>
+          <w:p>
+            <w:pPr>
+              <w:jc w:val="center"/>
+            </w:pPr>
+            <w:r>
+              <w:t>Tipo de dato</w:t>
+            </w:r>
+          </w:p>
+        </w:tc>
+        <w:tc>
+          <w:tcPr>
+            <w:tcW w:w="2271" w:type="dxa"/>
+            <w:vAlign w:val="center"/>
+          </w:tcPr>
+          <w:p>
+            <w:pPr>
+              <w:jc w:val="center"/>
+            </w:pPr>
+            <w:r>
+              <w:t>Condición de selección o repetición</w:t>
+            </w:r>
+          </w:p>
+        </w:tc>
+      </w:tr>
+      <w:tr>
+        <w:trPr>
+          <w:trHeight w:val="300"/>
+        </w:trPr>
+        <w:tc>
+          <w:tcPr>
+            <w:tcW w:w="2271" w:type="dxa"/>
+            <w:vMerge/>
+            <w:shd w:val="clear" w:color="auto" w:fill="D9E2F3"/>
+            <w:vAlign w:val="center"/>
+          </w:tcPr>
+          <w:p>
+            <w:pPr>
+              <w:widowControl w:val="0"/>
+              <w:pBdr>
+                <w:top w:val="nil"/>
+                <w:left w:val="nil"/>
+                <w:bottom w:val="nil"/>
+                <w:right w:val="nil"/>
+                <w:between w:val="nil"/>
+              </w:pBdr>
+            </w:pPr>
+          </w:p>
+        </w:tc>
+        <w:tc>
+          <w:tcPr>
+            <w:tcW w:w="2271" w:type="dxa"/>
+            <w:vAlign w:val="center"/>
+          </w:tcPr>
+          <w:p>
+            <w:r>
+              <w:t>Mensaje de confirmación</w:t>
+            </w:r>
+          </w:p>
+        </w:tc>
+        <w:tc>
+          <w:tcPr>
+            <w:tcW w:w="2271" w:type="dxa"/>
+            <w:vAlign w:val="center"/>
+          </w:tcPr>
+          <w:p>
+            <w:r>
+              <w:t>String</w:t>
+            </w:r>
+          </w:p>
+        </w:tc>
+        <w:tc>
+          <w:tcPr>
+            <w:tcW w:w="2271" w:type="dxa"/>
+            <w:vAlign w:val="center"/>
+          </w:tcPr>
+          <w:p>
+            <w:r>
+              <w:t xml:space="preserve">Creación exitosa </w:t>
+            </w:r>
+          </w:p>
+        </w:tc>
+      </w:tr>
+      <w:tr>
+        <w:trPr>
+          <w:trHeight w:val="255"/>
+        </w:trPr>
+        <w:tc>
+          <w:tcPr>
+            <w:tcW w:w="2271" w:type="dxa"/>
+            <w:vMerge/>
+            <w:shd w:val="clear" w:color="auto" w:fill="D9E2F3"/>
+            <w:vAlign w:val="center"/>
+          </w:tcPr>
+          <w:p>
+            <w:pPr>
+              <w:widowControl w:val="0"/>
+              <w:pBdr>
+                <w:top w:val="nil"/>
+                <w:left w:val="nil"/>
+                <w:bottom w:val="nil"/>
+                <w:right w:val="nil"/>
+                <w:between w:val="nil"/>
+              </w:pBdr>
+            </w:pPr>
+          </w:p>
+        </w:tc>
+        <w:tc>
+          <w:tcPr>
+            <w:tcW w:w="2271" w:type="dxa"/>
+            <w:vAlign w:val="center"/>
+          </w:tcPr>
+          <w:p>
+            <w:r>
+              <w:t>Mensaje de Error</w:t>
+            </w:r>
+          </w:p>
+        </w:tc>
+        <w:tc>
+          <w:tcPr>
+            <w:tcW w:w="2271" w:type="dxa"/>
+            <w:vAlign w:val="center"/>
+          </w:tcPr>
+          <w:p>
+            <w:r>
+              <w:t>String</w:t>
+            </w:r>
+          </w:p>
+        </w:tc>
+        <w:tc>
+          <w:tcPr>
+            <w:tcW w:w="2271" w:type="dxa"/>
+            <w:vAlign w:val="center"/>
+          </w:tcPr>
+          <w:p>
+            <w:r>
+              <w:t xml:space="preserve">Error en la creación </w:t>
+            </w:r>
+          </w:p>
+        </w:tc>
+      </w:tr>
+      <w:tr>
+        <w:trPr>
+          <w:trHeight w:val="270"/>
+        </w:trPr>
+        <w:tc>
+          <w:tcPr>
+            <w:tcW w:w="2271" w:type="dxa"/>
+            <w:vMerge/>
+            <w:shd w:val="clear" w:color="auto" w:fill="D9E2F3"/>
+            <w:vAlign w:val="center"/>
+          </w:tcPr>
+          <w:p>
+            <w:pPr>
+              <w:widowControl w:val="0"/>
+              <w:pBdr>
+                <w:top w:val="nil"/>
+                <w:left w:val="nil"/>
+                <w:bottom w:val="nil"/>
+                <w:right w:val="nil"/>
+                <w:between w:val="nil"/>
+              </w:pBdr>
+            </w:pPr>
+          </w:p>
+        </w:tc>
+        <w:tc>
+          <w:tcPr>
+            <w:tcW w:w="2271" w:type="dxa"/>
+            <w:vAlign w:val="center"/>
+          </w:tcPr>
+          <w:p/>
+        </w:tc>
+        <w:tc>
+          <w:tcPr>
+            <w:tcW w:w="2271" w:type="dxa"/>
+            <w:vAlign w:val="center"/>
+          </w:tcPr>
+          <w:p/>
+        </w:tc>
+        <w:tc>
+          <w:tcPr>
+            <w:tcW w:w="2271" w:type="dxa"/>
+            <w:vAlign w:val="center"/>
+          </w:tcPr>
+          <w:p/>
+        </w:tc>
+      </w:tr>
+      <w:tr>
+        <w:trPr>
+          <w:trHeight w:val="255"/>
+        </w:trPr>
+        <w:tc>
+          <w:tcPr>
+            <w:tcW w:w="2271" w:type="dxa"/>
+            <w:vMerge/>
+            <w:shd w:val="clear" w:color="auto" w:fill="D9E2F3"/>
+            <w:vAlign w:val="center"/>
+          </w:tcPr>
+          <w:p>
+            <w:pPr>
+              <w:widowControl w:val="0"/>
+              <w:pBdr>
+                <w:top w:val="nil"/>
+                <w:left w:val="nil"/>
+                <w:bottom w:val="nil"/>
+                <w:right w:val="nil"/>
+                <w:between w:val="nil"/>
+              </w:pBdr>
+            </w:pPr>
+          </w:p>
+        </w:tc>
+        <w:tc>
+          <w:tcPr>
+            <w:tcW w:w="2271" w:type="dxa"/>
+            <w:vAlign w:val="center"/>
+          </w:tcPr>
+          <w:p/>
+        </w:tc>
+        <w:tc>
+          <w:tcPr>
+            <w:tcW w:w="2271" w:type="dxa"/>
+            <w:vAlign w:val="center"/>
+          </w:tcPr>
+          <w:p/>
+        </w:tc>
+        <w:tc>
+          <w:tcPr>
+            <w:tcW w:w="2271" w:type="dxa"/>
+            <w:vAlign w:val="center"/>
+          </w:tcPr>
+          <w:p/>
+        </w:tc>
+      </w:tr>
+      <w:tr>
+        <w:trPr>
+          <w:trHeight w:val="240"/>
+        </w:trPr>
+        <w:tc>
+          <w:tcPr>
+            <w:tcW w:w="2271" w:type="dxa"/>
+            <w:vMerge/>
+            <w:shd w:val="clear" w:color="auto" w:fill="D9E2F3"/>
+            <w:vAlign w:val="center"/>
+          </w:tcPr>
+          <w:p>
+            <w:pPr>
+              <w:widowControl w:val="0"/>
+              <w:pBdr>
+                <w:top w:val="nil"/>
+                <w:left w:val="nil"/>
+                <w:bottom w:val="nil"/>
+                <w:right w:val="nil"/>
+                <w:between w:val="nil"/>
+              </w:pBdr>
+            </w:pPr>
+          </w:p>
+        </w:tc>
+        <w:tc>
+          <w:tcPr>
+            <w:tcW w:w="2271" w:type="dxa"/>
+            <w:vAlign w:val="center"/>
+          </w:tcPr>
+          <w:p/>
+        </w:tc>
+        <w:tc>
+          <w:tcPr>
+            <w:tcW w:w="2271" w:type="dxa"/>
+            <w:vAlign w:val="center"/>
+          </w:tcPr>
+          <w:p/>
+        </w:tc>
+        <w:tc>
+          <w:tcPr>
+            <w:tcW w:w="2271" w:type="dxa"/>
+            <w:vAlign w:val="center"/>
+          </w:tcPr>
+          <w:p/>
+        </w:tc>
+      </w:tr>
+    </w:tbl>
+    <w:p/>
+    <w:p/>
+    <w:p/>
+    <w:p/>
     <w:p/>
     <w:sectPr>
       <w:pgSz w:w="12240" w:h="15840"/>
@@ -1608,7 +4009,7 @@
 </file>
 
 <file path=word/numbering.xml><?xml version="1.0" encoding="utf-8"?>
-<w:numbering xmlns:wpc="http://schemas.microsoft.com/office/word/2010/wordprocessingCanvas" xmlns:cx="http://schemas.microsoft.com/office/drawing/2014/chartex" xmlns:cx1="http://schemas.microsoft.com/office/drawing/2015/9/8/chartex" xmlns:cx2="http://schemas.microsoft.com/office/drawing/2015/10/21/chartex" xmlns:cx3="http://schemas.microsoft.com/office/drawing/2016/5/9/chartex" xmlns:cx4="http://schemas.microsoft.com/office/drawing/2016/5/10/chartex" xmlns:cx5="http://schemas.microsoft.com/office/drawing/2016/5/11/chartex" xmlns:cx6="http://schemas.microsoft.com/office/drawing/2016/5/12/chartex" xmlns:cx7="http://schemas.microsoft.com/office/drawing/2016/5/13/chartex" xmlns:cx8="http://schemas.microsoft.com/office/drawing/2016/5/14/chartex" xmlns:mc="http://schemas.openxmlformats.org/markup-compatibility/2006" xmlns:aink="http://schemas.microsoft.com/office/drawing/2016/ink" xmlns:am3d="http://schemas.microsoft.com/office/drawing/2017/model3d" xmlns:o="urn:schemas-microsoft-com:office:office" xmlns:oel="http://schemas.microsoft.com/office/2019/extlst" xmlns:r="http://schemas.openxmlformats.org/officeDocument/2006/relationships" xmlns:m="http://schemas.openxmlformats.org/officeDocument/2006/math" xmlns:v="urn:schemas-microsoft-com:vml" xmlns:wp14="http://schemas.microsoft.com/office/word/2010/wordprocessingDrawing" xmlns:wp="http://schemas.openxmlformats.org/drawingml/2006/wordprocessingDrawing" xmlns:w10="urn:schemas-microsoft-com:office:word" xmlns:w="http://schemas.openxmlformats.org/wordprocessingml/2006/main" xmlns:w14="http://schemas.microsoft.com/office/word/2010/wordml" xmlns:w15="http://schemas.microsoft.com/office/word/2012/wordml" xmlns:w16cex="http://schemas.microsoft.com/office/word/2018/wordml/cex" xmlns:w16cid="http://schemas.microsoft.com/office/word/2016/wordml/cid" xmlns:w16="http://schemas.microsoft.com/office/word/2018/wordml" xmlns:w16sdtdh="http://schemas.microsoft.com/office/word/2020/wordml/sdtdatahash" xmlns:w16se="http://schemas.microsoft.com/office/word/2015/wordml/symex" xmlns:wpg="http://schemas.microsoft.com/office/word/2010/wordprocessingGroup" xmlns:wpi="http://schemas.microsoft.com/office/word/2010/wordprocessingInk" xmlns:wne="http://schemas.microsoft.com/office/word/2006/wordml" xmlns:wps="http://schemas.microsoft.com/office/word/2010/wordprocessingShape" mc:Ignorable="w14 w15 w16se w16cid w16 w16cex w16sdtdh wp14">
+<w:numbering xmlns:wpc="http://schemas.microsoft.com/office/word/2010/wordprocessingCanvas" xmlns:cx="http://schemas.microsoft.com/office/drawing/2014/chartex" xmlns:cx1="http://schemas.microsoft.com/office/drawing/2015/9/8/chartex" xmlns:cx2="http://schemas.microsoft.com/office/drawing/2015/10/21/chartex" xmlns:cx3="http://schemas.microsoft.com/office/drawing/2016/5/9/chartex" xmlns:cx4="http://schemas.microsoft.com/office/drawing/2016/5/10/chartex" xmlns:cx5="http://schemas.microsoft.com/office/drawing/2016/5/11/chartex" xmlns:cx6="http://schemas.microsoft.com/office/drawing/2016/5/12/chartex" xmlns:cx7="http://schemas.microsoft.com/office/drawing/2016/5/13/chartex" xmlns:cx8="http://schemas.microsoft.com/office/drawing/2016/5/14/chartex" xmlns:mc="http://schemas.openxmlformats.org/markup-compatibility/2006" xmlns:aink="http://schemas.microsoft.com/office/drawing/2016/ink" xmlns:am3d="http://schemas.microsoft.com/office/drawing/2017/model3d" xmlns:o="urn:schemas-microsoft-com:office:office" xmlns:r="http://schemas.openxmlformats.org/officeDocument/2006/relationships" xmlns:m="http://schemas.openxmlformats.org/officeDocument/2006/math" xmlns:v="urn:schemas-microsoft-com:vml" xmlns:wp14="http://schemas.microsoft.com/office/word/2010/wordprocessingDrawing" xmlns:wp="http://schemas.openxmlformats.org/drawingml/2006/wordprocessingDrawing" xmlns:w10="urn:schemas-microsoft-com:office:word" xmlns:w="http://schemas.openxmlformats.org/wordprocessingml/2006/main" xmlns:w14="http://schemas.microsoft.com/office/word/2010/wordml" xmlns:w15="http://schemas.microsoft.com/office/word/2012/wordml" xmlns:w16cex="http://schemas.microsoft.com/office/word/2018/wordml/cex" xmlns:w16cid="http://schemas.microsoft.com/office/word/2016/wordml/cid" xmlns:w16="http://schemas.microsoft.com/office/word/2018/wordml" xmlns:w16sdtdh="http://schemas.microsoft.com/office/word/2020/wordml/sdtdatahash" xmlns:w16se="http://schemas.microsoft.com/office/word/2015/wordml/symex" xmlns:wpg="http://schemas.microsoft.com/office/word/2010/wordprocessingGroup" xmlns:wpi="http://schemas.microsoft.com/office/word/2010/wordprocessingInk" xmlns:wne="http://schemas.microsoft.com/office/word/2006/wordml" xmlns:wps="http://schemas.microsoft.com/office/word/2010/wordprocessingShape" mc:Ignorable="w14 w15 w16se w16cid w16 w16cex w16sdtdh wp14">
   <w:abstractNum w:abstractNumId="0" w15:restartNumberingAfterBreak="0">
     <w:nsid w:val="1474581A"/>
     <w:multiLevelType w:val="multilevel"/>
@@ -1907,10 +4308,10 @@
       </w:rPr>
     </w:lvl>
   </w:abstractNum>
-  <w:num w:numId="1" w16cid:durableId="37315641">
+  <w:num w:numId="1">
     <w:abstractNumId w:val="1"/>
   </w:num>
-  <w:num w:numId="2" w16cid:durableId="426002745">
+  <w:num w:numId="2">
     <w:abstractNumId w:val="0"/>
   </w:num>
 </w:numbering>

</xml_diff>

<commit_message>
tabla de trazabilidad added
</commit_message>
<xml_diff>
--- a/doc/TablaAnalisisDeRequerimientos (1).docx
+++ b/doc/TablaAnalisisDeRequerimientos (1).docx
@@ -1,6 +1,6 @@
 
 <file path=word/document.xml><?xml version="1.0" encoding="utf-8"?>
-<w:document xmlns:wpc="http://schemas.microsoft.com/office/word/2010/wordprocessingCanvas" xmlns:cx="http://schemas.microsoft.com/office/drawing/2014/chartex" xmlns:cx1="http://schemas.microsoft.com/office/drawing/2015/9/8/chartex" xmlns:cx2="http://schemas.microsoft.com/office/drawing/2015/10/21/chartex" xmlns:cx3="http://schemas.microsoft.com/office/drawing/2016/5/9/chartex" xmlns:cx4="http://schemas.microsoft.com/office/drawing/2016/5/10/chartex" xmlns:cx5="http://schemas.microsoft.com/office/drawing/2016/5/11/chartex" xmlns:cx6="http://schemas.microsoft.com/office/drawing/2016/5/12/chartex" xmlns:cx7="http://schemas.microsoft.com/office/drawing/2016/5/13/chartex" xmlns:cx8="http://schemas.microsoft.com/office/drawing/2016/5/14/chartex" xmlns:mc="http://schemas.openxmlformats.org/markup-compatibility/2006" xmlns:aink="http://schemas.microsoft.com/office/drawing/2016/ink" xmlns:am3d="http://schemas.microsoft.com/office/drawing/2017/model3d" xmlns:o="urn:schemas-microsoft-com:office:office" xmlns:r="http://schemas.openxmlformats.org/officeDocument/2006/relationships" xmlns:m="http://schemas.openxmlformats.org/officeDocument/2006/math" xmlns:v="urn:schemas-microsoft-com:vml" xmlns:wp14="http://schemas.microsoft.com/office/word/2010/wordprocessingDrawing" xmlns:wp="http://schemas.openxmlformats.org/drawingml/2006/wordprocessingDrawing" xmlns:w10="urn:schemas-microsoft-com:office:word" xmlns:w="http://schemas.openxmlformats.org/wordprocessingml/2006/main" xmlns:w14="http://schemas.microsoft.com/office/word/2010/wordml" xmlns:w15="http://schemas.microsoft.com/office/word/2012/wordml" xmlns:w16cex="http://schemas.microsoft.com/office/word/2018/wordml/cex" xmlns:w16cid="http://schemas.microsoft.com/office/word/2016/wordml/cid" xmlns:w16="http://schemas.microsoft.com/office/word/2018/wordml" xmlns:w16sdtdh="http://schemas.microsoft.com/office/word/2020/wordml/sdtdatahash" xmlns:w16se="http://schemas.microsoft.com/office/word/2015/wordml/symex" xmlns:wpg="http://schemas.microsoft.com/office/word/2010/wordprocessingGroup" xmlns:wpi="http://schemas.microsoft.com/office/word/2010/wordprocessingInk" xmlns:wne="http://schemas.microsoft.com/office/word/2006/wordml" xmlns:wps="http://schemas.microsoft.com/office/word/2010/wordprocessingShape" mc:Ignorable="w14 w15 w16se w16cid w16 w16cex w16sdtdh wp14">
+<w:document xmlns:wpc="http://schemas.microsoft.com/office/word/2010/wordprocessingCanvas" xmlns:cx="http://schemas.microsoft.com/office/drawing/2014/chartex" xmlns:cx1="http://schemas.microsoft.com/office/drawing/2015/9/8/chartex" xmlns:cx2="http://schemas.microsoft.com/office/drawing/2015/10/21/chartex" xmlns:cx3="http://schemas.microsoft.com/office/drawing/2016/5/9/chartex" xmlns:cx4="http://schemas.microsoft.com/office/drawing/2016/5/10/chartex" xmlns:cx5="http://schemas.microsoft.com/office/drawing/2016/5/11/chartex" xmlns:cx6="http://schemas.microsoft.com/office/drawing/2016/5/12/chartex" xmlns:cx7="http://schemas.microsoft.com/office/drawing/2016/5/13/chartex" xmlns:cx8="http://schemas.microsoft.com/office/drawing/2016/5/14/chartex" xmlns:mc="http://schemas.openxmlformats.org/markup-compatibility/2006" xmlns:aink="http://schemas.microsoft.com/office/drawing/2016/ink" xmlns:am3d="http://schemas.microsoft.com/office/drawing/2017/model3d" xmlns:o="urn:schemas-microsoft-com:office:office" xmlns:oel="http://schemas.microsoft.com/office/2019/extlst" xmlns:r="http://schemas.openxmlformats.org/officeDocument/2006/relationships" xmlns:m="http://schemas.openxmlformats.org/officeDocument/2006/math" xmlns:v="urn:schemas-microsoft-com:vml" xmlns:wp14="http://schemas.microsoft.com/office/word/2010/wordprocessingDrawing" xmlns:wp="http://schemas.openxmlformats.org/drawingml/2006/wordprocessingDrawing" xmlns:w10="urn:schemas-microsoft-com:office:word" xmlns:w="http://schemas.openxmlformats.org/wordprocessingml/2006/main" xmlns:w14="http://schemas.microsoft.com/office/word/2010/wordml" xmlns:w15="http://schemas.microsoft.com/office/word/2012/wordml" xmlns:w16cex="http://schemas.microsoft.com/office/word/2018/wordml/cex" xmlns:w16cid="http://schemas.microsoft.com/office/word/2016/wordml/cid" xmlns:w16="http://schemas.microsoft.com/office/word/2018/wordml" xmlns:w16sdtdh="http://schemas.microsoft.com/office/word/2020/wordml/sdtdatahash" xmlns:w16se="http://schemas.microsoft.com/office/word/2015/wordml/symex" xmlns:wpg="http://schemas.microsoft.com/office/word/2010/wordprocessingGroup" xmlns:wpi="http://schemas.microsoft.com/office/word/2010/wordprocessingInk" xmlns:wne="http://schemas.microsoft.com/office/word/2006/wordml" xmlns:wps="http://schemas.microsoft.com/office/word/2010/wordprocessingShape" mc:Ignorable="w14 w15 w16se w16cid w16 w16cex w16sdtdh wp14">
   <w:body>
     <w:p>
       <w:pPr>
@@ -11214,7 +11214,2122 @@
       </w:tr>
     </w:tbl>
     <w:p/>
+    <w:p>
+      <w:r>
+        <w:br w:type="page"/>
+      </w:r>
+    </w:p>
+    <w:p>
+      <w:pPr>
+        <w:jc w:val="center"/>
+        <w:rPr>
+          <w:sz w:val="28"/>
+          <w:szCs w:val="28"/>
+        </w:rPr>
+      </w:pPr>
+      <w:r>
+        <w:rPr>
+          <w:sz w:val="28"/>
+          <w:szCs w:val="28"/>
+        </w:rPr>
+        <w:lastRenderedPageBreak/>
+        <w:t>Tabla de trazabilidad</w:t>
+      </w:r>
+    </w:p>
+    <w:p>
+      <w:pPr>
+        <w:jc w:val="center"/>
+        <w:rPr>
+          <w:sz w:val="28"/>
+          <w:szCs w:val="28"/>
+        </w:rPr>
+      </w:pPr>
+    </w:p>
+    <w:tbl>
+      <w:tblPr>
+        <w:tblW w:w="9030" w:type="dxa"/>
+        <w:tblBorders>
+          <w:top w:val="single" w:sz="8" w:space="0" w:color="000000"/>
+          <w:left w:val="single" w:sz="8" w:space="0" w:color="000000"/>
+          <w:bottom w:val="single" w:sz="8" w:space="0" w:color="000000"/>
+          <w:right w:val="single" w:sz="8" w:space="0" w:color="000000"/>
+          <w:insideH w:val="single" w:sz="8" w:space="0" w:color="000000"/>
+          <w:insideV w:val="single" w:sz="8" w:space="0" w:color="000000"/>
+        </w:tblBorders>
+        <w:tblLayout w:type="fixed"/>
+        <w:tblLook w:val="0600" w:firstRow="0" w:lastRow="0" w:firstColumn="0" w:lastColumn="0" w:noHBand="1" w:noVBand="1"/>
+      </w:tblPr>
+      <w:tblGrid>
+        <w:gridCol w:w="3010"/>
+        <w:gridCol w:w="3010"/>
+        <w:gridCol w:w="3010"/>
+      </w:tblGrid>
+      <w:tr>
+        <w:tc>
+          <w:tcPr>
+            <w:tcW w:w="3010" w:type="dxa"/>
+            <w:tcBorders>
+              <w:top w:val="single" w:sz="8" w:space="0" w:color="000000"/>
+              <w:left w:val="single" w:sz="8" w:space="0" w:color="000000"/>
+              <w:bottom w:val="single" w:sz="8" w:space="0" w:color="000000"/>
+              <w:right w:val="single" w:sz="8" w:space="0" w:color="000000"/>
+            </w:tcBorders>
+            <w:shd w:val="clear" w:color="auto" w:fill="C9DAF8"/>
+            <w:tcMar>
+              <w:top w:w="100" w:type="dxa"/>
+              <w:left w:w="100" w:type="dxa"/>
+              <w:bottom w:w="100" w:type="dxa"/>
+              <w:right w:w="100" w:type="dxa"/>
+            </w:tcMar>
+          </w:tcPr>
+          <w:p>
+            <w:pPr>
+              <w:widowControl w:val="0"/>
+              <w:spacing w:line="240" w:lineRule="auto"/>
+              <w:rPr>
+                <w:rFonts w:ascii="Arial" w:eastAsia="Arial" w:hAnsi="Arial" w:cs="Arial"/>
+                <w:b/>
+                <w:shd w:val="clear" w:color="auto" w:fill="C9DAF8"/>
+                <w:lang w:val="en-GB"/>
+              </w:rPr>
+            </w:pPr>
+            <w:r>
+              <w:rPr>
+                <w:b/>
+                <w:shd w:val="clear" w:color="auto" w:fill="C9DAF8"/>
+              </w:rPr>
+              <w:t>Requerimiento Funcional</w:t>
+            </w:r>
+          </w:p>
+          <w:p>
+            <w:pPr>
+              <w:widowControl w:val="0"/>
+              <w:spacing w:line="240" w:lineRule="auto"/>
+              <w:rPr>
+                <w:b/>
+                <w:shd w:val="clear" w:color="auto" w:fill="C9DAF8"/>
+              </w:rPr>
+            </w:pPr>
+          </w:p>
+        </w:tc>
+        <w:tc>
+          <w:tcPr>
+            <w:tcW w:w="3010" w:type="dxa"/>
+            <w:tcBorders>
+              <w:top w:val="single" w:sz="8" w:space="0" w:color="000000"/>
+              <w:left w:val="single" w:sz="8" w:space="0" w:color="000000"/>
+              <w:bottom w:val="single" w:sz="8" w:space="0" w:color="000000"/>
+              <w:right w:val="single" w:sz="8" w:space="0" w:color="000000"/>
+            </w:tcBorders>
+            <w:shd w:val="clear" w:color="auto" w:fill="C9DAF8"/>
+            <w:tcMar>
+              <w:top w:w="100" w:type="dxa"/>
+              <w:left w:w="100" w:type="dxa"/>
+              <w:bottom w:w="100" w:type="dxa"/>
+              <w:right w:w="100" w:type="dxa"/>
+            </w:tcMar>
+            <w:hideMark/>
+          </w:tcPr>
+          <w:p>
+            <w:pPr>
+              <w:widowControl w:val="0"/>
+              <w:spacing w:line="240" w:lineRule="auto"/>
+              <w:rPr>
+                <w:b/>
+                <w:shd w:val="clear" w:color="auto" w:fill="C9DAF8"/>
+              </w:rPr>
+            </w:pPr>
+            <w:r>
+              <w:rPr>
+                <w:b/>
+                <w:shd w:val="clear" w:color="auto" w:fill="C9DAF8"/>
+              </w:rPr>
+              <w:t>Nombre de la Clase</w:t>
+            </w:r>
+          </w:p>
+        </w:tc>
+        <w:tc>
+          <w:tcPr>
+            <w:tcW w:w="3010" w:type="dxa"/>
+            <w:tcBorders>
+              <w:top w:val="single" w:sz="8" w:space="0" w:color="000000"/>
+              <w:left w:val="single" w:sz="8" w:space="0" w:color="000000"/>
+              <w:bottom w:val="single" w:sz="8" w:space="0" w:color="000000"/>
+              <w:right w:val="single" w:sz="8" w:space="0" w:color="000000"/>
+            </w:tcBorders>
+            <w:shd w:val="clear" w:color="auto" w:fill="C9DAF8"/>
+            <w:tcMar>
+              <w:top w:w="100" w:type="dxa"/>
+              <w:left w:w="100" w:type="dxa"/>
+              <w:bottom w:w="100" w:type="dxa"/>
+              <w:right w:w="100" w:type="dxa"/>
+            </w:tcMar>
+            <w:hideMark/>
+          </w:tcPr>
+          <w:p>
+            <w:pPr>
+              <w:widowControl w:val="0"/>
+              <w:spacing w:line="240" w:lineRule="auto"/>
+              <w:rPr>
+                <w:b/>
+                <w:shd w:val="clear" w:color="auto" w:fill="C9DAF8"/>
+              </w:rPr>
+            </w:pPr>
+            <w:r>
+              <w:rPr>
+                <w:b/>
+                <w:shd w:val="clear" w:color="auto" w:fill="C9DAF8"/>
+              </w:rPr>
+              <w:t>Nombre del método</w:t>
+            </w:r>
+          </w:p>
+        </w:tc>
+      </w:tr>
+      <w:tr>
+        <w:trPr>
+          <w:trHeight w:val="420"/>
+        </w:trPr>
+        <w:tc>
+          <w:tcPr>
+            <w:tcW w:w="3010" w:type="dxa"/>
+            <w:vMerge w:val="restart"/>
+            <w:tcBorders>
+              <w:top w:val="single" w:sz="8" w:space="0" w:color="000000"/>
+              <w:left w:val="single" w:sz="8" w:space="0" w:color="000000"/>
+              <w:bottom w:val="single" w:sz="8" w:space="0" w:color="000000"/>
+              <w:right w:val="single" w:sz="8" w:space="0" w:color="000000"/>
+            </w:tcBorders>
+            <w:tcMar>
+              <w:top w:w="100" w:type="dxa"/>
+              <w:left w:w="100" w:type="dxa"/>
+              <w:bottom w:w="100" w:type="dxa"/>
+              <w:right w:w="100" w:type="dxa"/>
+            </w:tcMar>
+            <w:hideMark/>
+          </w:tcPr>
+          <w:p>
+            <w:pPr>
+              <w:widowControl w:val="0"/>
+              <w:spacing w:line="240" w:lineRule="auto"/>
+            </w:pPr>
+            <w:r>
+              <w:t>ReqFunc001</w:t>
+            </w:r>
+          </w:p>
+          <w:p>
+            <w:pPr>
+              <w:widowControl w:val="0"/>
+              <w:spacing w:line="240" w:lineRule="auto"/>
+            </w:pPr>
+          </w:p>
+        </w:tc>
+        <w:tc>
+          <w:tcPr>
+            <w:tcW w:w="3010" w:type="dxa"/>
+            <w:tcBorders>
+              <w:top w:val="single" w:sz="8" w:space="0" w:color="000000"/>
+              <w:left w:val="single" w:sz="8" w:space="0" w:color="000000"/>
+              <w:bottom w:val="single" w:sz="8" w:space="0" w:color="000000"/>
+              <w:right w:val="single" w:sz="8" w:space="0" w:color="000000"/>
+            </w:tcBorders>
+            <w:tcMar>
+              <w:top w:w="100" w:type="dxa"/>
+              <w:left w:w="100" w:type="dxa"/>
+              <w:bottom w:w="100" w:type="dxa"/>
+              <w:right w:w="100" w:type="dxa"/>
+            </w:tcMar>
+            <w:hideMark/>
+          </w:tcPr>
+          <w:p>
+            <w:pPr>
+              <w:widowControl w:val="0"/>
+              <w:spacing w:line="240" w:lineRule="auto"/>
+              <w:rPr>
+                <w:lang w:val="en-GB"/>
+              </w:rPr>
+            </w:pPr>
+            <w:proofErr w:type="spellStart"/>
+            <w:r>
+              <w:t>Videogame</w:t>
+            </w:r>
+            <w:proofErr w:type="spellEnd"/>
+          </w:p>
+        </w:tc>
+        <w:tc>
+          <w:tcPr>
+            <w:tcW w:w="3010" w:type="dxa"/>
+            <w:tcBorders>
+              <w:top w:val="single" w:sz="8" w:space="0" w:color="000000"/>
+              <w:left w:val="single" w:sz="8" w:space="0" w:color="000000"/>
+              <w:bottom w:val="single" w:sz="8" w:space="0" w:color="000000"/>
+              <w:right w:val="single" w:sz="8" w:space="0" w:color="000000"/>
+            </w:tcBorders>
+            <w:tcMar>
+              <w:top w:w="100" w:type="dxa"/>
+              <w:left w:w="100" w:type="dxa"/>
+              <w:bottom w:w="100" w:type="dxa"/>
+              <w:right w:w="100" w:type="dxa"/>
+            </w:tcMar>
+            <w:hideMark/>
+          </w:tcPr>
+          <w:p>
+            <w:proofErr w:type="spellStart"/>
+            <w:proofErr w:type="gramStart"/>
+            <w:r>
+              <w:t>addPlayer</w:t>
+            </w:r>
+            <w:proofErr w:type="spellEnd"/>
+            <w:r>
+              <w:t>(</w:t>
+            </w:r>
+            <w:proofErr w:type="gramEnd"/>
+            <w:r>
+              <w:t>)</w:t>
+            </w:r>
+          </w:p>
+          <w:p/>
+          <w:p>
+            <w:pPr>
+              <w:widowControl w:val="0"/>
+              <w:spacing w:line="240" w:lineRule="auto"/>
+            </w:pPr>
+            <w:r>
+              <w:t>Añade al jugador en e</w:t>
+            </w:r>
+            <w:r>
+              <w:t>l arreglo de jugadores</w:t>
+            </w:r>
+          </w:p>
+        </w:tc>
+      </w:tr>
+      <w:tr>
+        <w:trPr>
+          <w:trHeight w:val="420"/>
+        </w:trPr>
+        <w:tc>
+          <w:tcPr>
+            <w:tcW w:w="3010" w:type="dxa"/>
+            <w:vMerge/>
+            <w:tcBorders>
+              <w:top w:val="single" w:sz="8" w:space="0" w:color="000000"/>
+              <w:left w:val="single" w:sz="8" w:space="0" w:color="000000"/>
+              <w:bottom w:val="single" w:sz="8" w:space="0" w:color="000000"/>
+              <w:right w:val="single" w:sz="8" w:space="0" w:color="000000"/>
+            </w:tcBorders>
+            <w:vAlign w:val="center"/>
+            <w:hideMark/>
+          </w:tcPr>
+          <w:p/>
+        </w:tc>
+        <w:tc>
+          <w:tcPr>
+            <w:tcW w:w="3010" w:type="dxa"/>
+            <w:tcBorders>
+              <w:top w:val="single" w:sz="8" w:space="0" w:color="000000"/>
+              <w:left w:val="single" w:sz="8" w:space="0" w:color="000000"/>
+              <w:bottom w:val="single" w:sz="8" w:space="0" w:color="000000"/>
+              <w:right w:val="single" w:sz="8" w:space="0" w:color="000000"/>
+            </w:tcBorders>
+            <w:tcMar>
+              <w:top w:w="100" w:type="dxa"/>
+              <w:left w:w="100" w:type="dxa"/>
+              <w:bottom w:w="100" w:type="dxa"/>
+              <w:right w:w="100" w:type="dxa"/>
+            </w:tcMar>
+            <w:hideMark/>
+          </w:tcPr>
+          <w:p>
+            <w:pPr>
+              <w:widowControl w:val="0"/>
+              <w:spacing w:line="240" w:lineRule="auto"/>
+            </w:pPr>
+            <w:proofErr w:type="spellStart"/>
+            <w:r>
+              <w:t>Videogame</w:t>
+            </w:r>
+            <w:proofErr w:type="spellEnd"/>
+          </w:p>
+        </w:tc>
+        <w:tc>
+          <w:tcPr>
+            <w:tcW w:w="3010" w:type="dxa"/>
+            <w:tcBorders>
+              <w:top w:val="single" w:sz="8" w:space="0" w:color="000000"/>
+              <w:left w:val="single" w:sz="8" w:space="0" w:color="000000"/>
+              <w:bottom w:val="single" w:sz="8" w:space="0" w:color="000000"/>
+              <w:right w:val="single" w:sz="8" w:space="0" w:color="000000"/>
+            </w:tcBorders>
+            <w:tcMar>
+              <w:top w:w="100" w:type="dxa"/>
+              <w:left w:w="100" w:type="dxa"/>
+              <w:bottom w:w="100" w:type="dxa"/>
+              <w:right w:w="100" w:type="dxa"/>
+            </w:tcMar>
+            <w:hideMark/>
+          </w:tcPr>
+          <w:p>
+            <w:proofErr w:type="spellStart"/>
+            <w:proofErr w:type="gramStart"/>
+            <w:r>
+              <w:t>playerExists</w:t>
+            </w:r>
+            <w:proofErr w:type="spellEnd"/>
+            <w:r>
+              <w:t>(</w:t>
+            </w:r>
+            <w:proofErr w:type="gramEnd"/>
+            <w:r>
+              <w:t>…)</w:t>
+            </w:r>
+          </w:p>
+          <w:p/>
+          <w:p>
+            <w:pPr>
+              <w:widowControl w:val="0"/>
+              <w:spacing w:line="240" w:lineRule="auto"/>
+            </w:pPr>
+            <w:r>
+              <w:t>verifica si el jugador e</w:t>
+            </w:r>
+            <w:r>
+              <w:t>xiste</w:t>
+            </w:r>
+          </w:p>
+        </w:tc>
+      </w:tr>
+      <w:tr>
+        <w:trPr>
+          <w:trHeight w:val="1490"/>
+        </w:trPr>
+        <w:tc>
+          <w:tcPr>
+            <w:tcW w:w="3010" w:type="dxa"/>
+            <w:vMerge/>
+            <w:tcBorders>
+              <w:top w:val="single" w:sz="8" w:space="0" w:color="000000"/>
+              <w:left w:val="single" w:sz="8" w:space="0" w:color="000000"/>
+              <w:bottom w:val="single" w:sz="8" w:space="0" w:color="000000"/>
+              <w:right w:val="single" w:sz="8" w:space="0" w:color="000000"/>
+            </w:tcBorders>
+            <w:vAlign w:val="center"/>
+            <w:hideMark/>
+          </w:tcPr>
+          <w:p/>
+        </w:tc>
+        <w:tc>
+          <w:tcPr>
+            <w:tcW w:w="3010" w:type="dxa"/>
+            <w:tcBorders>
+              <w:top w:val="single" w:sz="8" w:space="0" w:color="000000"/>
+              <w:left w:val="single" w:sz="8" w:space="0" w:color="000000"/>
+              <w:bottom w:val="single" w:sz="8" w:space="0" w:color="000000"/>
+              <w:right w:val="single" w:sz="8" w:space="0" w:color="000000"/>
+            </w:tcBorders>
+            <w:tcMar>
+              <w:top w:w="100" w:type="dxa"/>
+              <w:left w:w="100" w:type="dxa"/>
+              <w:bottom w:w="100" w:type="dxa"/>
+              <w:right w:w="100" w:type="dxa"/>
+            </w:tcMar>
+            <w:hideMark/>
+          </w:tcPr>
+          <w:p>
+            <w:pPr>
+              <w:widowControl w:val="0"/>
+              <w:spacing w:line="240" w:lineRule="auto"/>
+            </w:pPr>
+            <w:proofErr w:type="spellStart"/>
+            <w:r>
+              <w:t>Videogame</w:t>
+            </w:r>
+            <w:proofErr w:type="spellEnd"/>
+          </w:p>
+        </w:tc>
+        <w:tc>
+          <w:tcPr>
+            <w:tcW w:w="3010" w:type="dxa"/>
+            <w:tcBorders>
+              <w:top w:val="single" w:sz="8" w:space="0" w:color="000000"/>
+              <w:left w:val="single" w:sz="8" w:space="0" w:color="000000"/>
+              <w:bottom w:val="single" w:sz="8" w:space="0" w:color="000000"/>
+              <w:right w:val="single" w:sz="8" w:space="0" w:color="000000"/>
+            </w:tcBorders>
+            <w:tcMar>
+              <w:top w:w="100" w:type="dxa"/>
+              <w:left w:w="100" w:type="dxa"/>
+              <w:bottom w:w="100" w:type="dxa"/>
+              <w:right w:w="100" w:type="dxa"/>
+            </w:tcMar>
+          </w:tcPr>
+          <w:p>
+            <w:proofErr w:type="spellStart"/>
+            <w:proofErr w:type="gramStart"/>
+            <w:r>
+              <w:t>findFreeSpacePlayer</w:t>
+            </w:r>
+            <w:proofErr w:type="spellEnd"/>
+            <w:r>
+              <w:t>(</w:t>
+            </w:r>
+            <w:proofErr w:type="gramEnd"/>
+            <w:r>
+              <w:t>…)</w:t>
+            </w:r>
+          </w:p>
+          <w:p/>
+          <w:p>
+            <w:pPr>
+              <w:widowControl w:val="0"/>
+              <w:spacing w:line="240" w:lineRule="auto"/>
+            </w:pPr>
+            <w:r>
+              <w:t>verifica si hay espacios libres en el arreglo de jugadores</w:t>
+            </w:r>
+          </w:p>
+          <w:p>
+            <w:pPr>
+              <w:widowControl w:val="0"/>
+              <w:spacing w:line="240" w:lineRule="auto"/>
+            </w:pPr>
+          </w:p>
+        </w:tc>
+      </w:tr>
+      <w:tr>
+        <w:tc>
+          <w:tcPr>
+            <w:tcW w:w="3010" w:type="dxa"/>
+            <w:vMerge/>
+            <w:tcBorders>
+              <w:top w:val="single" w:sz="8" w:space="0" w:color="000000"/>
+              <w:left w:val="single" w:sz="8" w:space="0" w:color="000000"/>
+              <w:bottom w:val="single" w:sz="8" w:space="0" w:color="000000"/>
+              <w:right w:val="single" w:sz="8" w:space="0" w:color="000000"/>
+            </w:tcBorders>
+            <w:vAlign w:val="center"/>
+            <w:hideMark/>
+          </w:tcPr>
+          <w:p/>
+        </w:tc>
+        <w:tc>
+          <w:tcPr>
+            <w:tcW w:w="3010" w:type="dxa"/>
+            <w:tcBorders>
+              <w:top w:val="single" w:sz="8" w:space="0" w:color="000000"/>
+              <w:left w:val="single" w:sz="8" w:space="0" w:color="000000"/>
+              <w:bottom w:val="single" w:sz="8" w:space="0" w:color="000000"/>
+              <w:right w:val="single" w:sz="8" w:space="0" w:color="000000"/>
+            </w:tcBorders>
+            <w:tcMar>
+              <w:top w:w="100" w:type="dxa"/>
+              <w:left w:w="100" w:type="dxa"/>
+              <w:bottom w:w="100" w:type="dxa"/>
+              <w:right w:w="100" w:type="dxa"/>
+            </w:tcMar>
+            <w:hideMark/>
+          </w:tcPr>
+          <w:p>
+            <w:pPr>
+              <w:widowControl w:val="0"/>
+              <w:spacing w:line="240" w:lineRule="auto"/>
+            </w:pPr>
+            <w:r>
+              <w:t>Player</w:t>
+            </w:r>
+          </w:p>
+        </w:tc>
+        <w:tc>
+          <w:tcPr>
+            <w:tcW w:w="3010" w:type="dxa"/>
+            <w:tcBorders>
+              <w:top w:val="single" w:sz="8" w:space="0" w:color="000000"/>
+              <w:left w:val="single" w:sz="8" w:space="0" w:color="000000"/>
+              <w:bottom w:val="single" w:sz="8" w:space="0" w:color="000000"/>
+              <w:right w:val="single" w:sz="8" w:space="0" w:color="000000"/>
+            </w:tcBorders>
+            <w:tcMar>
+              <w:top w:w="100" w:type="dxa"/>
+              <w:left w:w="100" w:type="dxa"/>
+              <w:bottom w:w="100" w:type="dxa"/>
+              <w:right w:w="100" w:type="dxa"/>
+            </w:tcMar>
+          </w:tcPr>
+          <w:p>
+            <w:proofErr w:type="gramStart"/>
+            <w:r>
+              <w:t>Player(</w:t>
+            </w:r>
+            <w:proofErr w:type="gramEnd"/>
+            <w:r>
+              <w:t>)</w:t>
+            </w:r>
+          </w:p>
+          <w:p/>
+          <w:p>
+            <w:pPr>
+              <w:widowControl w:val="0"/>
+              <w:spacing w:line="240" w:lineRule="auto"/>
+            </w:pPr>
+            <w:proofErr w:type="spellStart"/>
+            <w:r>
+              <w:t>Metodo</w:t>
+            </w:r>
+            <w:proofErr w:type="spellEnd"/>
+            <w:r>
+              <w:t xml:space="preserve"> constructor del objeto jugador</w:t>
+            </w:r>
+          </w:p>
+        </w:tc>
+      </w:tr>
+      <w:tr>
+        <w:trPr>
+          <w:trHeight w:val="922"/>
+        </w:trPr>
+        <w:tc>
+          <w:tcPr>
+            <w:tcW w:w="3010" w:type="dxa"/>
+            <w:vMerge/>
+            <w:tcBorders>
+              <w:top w:val="single" w:sz="8" w:space="0" w:color="000000"/>
+              <w:left w:val="single" w:sz="8" w:space="0" w:color="000000"/>
+              <w:bottom w:val="single" w:sz="8" w:space="0" w:color="000000"/>
+              <w:right w:val="single" w:sz="8" w:space="0" w:color="000000"/>
+            </w:tcBorders>
+            <w:vAlign w:val="center"/>
+            <w:hideMark/>
+          </w:tcPr>
+          <w:p/>
+        </w:tc>
+        <w:tc>
+          <w:tcPr>
+            <w:tcW w:w="3010" w:type="dxa"/>
+            <w:tcBorders>
+              <w:top w:val="single" w:sz="8" w:space="0" w:color="000000"/>
+              <w:left w:val="single" w:sz="8" w:space="0" w:color="000000"/>
+              <w:bottom w:val="single" w:sz="8" w:space="0" w:color="000000"/>
+              <w:right w:val="single" w:sz="8" w:space="0" w:color="000000"/>
+            </w:tcBorders>
+            <w:tcMar>
+              <w:top w:w="100" w:type="dxa"/>
+              <w:left w:w="100" w:type="dxa"/>
+              <w:bottom w:w="100" w:type="dxa"/>
+              <w:right w:w="100" w:type="dxa"/>
+            </w:tcMar>
+            <w:hideMark/>
+          </w:tcPr>
+          <w:p>
+            <w:pPr>
+              <w:widowControl w:val="0"/>
+              <w:spacing w:line="240" w:lineRule="auto"/>
+            </w:pPr>
+            <w:proofErr w:type="spellStart"/>
+            <w:r>
+              <w:t>MainVideogame</w:t>
+            </w:r>
+            <w:proofErr w:type="spellEnd"/>
+          </w:p>
+        </w:tc>
+        <w:tc>
+          <w:tcPr>
+            <w:tcW w:w="3010" w:type="dxa"/>
+            <w:tcBorders>
+              <w:top w:val="single" w:sz="8" w:space="0" w:color="000000"/>
+              <w:left w:val="single" w:sz="8" w:space="0" w:color="000000"/>
+              <w:bottom w:val="single" w:sz="8" w:space="0" w:color="000000"/>
+              <w:right w:val="single" w:sz="8" w:space="0" w:color="000000"/>
+            </w:tcBorders>
+            <w:tcMar>
+              <w:top w:w="100" w:type="dxa"/>
+              <w:left w:w="100" w:type="dxa"/>
+              <w:bottom w:w="100" w:type="dxa"/>
+              <w:right w:w="100" w:type="dxa"/>
+            </w:tcMar>
+            <w:hideMark/>
+          </w:tcPr>
+          <w:p>
+            <w:proofErr w:type="spellStart"/>
+            <w:proofErr w:type="gramStart"/>
+            <w:r>
+              <w:t>registerPlayer</w:t>
+            </w:r>
+            <w:proofErr w:type="spellEnd"/>
+            <w:r>
+              <w:t>(</w:t>
+            </w:r>
+            <w:proofErr w:type="gramEnd"/>
+            <w:r>
+              <w:t>)</w:t>
+            </w:r>
+          </w:p>
+          <w:p/>
+          <w:p>
+            <w:pPr>
+              <w:widowControl w:val="0"/>
+              <w:spacing w:line="240" w:lineRule="auto"/>
+            </w:pPr>
+            <w:r>
+              <w:t>recibe los datos necesarios para crear al jugador</w:t>
+            </w:r>
+          </w:p>
+        </w:tc>
+      </w:tr>
+      <w:tr>
+        <w:tc>
+          <w:tcPr>
+            <w:tcW w:w="3010" w:type="dxa"/>
+            <w:vMerge/>
+            <w:tcBorders>
+              <w:top w:val="single" w:sz="8" w:space="0" w:color="000000"/>
+              <w:left w:val="single" w:sz="8" w:space="0" w:color="000000"/>
+              <w:bottom w:val="single" w:sz="8" w:space="0" w:color="000000"/>
+              <w:right w:val="single" w:sz="8" w:space="0" w:color="000000"/>
+            </w:tcBorders>
+            <w:vAlign w:val="center"/>
+            <w:hideMark/>
+          </w:tcPr>
+          <w:p/>
+        </w:tc>
+        <w:tc>
+          <w:tcPr>
+            <w:tcW w:w="3010" w:type="dxa"/>
+            <w:tcBorders>
+              <w:top w:val="single" w:sz="8" w:space="0" w:color="000000"/>
+              <w:left w:val="single" w:sz="8" w:space="0" w:color="000000"/>
+              <w:bottom w:val="single" w:sz="8" w:space="0" w:color="000000"/>
+              <w:right w:val="single" w:sz="8" w:space="0" w:color="000000"/>
+            </w:tcBorders>
+            <w:tcMar>
+              <w:top w:w="100" w:type="dxa"/>
+              <w:left w:w="100" w:type="dxa"/>
+              <w:bottom w:w="100" w:type="dxa"/>
+              <w:right w:w="100" w:type="dxa"/>
+            </w:tcMar>
+            <w:hideMark/>
+          </w:tcPr>
+          <w:p>
+            <w:pPr>
+              <w:widowControl w:val="0"/>
+              <w:spacing w:line="240" w:lineRule="auto"/>
+            </w:pPr>
+          </w:p>
+        </w:tc>
+        <w:tc>
+          <w:tcPr>
+            <w:tcW w:w="3010" w:type="dxa"/>
+            <w:tcBorders>
+              <w:top w:val="single" w:sz="8" w:space="0" w:color="000000"/>
+              <w:left w:val="single" w:sz="8" w:space="0" w:color="000000"/>
+              <w:bottom w:val="single" w:sz="8" w:space="0" w:color="000000"/>
+              <w:right w:val="single" w:sz="8" w:space="0" w:color="000000"/>
+            </w:tcBorders>
+            <w:tcMar>
+              <w:top w:w="100" w:type="dxa"/>
+              <w:left w:w="100" w:type="dxa"/>
+              <w:bottom w:w="100" w:type="dxa"/>
+              <w:right w:w="100" w:type="dxa"/>
+            </w:tcMar>
+            <w:hideMark/>
+          </w:tcPr>
+          <w:p>
+            <w:pPr>
+              <w:widowControl w:val="0"/>
+              <w:spacing w:line="240" w:lineRule="auto"/>
+            </w:pPr>
+          </w:p>
+        </w:tc>
+      </w:tr>
+      <w:tr>
+        <w:tc>
+          <w:tcPr>
+            <w:tcW w:w="3010" w:type="dxa"/>
+            <w:vMerge w:val="restart"/>
+            <w:tcBorders>
+              <w:top w:val="single" w:sz="8" w:space="0" w:color="000000"/>
+              <w:left w:val="single" w:sz="8" w:space="0" w:color="000000"/>
+              <w:bottom w:val="single" w:sz="8" w:space="0" w:color="000000"/>
+              <w:right w:val="single" w:sz="8" w:space="0" w:color="000000"/>
+            </w:tcBorders>
+            <w:tcMar>
+              <w:top w:w="100" w:type="dxa"/>
+              <w:left w:w="100" w:type="dxa"/>
+              <w:bottom w:w="100" w:type="dxa"/>
+              <w:right w:w="100" w:type="dxa"/>
+            </w:tcMar>
+          </w:tcPr>
+          <w:p>
+            <w:r>
+              <w:t>ReqFunc002</w:t>
+            </w:r>
+          </w:p>
+        </w:tc>
+        <w:tc>
+          <w:tcPr>
+            <w:tcW w:w="3010" w:type="dxa"/>
+            <w:tcBorders>
+              <w:top w:val="single" w:sz="8" w:space="0" w:color="000000"/>
+              <w:left w:val="single" w:sz="8" w:space="0" w:color="000000"/>
+              <w:bottom w:val="single" w:sz="8" w:space="0" w:color="000000"/>
+              <w:right w:val="single" w:sz="8" w:space="0" w:color="000000"/>
+            </w:tcBorders>
+            <w:tcMar>
+              <w:top w:w="100" w:type="dxa"/>
+              <w:left w:w="100" w:type="dxa"/>
+              <w:bottom w:w="100" w:type="dxa"/>
+              <w:right w:w="100" w:type="dxa"/>
+            </w:tcMar>
+            <w:hideMark/>
+          </w:tcPr>
+          <w:p>
+            <w:pPr>
+              <w:widowControl w:val="0"/>
+              <w:spacing w:line="240" w:lineRule="auto"/>
+            </w:pPr>
+            <w:proofErr w:type="spellStart"/>
+            <w:r>
+              <w:t>Videogame</w:t>
+            </w:r>
+            <w:proofErr w:type="spellEnd"/>
+          </w:p>
+        </w:tc>
+        <w:tc>
+          <w:tcPr>
+            <w:tcW w:w="3010" w:type="dxa"/>
+            <w:tcBorders>
+              <w:top w:val="single" w:sz="8" w:space="0" w:color="000000"/>
+              <w:left w:val="single" w:sz="8" w:space="0" w:color="000000"/>
+              <w:bottom w:val="single" w:sz="8" w:space="0" w:color="000000"/>
+              <w:right w:val="single" w:sz="8" w:space="0" w:color="000000"/>
+            </w:tcBorders>
+            <w:tcMar>
+              <w:top w:w="100" w:type="dxa"/>
+              <w:left w:w="100" w:type="dxa"/>
+              <w:bottom w:w="100" w:type="dxa"/>
+              <w:right w:w="100" w:type="dxa"/>
+            </w:tcMar>
+          </w:tcPr>
+          <w:p>
+            <w:pPr>
+              <w:widowControl w:val="0"/>
+              <w:spacing w:line="240" w:lineRule="auto"/>
+            </w:pPr>
+            <w:proofErr w:type="spellStart"/>
+            <w:proofErr w:type="gramStart"/>
+            <w:r>
+              <w:t>searchLevel</w:t>
+            </w:r>
+            <w:proofErr w:type="spellEnd"/>
+            <w:r>
+              <w:t>(</w:t>
+            </w:r>
+            <w:proofErr w:type="gramEnd"/>
+            <w:r>
+              <w:t>)</w:t>
+            </w:r>
+          </w:p>
+          <w:p>
+            <w:pPr>
+              <w:widowControl w:val="0"/>
+              <w:spacing w:line="240" w:lineRule="auto"/>
+            </w:pPr>
+            <w:r>
+              <w:t xml:space="preserve">Busca el nivel al cual se le quiere </w:t>
+            </w:r>
+            <w:r>
+              <w:t>asignar</w:t>
+            </w:r>
+            <w:r>
+              <w:t xml:space="preserve"> el enemigo</w:t>
+            </w:r>
+          </w:p>
+        </w:tc>
+      </w:tr>
+      <w:tr>
+        <w:tc>
+          <w:tcPr>
+            <w:tcW w:w="3010" w:type="dxa"/>
+            <w:vMerge/>
+            <w:tcBorders>
+              <w:top w:val="single" w:sz="8" w:space="0" w:color="000000"/>
+              <w:left w:val="single" w:sz="8" w:space="0" w:color="000000"/>
+              <w:bottom w:val="single" w:sz="8" w:space="0" w:color="000000"/>
+              <w:right w:val="single" w:sz="8" w:space="0" w:color="000000"/>
+            </w:tcBorders>
+            <w:vAlign w:val="center"/>
+            <w:hideMark/>
+          </w:tcPr>
+          <w:p/>
+        </w:tc>
+        <w:tc>
+          <w:tcPr>
+            <w:tcW w:w="3010" w:type="dxa"/>
+            <w:tcBorders>
+              <w:top w:val="single" w:sz="8" w:space="0" w:color="000000"/>
+              <w:left w:val="single" w:sz="8" w:space="0" w:color="000000"/>
+              <w:bottom w:val="single" w:sz="8" w:space="0" w:color="000000"/>
+              <w:right w:val="single" w:sz="8" w:space="0" w:color="000000"/>
+            </w:tcBorders>
+            <w:tcMar>
+              <w:top w:w="100" w:type="dxa"/>
+              <w:left w:w="100" w:type="dxa"/>
+              <w:bottom w:w="100" w:type="dxa"/>
+              <w:right w:w="100" w:type="dxa"/>
+            </w:tcMar>
+            <w:hideMark/>
+          </w:tcPr>
+          <w:p>
+            <w:pPr>
+              <w:widowControl w:val="0"/>
+              <w:spacing w:line="240" w:lineRule="auto"/>
+            </w:pPr>
+            <w:proofErr w:type="spellStart"/>
+            <w:r>
+              <w:t>Videogame</w:t>
+            </w:r>
+            <w:proofErr w:type="spellEnd"/>
+          </w:p>
+        </w:tc>
+        <w:tc>
+          <w:tcPr>
+            <w:tcW w:w="3010" w:type="dxa"/>
+            <w:tcBorders>
+              <w:top w:val="single" w:sz="8" w:space="0" w:color="000000"/>
+              <w:left w:val="single" w:sz="8" w:space="0" w:color="000000"/>
+              <w:bottom w:val="single" w:sz="8" w:space="0" w:color="000000"/>
+              <w:right w:val="single" w:sz="8" w:space="0" w:color="000000"/>
+            </w:tcBorders>
+            <w:tcMar>
+              <w:top w:w="100" w:type="dxa"/>
+              <w:left w:w="100" w:type="dxa"/>
+              <w:bottom w:w="100" w:type="dxa"/>
+              <w:right w:w="100" w:type="dxa"/>
+            </w:tcMar>
+          </w:tcPr>
+          <w:p>
+            <w:pPr>
+              <w:widowControl w:val="0"/>
+              <w:spacing w:line="240" w:lineRule="auto"/>
+            </w:pPr>
+            <w:r>
+              <w:t>AddEnemy2Level</w:t>
+            </w:r>
+            <w:proofErr w:type="gramStart"/>
+            <w:r>
+              <w:t>(….</w:t>
+            </w:r>
+            <w:proofErr w:type="gramEnd"/>
+            <w:r>
+              <w:t>)</w:t>
+            </w:r>
+          </w:p>
+          <w:p>
+            <w:pPr>
+              <w:widowControl w:val="0"/>
+              <w:spacing w:line="240" w:lineRule="auto"/>
+            </w:pPr>
+          </w:p>
+          <w:p>
+            <w:pPr>
+              <w:widowControl w:val="0"/>
+              <w:spacing w:line="240" w:lineRule="auto"/>
+            </w:pPr>
+            <w:r>
+              <w:t xml:space="preserve">Llama al método </w:t>
+            </w:r>
+            <w:proofErr w:type="spellStart"/>
+            <w:r>
+              <w:t>addEnemy</w:t>
+            </w:r>
+            <w:proofErr w:type="spellEnd"/>
+            <w:r>
+              <w:t xml:space="preserve"> de la clase </w:t>
+            </w:r>
+            <w:proofErr w:type="spellStart"/>
+            <w:r>
+              <w:t>Level</w:t>
+            </w:r>
+            <w:proofErr w:type="spellEnd"/>
+            <w:r>
+              <w:t xml:space="preserve"> y le pasa los parámetros necesarios </w:t>
+            </w:r>
+          </w:p>
+        </w:tc>
+      </w:tr>
+      <w:tr>
+        <w:tc>
+          <w:tcPr>
+            <w:tcW w:w="3010" w:type="dxa"/>
+            <w:vMerge/>
+            <w:tcBorders>
+              <w:top w:val="single" w:sz="8" w:space="0" w:color="000000"/>
+              <w:left w:val="single" w:sz="8" w:space="0" w:color="000000"/>
+              <w:bottom w:val="single" w:sz="8" w:space="0" w:color="000000"/>
+              <w:right w:val="single" w:sz="8" w:space="0" w:color="000000"/>
+            </w:tcBorders>
+            <w:vAlign w:val="center"/>
+            <w:hideMark/>
+          </w:tcPr>
+          <w:p/>
+        </w:tc>
+        <w:tc>
+          <w:tcPr>
+            <w:tcW w:w="3010" w:type="dxa"/>
+            <w:tcBorders>
+              <w:top w:val="single" w:sz="8" w:space="0" w:color="000000"/>
+              <w:left w:val="single" w:sz="8" w:space="0" w:color="000000"/>
+              <w:bottom w:val="single" w:sz="8" w:space="0" w:color="000000"/>
+              <w:right w:val="single" w:sz="8" w:space="0" w:color="000000"/>
+            </w:tcBorders>
+            <w:tcMar>
+              <w:top w:w="100" w:type="dxa"/>
+              <w:left w:w="100" w:type="dxa"/>
+              <w:bottom w:w="100" w:type="dxa"/>
+              <w:right w:w="100" w:type="dxa"/>
+            </w:tcMar>
+          </w:tcPr>
+          <w:p>
+            <w:pPr>
+              <w:widowControl w:val="0"/>
+              <w:spacing w:line="240" w:lineRule="auto"/>
+            </w:pPr>
+            <w:proofErr w:type="spellStart"/>
+            <w:r>
+              <w:t>Level</w:t>
+            </w:r>
+            <w:proofErr w:type="spellEnd"/>
+          </w:p>
+        </w:tc>
+        <w:tc>
+          <w:tcPr>
+            <w:tcW w:w="3010" w:type="dxa"/>
+            <w:tcBorders>
+              <w:top w:val="single" w:sz="8" w:space="0" w:color="000000"/>
+              <w:left w:val="single" w:sz="8" w:space="0" w:color="000000"/>
+              <w:bottom w:val="single" w:sz="8" w:space="0" w:color="000000"/>
+              <w:right w:val="single" w:sz="8" w:space="0" w:color="000000"/>
+            </w:tcBorders>
+            <w:tcMar>
+              <w:top w:w="100" w:type="dxa"/>
+              <w:left w:w="100" w:type="dxa"/>
+              <w:bottom w:w="100" w:type="dxa"/>
+              <w:right w:w="100" w:type="dxa"/>
+            </w:tcMar>
+          </w:tcPr>
+          <w:p>
+            <w:pPr>
+              <w:widowControl w:val="0"/>
+              <w:spacing w:line="240" w:lineRule="auto"/>
+            </w:pPr>
+            <w:proofErr w:type="spellStart"/>
+            <w:proofErr w:type="gramStart"/>
+            <w:r>
+              <w:t>addEnemy</w:t>
+            </w:r>
+            <w:proofErr w:type="spellEnd"/>
+            <w:r>
+              <w:t>(</w:t>
+            </w:r>
+            <w:proofErr w:type="gramEnd"/>
+            <w:r>
+              <w:t>)</w:t>
+            </w:r>
+          </w:p>
+          <w:p>
+            <w:pPr>
+              <w:widowControl w:val="0"/>
+              <w:spacing w:line="240" w:lineRule="auto"/>
+            </w:pPr>
+          </w:p>
+          <w:p>
+            <w:pPr>
+              <w:widowControl w:val="0"/>
+              <w:spacing w:line="240" w:lineRule="auto"/>
+            </w:pPr>
+            <w:r>
+              <w:t xml:space="preserve">añade al enemigo en el arreglo </w:t>
+            </w:r>
+            <w:proofErr w:type="spellStart"/>
+            <w:r>
+              <w:t>enemies</w:t>
+            </w:r>
+            <w:proofErr w:type="spellEnd"/>
+          </w:p>
+        </w:tc>
+      </w:tr>
+      <w:tr>
+        <w:tc>
+          <w:tcPr>
+            <w:tcW w:w="3010" w:type="dxa"/>
+            <w:vMerge/>
+            <w:tcBorders>
+              <w:top w:val="single" w:sz="8" w:space="0" w:color="000000"/>
+              <w:left w:val="single" w:sz="8" w:space="0" w:color="000000"/>
+              <w:bottom w:val="single" w:sz="8" w:space="0" w:color="000000"/>
+              <w:right w:val="single" w:sz="8" w:space="0" w:color="000000"/>
+            </w:tcBorders>
+            <w:vAlign w:val="center"/>
+            <w:hideMark/>
+          </w:tcPr>
+          <w:p/>
+        </w:tc>
+        <w:tc>
+          <w:tcPr>
+            <w:tcW w:w="3010" w:type="dxa"/>
+            <w:tcBorders>
+              <w:top w:val="single" w:sz="8" w:space="0" w:color="000000"/>
+              <w:left w:val="single" w:sz="8" w:space="0" w:color="000000"/>
+              <w:bottom w:val="single" w:sz="8" w:space="0" w:color="000000"/>
+              <w:right w:val="single" w:sz="8" w:space="0" w:color="000000"/>
+            </w:tcBorders>
+            <w:tcMar>
+              <w:top w:w="100" w:type="dxa"/>
+              <w:left w:w="100" w:type="dxa"/>
+              <w:bottom w:w="100" w:type="dxa"/>
+              <w:right w:w="100" w:type="dxa"/>
+            </w:tcMar>
+          </w:tcPr>
+          <w:p>
+            <w:pPr>
+              <w:widowControl w:val="0"/>
+              <w:spacing w:line="240" w:lineRule="auto"/>
+            </w:pPr>
+            <w:proofErr w:type="spellStart"/>
+            <w:r>
+              <w:t>MainVideogame</w:t>
+            </w:r>
+            <w:proofErr w:type="spellEnd"/>
+          </w:p>
+        </w:tc>
+        <w:tc>
+          <w:tcPr>
+            <w:tcW w:w="3010" w:type="dxa"/>
+            <w:tcBorders>
+              <w:top w:val="single" w:sz="8" w:space="0" w:color="000000"/>
+              <w:left w:val="single" w:sz="8" w:space="0" w:color="000000"/>
+              <w:bottom w:val="single" w:sz="8" w:space="0" w:color="000000"/>
+              <w:right w:val="single" w:sz="8" w:space="0" w:color="000000"/>
+            </w:tcBorders>
+            <w:tcMar>
+              <w:top w:w="100" w:type="dxa"/>
+              <w:left w:w="100" w:type="dxa"/>
+              <w:bottom w:w="100" w:type="dxa"/>
+              <w:right w:w="100" w:type="dxa"/>
+            </w:tcMar>
+          </w:tcPr>
+          <w:p>
+            <w:pPr>
+              <w:widowControl w:val="0"/>
+              <w:spacing w:line="240" w:lineRule="auto"/>
+            </w:pPr>
+            <w:proofErr w:type="spellStart"/>
+            <w:proofErr w:type="gramStart"/>
+            <w:r>
+              <w:t>registerEnemy</w:t>
+            </w:r>
+            <w:proofErr w:type="spellEnd"/>
+            <w:r>
+              <w:t>(</w:t>
+            </w:r>
+            <w:proofErr w:type="gramEnd"/>
+            <w:r>
+              <w:t>)</w:t>
+            </w:r>
+          </w:p>
+          <w:p>
+            <w:pPr>
+              <w:widowControl w:val="0"/>
+              <w:spacing w:line="240" w:lineRule="auto"/>
+            </w:pPr>
+          </w:p>
+          <w:p>
+            <w:pPr>
+              <w:widowControl w:val="0"/>
+              <w:spacing w:line="240" w:lineRule="auto"/>
+            </w:pPr>
+            <w:r>
+              <w:t xml:space="preserve">recibe los datos necesarios para crear </w:t>
+            </w:r>
+            <w:r>
+              <w:t>al enemigo</w:t>
+            </w:r>
+          </w:p>
+        </w:tc>
+      </w:tr>
+      <w:tr>
+        <w:tc>
+          <w:tcPr>
+            <w:tcW w:w="3010" w:type="dxa"/>
+            <w:vMerge/>
+            <w:tcBorders>
+              <w:top w:val="single" w:sz="8" w:space="0" w:color="000000"/>
+              <w:left w:val="single" w:sz="8" w:space="0" w:color="000000"/>
+              <w:bottom w:val="single" w:sz="8" w:space="0" w:color="000000"/>
+              <w:right w:val="single" w:sz="8" w:space="0" w:color="000000"/>
+            </w:tcBorders>
+            <w:vAlign w:val="center"/>
+            <w:hideMark/>
+          </w:tcPr>
+          <w:p/>
+        </w:tc>
+        <w:tc>
+          <w:tcPr>
+            <w:tcW w:w="3010" w:type="dxa"/>
+            <w:tcBorders>
+              <w:top w:val="single" w:sz="8" w:space="0" w:color="000000"/>
+              <w:left w:val="single" w:sz="8" w:space="0" w:color="000000"/>
+              <w:bottom w:val="single" w:sz="8" w:space="0" w:color="000000"/>
+              <w:right w:val="single" w:sz="8" w:space="0" w:color="000000"/>
+            </w:tcBorders>
+            <w:tcMar>
+              <w:top w:w="100" w:type="dxa"/>
+              <w:left w:w="100" w:type="dxa"/>
+              <w:bottom w:w="100" w:type="dxa"/>
+              <w:right w:w="100" w:type="dxa"/>
+            </w:tcMar>
+          </w:tcPr>
+          <w:p>
+            <w:pPr>
+              <w:widowControl w:val="0"/>
+              <w:spacing w:line="240" w:lineRule="auto"/>
+            </w:pPr>
+          </w:p>
+        </w:tc>
+        <w:tc>
+          <w:tcPr>
+            <w:tcW w:w="3010" w:type="dxa"/>
+            <w:tcBorders>
+              <w:top w:val="single" w:sz="8" w:space="0" w:color="000000"/>
+              <w:left w:val="single" w:sz="8" w:space="0" w:color="000000"/>
+              <w:bottom w:val="single" w:sz="8" w:space="0" w:color="000000"/>
+              <w:right w:val="single" w:sz="8" w:space="0" w:color="000000"/>
+            </w:tcBorders>
+            <w:tcMar>
+              <w:top w:w="100" w:type="dxa"/>
+              <w:left w:w="100" w:type="dxa"/>
+              <w:bottom w:w="100" w:type="dxa"/>
+              <w:right w:w="100" w:type="dxa"/>
+            </w:tcMar>
+          </w:tcPr>
+          <w:p>
+            <w:pPr>
+              <w:widowControl w:val="0"/>
+              <w:spacing w:line="240" w:lineRule="auto"/>
+            </w:pPr>
+          </w:p>
+        </w:tc>
+      </w:tr>
+      <w:tr>
+        <w:tc>
+          <w:tcPr>
+            <w:tcW w:w="3010" w:type="dxa"/>
+            <w:vMerge w:val="restart"/>
+            <w:tcBorders>
+              <w:top w:val="single" w:sz="8" w:space="0" w:color="000000"/>
+              <w:left w:val="single" w:sz="8" w:space="0" w:color="000000"/>
+              <w:right w:val="single" w:sz="8" w:space="0" w:color="000000"/>
+            </w:tcBorders>
+            <w:tcMar>
+              <w:top w:w="100" w:type="dxa"/>
+              <w:left w:w="100" w:type="dxa"/>
+              <w:bottom w:w="100" w:type="dxa"/>
+              <w:right w:w="100" w:type="dxa"/>
+            </w:tcMar>
+            <w:hideMark/>
+          </w:tcPr>
+          <w:p>
+            <w:pPr>
+              <w:widowControl w:val="0"/>
+              <w:spacing w:line="240" w:lineRule="auto"/>
+            </w:pPr>
+            <w:r>
+              <w:t>ReqFunc003</w:t>
+            </w:r>
+          </w:p>
+        </w:tc>
+        <w:tc>
+          <w:tcPr>
+            <w:tcW w:w="3010" w:type="dxa"/>
+            <w:tcBorders>
+              <w:top w:val="single" w:sz="8" w:space="0" w:color="000000"/>
+              <w:left w:val="single" w:sz="8" w:space="0" w:color="000000"/>
+              <w:bottom w:val="single" w:sz="8" w:space="0" w:color="000000"/>
+              <w:right w:val="single" w:sz="8" w:space="0" w:color="000000"/>
+            </w:tcBorders>
+            <w:tcMar>
+              <w:top w:w="100" w:type="dxa"/>
+              <w:left w:w="100" w:type="dxa"/>
+              <w:bottom w:w="100" w:type="dxa"/>
+              <w:right w:w="100" w:type="dxa"/>
+            </w:tcMar>
+            <w:hideMark/>
+          </w:tcPr>
+          <w:p>
+            <w:pPr>
+              <w:widowControl w:val="0"/>
+              <w:spacing w:line="240" w:lineRule="auto"/>
+            </w:pPr>
+            <w:proofErr w:type="spellStart"/>
+            <w:r>
+              <w:t>Videogame</w:t>
+            </w:r>
+            <w:proofErr w:type="spellEnd"/>
+          </w:p>
+        </w:tc>
+        <w:tc>
+          <w:tcPr>
+            <w:tcW w:w="3010" w:type="dxa"/>
+            <w:tcBorders>
+              <w:top w:val="single" w:sz="8" w:space="0" w:color="000000"/>
+              <w:left w:val="single" w:sz="8" w:space="0" w:color="000000"/>
+              <w:bottom w:val="single" w:sz="8" w:space="0" w:color="000000"/>
+              <w:right w:val="single" w:sz="8" w:space="0" w:color="000000"/>
+            </w:tcBorders>
+            <w:tcMar>
+              <w:top w:w="100" w:type="dxa"/>
+              <w:left w:w="100" w:type="dxa"/>
+              <w:bottom w:w="100" w:type="dxa"/>
+              <w:right w:w="100" w:type="dxa"/>
+            </w:tcMar>
+          </w:tcPr>
+          <w:p>
+            <w:pPr>
+              <w:widowControl w:val="0"/>
+              <w:spacing w:line="240" w:lineRule="auto"/>
+            </w:pPr>
+            <w:proofErr w:type="spellStart"/>
+            <w:proofErr w:type="gramStart"/>
+            <w:r>
+              <w:t>searchLevel</w:t>
+            </w:r>
+            <w:proofErr w:type="spellEnd"/>
+            <w:r>
+              <w:t>(</w:t>
+            </w:r>
+            <w:proofErr w:type="gramEnd"/>
+            <w:r>
+              <w:t>)</w:t>
+            </w:r>
+          </w:p>
+          <w:p>
+            <w:pPr>
+              <w:widowControl w:val="0"/>
+              <w:spacing w:line="240" w:lineRule="auto"/>
+            </w:pPr>
+            <w:r>
+              <w:t>Busca el nivel al cual se le quiere asignar el enemigo</w:t>
+            </w:r>
+          </w:p>
+        </w:tc>
+      </w:tr>
+      <w:tr>
+        <w:tc>
+          <w:tcPr>
+            <w:tcW w:w="3010" w:type="dxa"/>
+            <w:vMerge/>
+            <w:tcBorders>
+              <w:left w:val="single" w:sz="8" w:space="0" w:color="000000"/>
+              <w:right w:val="single" w:sz="8" w:space="0" w:color="000000"/>
+            </w:tcBorders>
+            <w:tcMar>
+              <w:top w:w="100" w:type="dxa"/>
+              <w:left w:w="100" w:type="dxa"/>
+              <w:bottom w:w="100" w:type="dxa"/>
+              <w:right w:w="100" w:type="dxa"/>
+            </w:tcMar>
+          </w:tcPr>
+          <w:p>
+            <w:pPr>
+              <w:widowControl w:val="0"/>
+              <w:spacing w:line="240" w:lineRule="auto"/>
+            </w:pPr>
+          </w:p>
+        </w:tc>
+        <w:tc>
+          <w:tcPr>
+            <w:tcW w:w="3010" w:type="dxa"/>
+            <w:tcBorders>
+              <w:top w:val="single" w:sz="8" w:space="0" w:color="000000"/>
+              <w:left w:val="single" w:sz="8" w:space="0" w:color="000000"/>
+              <w:bottom w:val="single" w:sz="8" w:space="0" w:color="000000"/>
+              <w:right w:val="single" w:sz="8" w:space="0" w:color="000000"/>
+            </w:tcBorders>
+            <w:tcMar>
+              <w:top w:w="100" w:type="dxa"/>
+              <w:left w:w="100" w:type="dxa"/>
+              <w:bottom w:w="100" w:type="dxa"/>
+              <w:right w:w="100" w:type="dxa"/>
+            </w:tcMar>
+          </w:tcPr>
+          <w:p>
+            <w:pPr>
+              <w:widowControl w:val="0"/>
+              <w:spacing w:line="240" w:lineRule="auto"/>
+            </w:pPr>
+            <w:proofErr w:type="spellStart"/>
+            <w:r>
+              <w:t>Videogame</w:t>
+            </w:r>
+            <w:proofErr w:type="spellEnd"/>
+          </w:p>
+        </w:tc>
+        <w:tc>
+          <w:tcPr>
+            <w:tcW w:w="3010" w:type="dxa"/>
+            <w:tcBorders>
+              <w:top w:val="single" w:sz="8" w:space="0" w:color="000000"/>
+              <w:left w:val="single" w:sz="8" w:space="0" w:color="000000"/>
+              <w:bottom w:val="single" w:sz="8" w:space="0" w:color="000000"/>
+              <w:right w:val="single" w:sz="8" w:space="0" w:color="000000"/>
+            </w:tcBorders>
+            <w:tcMar>
+              <w:top w:w="100" w:type="dxa"/>
+              <w:left w:w="100" w:type="dxa"/>
+              <w:bottom w:w="100" w:type="dxa"/>
+              <w:right w:w="100" w:type="dxa"/>
+            </w:tcMar>
+          </w:tcPr>
+          <w:p>
+            <w:pPr>
+              <w:widowControl w:val="0"/>
+              <w:spacing w:line="240" w:lineRule="auto"/>
+            </w:pPr>
+            <w:r>
+              <w:t>Add</w:t>
+            </w:r>
+            <w:r>
+              <w:t>Treasure</w:t>
+            </w:r>
+            <w:r>
+              <w:t>2Level</w:t>
+            </w:r>
+            <w:proofErr w:type="gramStart"/>
+            <w:r>
+              <w:t>(….</w:t>
+            </w:r>
+            <w:proofErr w:type="gramEnd"/>
+            <w:r>
+              <w:t>)</w:t>
+            </w:r>
+          </w:p>
+          <w:p>
+            <w:pPr>
+              <w:widowControl w:val="0"/>
+              <w:spacing w:line="240" w:lineRule="auto"/>
+            </w:pPr>
+          </w:p>
+          <w:p>
+            <w:pPr>
+              <w:widowControl w:val="0"/>
+              <w:spacing w:line="240" w:lineRule="auto"/>
+            </w:pPr>
+            <w:r>
+              <w:t xml:space="preserve">Llama al método </w:t>
+            </w:r>
+            <w:proofErr w:type="spellStart"/>
+            <w:r>
+              <w:t>addEnemy</w:t>
+            </w:r>
+            <w:proofErr w:type="spellEnd"/>
+            <w:r>
+              <w:t xml:space="preserve"> de la clase </w:t>
+            </w:r>
+            <w:proofErr w:type="spellStart"/>
+            <w:r>
+              <w:t>Level</w:t>
+            </w:r>
+            <w:proofErr w:type="spellEnd"/>
+            <w:r>
+              <w:t xml:space="preserve"> y le pasa los parámetros necesarios </w:t>
+            </w:r>
+          </w:p>
+        </w:tc>
+      </w:tr>
+      <w:tr>
+        <w:tc>
+          <w:tcPr>
+            <w:tcW w:w="3010" w:type="dxa"/>
+            <w:vMerge/>
+            <w:tcBorders>
+              <w:left w:val="single" w:sz="8" w:space="0" w:color="000000"/>
+              <w:right w:val="single" w:sz="8" w:space="0" w:color="000000"/>
+            </w:tcBorders>
+            <w:tcMar>
+              <w:top w:w="100" w:type="dxa"/>
+              <w:left w:w="100" w:type="dxa"/>
+              <w:bottom w:w="100" w:type="dxa"/>
+              <w:right w:w="100" w:type="dxa"/>
+            </w:tcMar>
+          </w:tcPr>
+          <w:p>
+            <w:pPr>
+              <w:widowControl w:val="0"/>
+              <w:spacing w:line="240" w:lineRule="auto"/>
+            </w:pPr>
+          </w:p>
+        </w:tc>
+        <w:tc>
+          <w:tcPr>
+            <w:tcW w:w="3010" w:type="dxa"/>
+            <w:tcBorders>
+              <w:top w:val="single" w:sz="8" w:space="0" w:color="000000"/>
+              <w:left w:val="single" w:sz="8" w:space="0" w:color="000000"/>
+              <w:bottom w:val="single" w:sz="8" w:space="0" w:color="000000"/>
+              <w:right w:val="single" w:sz="8" w:space="0" w:color="000000"/>
+            </w:tcBorders>
+            <w:tcMar>
+              <w:top w:w="100" w:type="dxa"/>
+              <w:left w:w="100" w:type="dxa"/>
+              <w:bottom w:w="100" w:type="dxa"/>
+              <w:right w:w="100" w:type="dxa"/>
+            </w:tcMar>
+          </w:tcPr>
+          <w:p>
+            <w:pPr>
+              <w:widowControl w:val="0"/>
+              <w:spacing w:line="240" w:lineRule="auto"/>
+            </w:pPr>
+            <w:proofErr w:type="spellStart"/>
+            <w:r>
+              <w:t>Level</w:t>
+            </w:r>
+            <w:proofErr w:type="spellEnd"/>
+          </w:p>
+        </w:tc>
+        <w:tc>
+          <w:tcPr>
+            <w:tcW w:w="3010" w:type="dxa"/>
+            <w:tcBorders>
+              <w:top w:val="single" w:sz="8" w:space="0" w:color="000000"/>
+              <w:left w:val="single" w:sz="8" w:space="0" w:color="000000"/>
+              <w:bottom w:val="single" w:sz="8" w:space="0" w:color="000000"/>
+              <w:right w:val="single" w:sz="8" w:space="0" w:color="000000"/>
+            </w:tcBorders>
+            <w:tcMar>
+              <w:top w:w="100" w:type="dxa"/>
+              <w:left w:w="100" w:type="dxa"/>
+              <w:bottom w:w="100" w:type="dxa"/>
+              <w:right w:w="100" w:type="dxa"/>
+            </w:tcMar>
+          </w:tcPr>
+          <w:p>
+            <w:pPr>
+              <w:widowControl w:val="0"/>
+              <w:spacing w:line="240" w:lineRule="auto"/>
+            </w:pPr>
+            <w:proofErr w:type="spellStart"/>
+            <w:proofErr w:type="gramStart"/>
+            <w:r>
+              <w:t>add</w:t>
+            </w:r>
+            <w:r>
+              <w:t>Treasure</w:t>
+            </w:r>
+            <w:proofErr w:type="spellEnd"/>
+            <w:r>
+              <w:t>(</w:t>
+            </w:r>
+            <w:proofErr w:type="gramEnd"/>
+            <w:r>
+              <w:t>)</w:t>
+            </w:r>
+          </w:p>
+          <w:p>
+            <w:pPr>
+              <w:widowControl w:val="0"/>
+              <w:spacing w:line="240" w:lineRule="auto"/>
+            </w:pPr>
+          </w:p>
+          <w:p>
+            <w:pPr>
+              <w:widowControl w:val="0"/>
+              <w:spacing w:line="240" w:lineRule="auto"/>
+            </w:pPr>
+            <w:r>
+              <w:t xml:space="preserve">añade al enemigo en el arreglo </w:t>
+            </w:r>
+            <w:proofErr w:type="spellStart"/>
+            <w:r>
+              <w:t>enemies</w:t>
+            </w:r>
+            <w:proofErr w:type="spellEnd"/>
+          </w:p>
+        </w:tc>
+      </w:tr>
+      <w:tr>
+        <w:tc>
+          <w:tcPr>
+            <w:tcW w:w="3010" w:type="dxa"/>
+            <w:vMerge/>
+            <w:tcBorders>
+              <w:left w:val="single" w:sz="8" w:space="0" w:color="000000"/>
+              <w:right w:val="single" w:sz="8" w:space="0" w:color="000000"/>
+            </w:tcBorders>
+            <w:tcMar>
+              <w:top w:w="100" w:type="dxa"/>
+              <w:left w:w="100" w:type="dxa"/>
+              <w:bottom w:w="100" w:type="dxa"/>
+              <w:right w:w="100" w:type="dxa"/>
+            </w:tcMar>
+          </w:tcPr>
+          <w:p>
+            <w:pPr>
+              <w:widowControl w:val="0"/>
+              <w:spacing w:line="240" w:lineRule="auto"/>
+            </w:pPr>
+          </w:p>
+        </w:tc>
+        <w:tc>
+          <w:tcPr>
+            <w:tcW w:w="3010" w:type="dxa"/>
+            <w:tcBorders>
+              <w:top w:val="single" w:sz="8" w:space="0" w:color="000000"/>
+              <w:left w:val="single" w:sz="8" w:space="0" w:color="000000"/>
+              <w:bottom w:val="single" w:sz="8" w:space="0" w:color="000000"/>
+              <w:right w:val="single" w:sz="8" w:space="0" w:color="000000"/>
+            </w:tcBorders>
+            <w:tcMar>
+              <w:top w:w="100" w:type="dxa"/>
+              <w:left w:w="100" w:type="dxa"/>
+              <w:bottom w:w="100" w:type="dxa"/>
+              <w:right w:w="100" w:type="dxa"/>
+            </w:tcMar>
+          </w:tcPr>
+          <w:p>
+            <w:pPr>
+              <w:widowControl w:val="0"/>
+              <w:spacing w:line="240" w:lineRule="auto"/>
+            </w:pPr>
+            <w:proofErr w:type="spellStart"/>
+            <w:r>
+              <w:t>MainVideogame</w:t>
+            </w:r>
+            <w:proofErr w:type="spellEnd"/>
+          </w:p>
+        </w:tc>
+        <w:tc>
+          <w:tcPr>
+            <w:tcW w:w="3010" w:type="dxa"/>
+            <w:tcBorders>
+              <w:top w:val="single" w:sz="8" w:space="0" w:color="000000"/>
+              <w:left w:val="single" w:sz="8" w:space="0" w:color="000000"/>
+              <w:bottom w:val="single" w:sz="8" w:space="0" w:color="000000"/>
+              <w:right w:val="single" w:sz="8" w:space="0" w:color="000000"/>
+            </w:tcBorders>
+            <w:tcMar>
+              <w:top w:w="100" w:type="dxa"/>
+              <w:left w:w="100" w:type="dxa"/>
+              <w:bottom w:w="100" w:type="dxa"/>
+              <w:right w:w="100" w:type="dxa"/>
+            </w:tcMar>
+          </w:tcPr>
+          <w:p>
+            <w:pPr>
+              <w:widowControl w:val="0"/>
+              <w:spacing w:line="240" w:lineRule="auto"/>
+            </w:pPr>
+            <w:proofErr w:type="spellStart"/>
+            <w:proofErr w:type="gramStart"/>
+            <w:r>
+              <w:t>register</w:t>
+            </w:r>
+            <w:r>
+              <w:t>Treasure</w:t>
+            </w:r>
+            <w:proofErr w:type="spellEnd"/>
+            <w:r>
+              <w:t>(</w:t>
+            </w:r>
+            <w:proofErr w:type="gramEnd"/>
+            <w:r>
+              <w:t>)</w:t>
+            </w:r>
+          </w:p>
+          <w:p>
+            <w:pPr>
+              <w:widowControl w:val="0"/>
+              <w:spacing w:line="240" w:lineRule="auto"/>
+            </w:pPr>
+          </w:p>
+          <w:p>
+            <w:pPr>
+              <w:widowControl w:val="0"/>
+              <w:spacing w:line="240" w:lineRule="auto"/>
+            </w:pPr>
+            <w:r>
+              <w:t xml:space="preserve">recibe los datos necesarios </w:t>
+            </w:r>
+            <w:r>
+              <w:lastRenderedPageBreak/>
+              <w:t xml:space="preserve">para crear </w:t>
+            </w:r>
+            <w:r>
+              <w:t>el/</w:t>
+            </w:r>
+            <w:proofErr w:type="gramStart"/>
+            <w:r>
+              <w:t>los tesoro</w:t>
+            </w:r>
+            <w:proofErr w:type="gramEnd"/>
+            <w:r>
+              <w:t>(s)</w:t>
+            </w:r>
+          </w:p>
+        </w:tc>
+      </w:tr>
+      <w:tr>
+        <w:tc>
+          <w:tcPr>
+            <w:tcW w:w="3010" w:type="dxa"/>
+            <w:vMerge w:val="restart"/>
+            <w:tcBorders>
+              <w:left w:val="single" w:sz="8" w:space="0" w:color="000000"/>
+              <w:right w:val="single" w:sz="8" w:space="0" w:color="000000"/>
+            </w:tcBorders>
+            <w:tcMar>
+              <w:top w:w="100" w:type="dxa"/>
+              <w:left w:w="100" w:type="dxa"/>
+              <w:bottom w:w="100" w:type="dxa"/>
+              <w:right w:w="100" w:type="dxa"/>
+            </w:tcMar>
+          </w:tcPr>
+          <w:p>
+            <w:pPr>
+              <w:widowControl w:val="0"/>
+              <w:spacing w:line="240" w:lineRule="auto"/>
+            </w:pPr>
+            <w:r>
+              <w:lastRenderedPageBreak/>
+              <w:t>ReqFunc004</w:t>
+            </w:r>
+          </w:p>
+        </w:tc>
+        <w:tc>
+          <w:tcPr>
+            <w:tcW w:w="3010" w:type="dxa"/>
+            <w:tcBorders>
+              <w:top w:val="single" w:sz="8" w:space="0" w:color="000000"/>
+              <w:left w:val="single" w:sz="8" w:space="0" w:color="000000"/>
+              <w:bottom w:val="single" w:sz="8" w:space="0" w:color="000000"/>
+              <w:right w:val="single" w:sz="8" w:space="0" w:color="000000"/>
+            </w:tcBorders>
+            <w:tcMar>
+              <w:top w:w="100" w:type="dxa"/>
+              <w:left w:w="100" w:type="dxa"/>
+              <w:bottom w:w="100" w:type="dxa"/>
+              <w:right w:w="100" w:type="dxa"/>
+            </w:tcMar>
+          </w:tcPr>
+          <w:p>
+            <w:pPr>
+              <w:widowControl w:val="0"/>
+              <w:spacing w:line="240" w:lineRule="auto"/>
+            </w:pPr>
+            <w:proofErr w:type="spellStart"/>
+            <w:r>
+              <w:t>Videogame</w:t>
+            </w:r>
+            <w:proofErr w:type="spellEnd"/>
+          </w:p>
+        </w:tc>
+        <w:tc>
+          <w:tcPr>
+            <w:tcW w:w="3010" w:type="dxa"/>
+            <w:tcBorders>
+              <w:top w:val="single" w:sz="8" w:space="0" w:color="000000"/>
+              <w:left w:val="single" w:sz="8" w:space="0" w:color="000000"/>
+              <w:bottom w:val="single" w:sz="8" w:space="0" w:color="000000"/>
+              <w:right w:val="single" w:sz="8" w:space="0" w:color="000000"/>
+            </w:tcBorders>
+            <w:tcMar>
+              <w:top w:w="100" w:type="dxa"/>
+              <w:left w:w="100" w:type="dxa"/>
+              <w:bottom w:w="100" w:type="dxa"/>
+              <w:right w:w="100" w:type="dxa"/>
+            </w:tcMar>
+          </w:tcPr>
+          <w:p>
+            <w:pPr>
+              <w:widowControl w:val="0"/>
+              <w:spacing w:line="240" w:lineRule="auto"/>
+            </w:pPr>
+            <w:proofErr w:type="spellStart"/>
+            <w:proofErr w:type="gramStart"/>
+            <w:r>
+              <w:t>modifyScoreInPlayer</w:t>
+            </w:r>
+            <w:proofErr w:type="spellEnd"/>
+            <w:r>
+              <w:t>(</w:t>
+            </w:r>
+            <w:proofErr w:type="gramEnd"/>
+            <w:r>
+              <w:t>)</w:t>
+            </w:r>
+          </w:p>
+          <w:p>
+            <w:pPr>
+              <w:widowControl w:val="0"/>
+              <w:spacing w:line="240" w:lineRule="auto"/>
+            </w:pPr>
+          </w:p>
+          <w:p>
+            <w:pPr>
+              <w:widowControl w:val="0"/>
+              <w:spacing w:line="240" w:lineRule="auto"/>
+            </w:pPr>
+            <w:r>
+              <w:t xml:space="preserve">Llama al método set Score de la clase </w:t>
+            </w:r>
+            <w:proofErr w:type="spellStart"/>
+            <w:r>
+              <w:t>player</w:t>
+            </w:r>
+            <w:proofErr w:type="spellEnd"/>
+          </w:p>
+        </w:tc>
+      </w:tr>
+      <w:tr>
+        <w:tc>
+          <w:tcPr>
+            <w:tcW w:w="3010" w:type="dxa"/>
+            <w:vMerge/>
+            <w:tcBorders>
+              <w:left w:val="single" w:sz="8" w:space="0" w:color="000000"/>
+              <w:right w:val="single" w:sz="8" w:space="0" w:color="000000"/>
+            </w:tcBorders>
+            <w:tcMar>
+              <w:top w:w="100" w:type="dxa"/>
+              <w:left w:w="100" w:type="dxa"/>
+              <w:bottom w:w="100" w:type="dxa"/>
+              <w:right w:w="100" w:type="dxa"/>
+            </w:tcMar>
+          </w:tcPr>
+          <w:p>
+            <w:pPr>
+              <w:widowControl w:val="0"/>
+              <w:spacing w:line="240" w:lineRule="auto"/>
+            </w:pPr>
+          </w:p>
+        </w:tc>
+        <w:tc>
+          <w:tcPr>
+            <w:tcW w:w="3010" w:type="dxa"/>
+            <w:tcBorders>
+              <w:top w:val="single" w:sz="8" w:space="0" w:color="000000"/>
+              <w:left w:val="single" w:sz="8" w:space="0" w:color="000000"/>
+              <w:bottom w:val="single" w:sz="8" w:space="0" w:color="000000"/>
+              <w:right w:val="single" w:sz="8" w:space="0" w:color="000000"/>
+            </w:tcBorders>
+            <w:tcMar>
+              <w:top w:w="100" w:type="dxa"/>
+              <w:left w:w="100" w:type="dxa"/>
+              <w:bottom w:w="100" w:type="dxa"/>
+              <w:right w:w="100" w:type="dxa"/>
+            </w:tcMar>
+          </w:tcPr>
+          <w:p>
+            <w:pPr>
+              <w:widowControl w:val="0"/>
+              <w:spacing w:line="240" w:lineRule="auto"/>
+            </w:pPr>
+            <w:proofErr w:type="spellStart"/>
+            <w:r>
+              <w:t>Videogame</w:t>
+            </w:r>
+            <w:proofErr w:type="spellEnd"/>
+            <w:r>
+              <w:t xml:space="preserve"> </w:t>
+            </w:r>
+          </w:p>
+        </w:tc>
+        <w:tc>
+          <w:tcPr>
+            <w:tcW w:w="3010" w:type="dxa"/>
+            <w:tcBorders>
+              <w:top w:val="single" w:sz="8" w:space="0" w:color="000000"/>
+              <w:left w:val="single" w:sz="8" w:space="0" w:color="000000"/>
+              <w:bottom w:val="single" w:sz="8" w:space="0" w:color="000000"/>
+              <w:right w:val="single" w:sz="8" w:space="0" w:color="000000"/>
+            </w:tcBorders>
+            <w:tcMar>
+              <w:top w:w="100" w:type="dxa"/>
+              <w:left w:w="100" w:type="dxa"/>
+              <w:bottom w:w="100" w:type="dxa"/>
+              <w:right w:w="100" w:type="dxa"/>
+            </w:tcMar>
+          </w:tcPr>
+          <w:p>
+            <w:pPr>
+              <w:widowControl w:val="0"/>
+              <w:spacing w:line="240" w:lineRule="auto"/>
+            </w:pPr>
+            <w:proofErr w:type="spellStart"/>
+            <w:proofErr w:type="gramStart"/>
+            <w:r>
+              <w:t>searchPlayer</w:t>
+            </w:r>
+            <w:proofErr w:type="spellEnd"/>
+            <w:r>
+              <w:t>(</w:t>
+            </w:r>
+            <w:proofErr w:type="gramEnd"/>
+            <w:r>
+              <w:t>…)</w:t>
+            </w:r>
+          </w:p>
+          <w:p>
+            <w:pPr>
+              <w:widowControl w:val="0"/>
+              <w:spacing w:line="240" w:lineRule="auto"/>
+            </w:pPr>
+          </w:p>
+          <w:p>
+            <w:pPr>
+              <w:widowControl w:val="0"/>
+              <w:spacing w:line="240" w:lineRule="auto"/>
+            </w:pPr>
+            <w:r>
+              <w:t xml:space="preserve">busca a un jugador por </w:t>
+            </w:r>
+            <w:proofErr w:type="spellStart"/>
+            <w:r>
+              <w:t>nickname</w:t>
+            </w:r>
+            <w:proofErr w:type="spellEnd"/>
+            <w:r>
+              <w:t xml:space="preserve"> para verificar si existe o no. De </w:t>
+            </w:r>
+            <w:proofErr w:type="spellStart"/>
+            <w:r>
+              <w:t>vuielve</w:t>
+            </w:r>
+            <w:proofErr w:type="spellEnd"/>
+            <w:r>
+              <w:t xml:space="preserve"> la posición en caso de que exista</w:t>
+            </w:r>
+          </w:p>
+        </w:tc>
+      </w:tr>
+      <w:tr>
+        <w:tc>
+          <w:tcPr>
+            <w:tcW w:w="3010" w:type="dxa"/>
+            <w:vMerge/>
+            <w:tcBorders>
+              <w:left w:val="single" w:sz="8" w:space="0" w:color="000000"/>
+              <w:right w:val="single" w:sz="8" w:space="0" w:color="000000"/>
+            </w:tcBorders>
+            <w:tcMar>
+              <w:top w:w="100" w:type="dxa"/>
+              <w:left w:w="100" w:type="dxa"/>
+              <w:bottom w:w="100" w:type="dxa"/>
+              <w:right w:w="100" w:type="dxa"/>
+            </w:tcMar>
+          </w:tcPr>
+          <w:p>
+            <w:pPr>
+              <w:widowControl w:val="0"/>
+              <w:spacing w:line="240" w:lineRule="auto"/>
+            </w:pPr>
+          </w:p>
+        </w:tc>
+        <w:tc>
+          <w:tcPr>
+            <w:tcW w:w="3010" w:type="dxa"/>
+            <w:tcBorders>
+              <w:top w:val="single" w:sz="8" w:space="0" w:color="000000"/>
+              <w:left w:val="single" w:sz="8" w:space="0" w:color="000000"/>
+              <w:bottom w:val="single" w:sz="8" w:space="0" w:color="000000"/>
+              <w:right w:val="single" w:sz="8" w:space="0" w:color="000000"/>
+            </w:tcBorders>
+            <w:tcMar>
+              <w:top w:w="100" w:type="dxa"/>
+              <w:left w:w="100" w:type="dxa"/>
+              <w:bottom w:w="100" w:type="dxa"/>
+              <w:right w:w="100" w:type="dxa"/>
+            </w:tcMar>
+          </w:tcPr>
+          <w:p>
+            <w:pPr>
+              <w:widowControl w:val="0"/>
+              <w:spacing w:line="240" w:lineRule="auto"/>
+            </w:pPr>
+          </w:p>
+        </w:tc>
+        <w:tc>
+          <w:tcPr>
+            <w:tcW w:w="3010" w:type="dxa"/>
+            <w:tcBorders>
+              <w:top w:val="single" w:sz="8" w:space="0" w:color="000000"/>
+              <w:left w:val="single" w:sz="8" w:space="0" w:color="000000"/>
+              <w:bottom w:val="single" w:sz="8" w:space="0" w:color="000000"/>
+              <w:right w:val="single" w:sz="8" w:space="0" w:color="000000"/>
+            </w:tcBorders>
+            <w:tcMar>
+              <w:top w:w="100" w:type="dxa"/>
+              <w:left w:w="100" w:type="dxa"/>
+              <w:bottom w:w="100" w:type="dxa"/>
+              <w:right w:w="100" w:type="dxa"/>
+            </w:tcMar>
+          </w:tcPr>
+          <w:p>
+            <w:pPr>
+              <w:widowControl w:val="0"/>
+              <w:spacing w:line="240" w:lineRule="auto"/>
+            </w:pPr>
+          </w:p>
+        </w:tc>
+      </w:tr>
+      <w:tr>
+        <w:tc>
+          <w:tcPr>
+            <w:tcW w:w="3010" w:type="dxa"/>
+            <w:vMerge/>
+            <w:tcBorders>
+              <w:left w:val="single" w:sz="8" w:space="0" w:color="000000"/>
+              <w:right w:val="single" w:sz="8" w:space="0" w:color="000000"/>
+            </w:tcBorders>
+            <w:tcMar>
+              <w:top w:w="100" w:type="dxa"/>
+              <w:left w:w="100" w:type="dxa"/>
+              <w:bottom w:w="100" w:type="dxa"/>
+              <w:right w:w="100" w:type="dxa"/>
+            </w:tcMar>
+          </w:tcPr>
+          <w:p>
+            <w:pPr>
+              <w:widowControl w:val="0"/>
+              <w:spacing w:line="240" w:lineRule="auto"/>
+            </w:pPr>
+          </w:p>
+        </w:tc>
+        <w:tc>
+          <w:tcPr>
+            <w:tcW w:w="3010" w:type="dxa"/>
+            <w:tcBorders>
+              <w:top w:val="single" w:sz="8" w:space="0" w:color="000000"/>
+              <w:left w:val="single" w:sz="8" w:space="0" w:color="000000"/>
+              <w:bottom w:val="single" w:sz="8" w:space="0" w:color="000000"/>
+              <w:right w:val="single" w:sz="8" w:space="0" w:color="000000"/>
+            </w:tcBorders>
+            <w:tcMar>
+              <w:top w:w="100" w:type="dxa"/>
+              <w:left w:w="100" w:type="dxa"/>
+              <w:bottom w:w="100" w:type="dxa"/>
+              <w:right w:w="100" w:type="dxa"/>
+            </w:tcMar>
+          </w:tcPr>
+          <w:p>
+            <w:pPr>
+              <w:widowControl w:val="0"/>
+              <w:spacing w:line="240" w:lineRule="auto"/>
+            </w:pPr>
+          </w:p>
+        </w:tc>
+        <w:tc>
+          <w:tcPr>
+            <w:tcW w:w="3010" w:type="dxa"/>
+            <w:tcBorders>
+              <w:top w:val="single" w:sz="8" w:space="0" w:color="000000"/>
+              <w:left w:val="single" w:sz="8" w:space="0" w:color="000000"/>
+              <w:bottom w:val="single" w:sz="8" w:space="0" w:color="000000"/>
+              <w:right w:val="single" w:sz="8" w:space="0" w:color="000000"/>
+            </w:tcBorders>
+            <w:tcMar>
+              <w:top w:w="100" w:type="dxa"/>
+              <w:left w:w="100" w:type="dxa"/>
+              <w:bottom w:w="100" w:type="dxa"/>
+              <w:right w:w="100" w:type="dxa"/>
+            </w:tcMar>
+          </w:tcPr>
+          <w:p>
+            <w:pPr>
+              <w:widowControl w:val="0"/>
+              <w:spacing w:line="240" w:lineRule="auto"/>
+            </w:pPr>
+          </w:p>
+        </w:tc>
+      </w:tr>
+      <w:tr>
+        <w:tc>
+          <w:tcPr>
+            <w:tcW w:w="3010" w:type="dxa"/>
+            <w:vMerge/>
+            <w:tcBorders>
+              <w:left w:val="single" w:sz="8" w:space="0" w:color="000000"/>
+              <w:bottom w:val="single" w:sz="8" w:space="0" w:color="000000"/>
+              <w:right w:val="single" w:sz="8" w:space="0" w:color="000000"/>
+            </w:tcBorders>
+            <w:tcMar>
+              <w:top w:w="100" w:type="dxa"/>
+              <w:left w:w="100" w:type="dxa"/>
+              <w:bottom w:w="100" w:type="dxa"/>
+              <w:right w:w="100" w:type="dxa"/>
+            </w:tcMar>
+          </w:tcPr>
+          <w:p>
+            <w:pPr>
+              <w:widowControl w:val="0"/>
+              <w:spacing w:line="240" w:lineRule="auto"/>
+            </w:pPr>
+          </w:p>
+        </w:tc>
+        <w:tc>
+          <w:tcPr>
+            <w:tcW w:w="3010" w:type="dxa"/>
+            <w:tcBorders>
+              <w:top w:val="single" w:sz="8" w:space="0" w:color="000000"/>
+              <w:left w:val="single" w:sz="8" w:space="0" w:color="000000"/>
+              <w:bottom w:val="single" w:sz="8" w:space="0" w:color="000000"/>
+              <w:right w:val="single" w:sz="8" w:space="0" w:color="000000"/>
+            </w:tcBorders>
+            <w:tcMar>
+              <w:top w:w="100" w:type="dxa"/>
+              <w:left w:w="100" w:type="dxa"/>
+              <w:bottom w:w="100" w:type="dxa"/>
+              <w:right w:w="100" w:type="dxa"/>
+            </w:tcMar>
+          </w:tcPr>
+          <w:p>
+            <w:pPr>
+              <w:widowControl w:val="0"/>
+              <w:spacing w:line="240" w:lineRule="auto"/>
+            </w:pPr>
+          </w:p>
+        </w:tc>
+        <w:tc>
+          <w:tcPr>
+            <w:tcW w:w="3010" w:type="dxa"/>
+            <w:tcBorders>
+              <w:top w:val="single" w:sz="8" w:space="0" w:color="000000"/>
+              <w:left w:val="single" w:sz="8" w:space="0" w:color="000000"/>
+              <w:bottom w:val="single" w:sz="8" w:space="0" w:color="000000"/>
+              <w:right w:val="single" w:sz="8" w:space="0" w:color="000000"/>
+            </w:tcBorders>
+            <w:tcMar>
+              <w:top w:w="100" w:type="dxa"/>
+              <w:left w:w="100" w:type="dxa"/>
+              <w:bottom w:w="100" w:type="dxa"/>
+              <w:right w:w="100" w:type="dxa"/>
+            </w:tcMar>
+          </w:tcPr>
+          <w:p>
+            <w:pPr>
+              <w:widowControl w:val="0"/>
+              <w:spacing w:line="240" w:lineRule="auto"/>
+            </w:pPr>
+          </w:p>
+        </w:tc>
+      </w:tr>
+    </w:tbl>
     <w:p/>
+    <w:p>
+      <w:pPr>
+        <w:jc w:val="center"/>
+        <w:rPr>
+          <w:sz w:val="28"/>
+          <w:szCs w:val="28"/>
+        </w:rPr>
+      </w:pPr>
+    </w:p>
     <w:sectPr>
       <w:pgSz w:w="12240" w:h="15840"/>
       <w:pgMar w:top="1417" w:right="1701" w:bottom="1417" w:left="1701" w:header="708" w:footer="708" w:gutter="0"/>
@@ -11226,7 +13341,7 @@
 </file>
 
 <file path=word/numbering.xml><?xml version="1.0" encoding="utf-8"?>
-<w:numbering xmlns:wpc="http://schemas.microsoft.com/office/word/2010/wordprocessingCanvas" xmlns:cx="http://schemas.microsoft.com/office/drawing/2014/chartex" xmlns:cx1="http://schemas.microsoft.com/office/drawing/2015/9/8/chartex" xmlns:cx2="http://schemas.microsoft.com/office/drawing/2015/10/21/chartex" xmlns:cx3="http://schemas.microsoft.com/office/drawing/2016/5/9/chartex" xmlns:cx4="http://schemas.microsoft.com/office/drawing/2016/5/10/chartex" xmlns:cx5="http://schemas.microsoft.com/office/drawing/2016/5/11/chartex" xmlns:cx6="http://schemas.microsoft.com/office/drawing/2016/5/12/chartex" xmlns:cx7="http://schemas.microsoft.com/office/drawing/2016/5/13/chartex" xmlns:cx8="http://schemas.microsoft.com/office/drawing/2016/5/14/chartex" xmlns:mc="http://schemas.openxmlformats.org/markup-compatibility/2006" xmlns:aink="http://schemas.microsoft.com/office/drawing/2016/ink" xmlns:am3d="http://schemas.microsoft.com/office/drawing/2017/model3d" xmlns:o="urn:schemas-microsoft-com:office:office" xmlns:r="http://schemas.openxmlformats.org/officeDocument/2006/relationships" xmlns:m="http://schemas.openxmlformats.org/officeDocument/2006/math" xmlns:v="urn:schemas-microsoft-com:vml" xmlns:wp14="http://schemas.microsoft.com/office/word/2010/wordprocessingDrawing" xmlns:wp="http://schemas.openxmlformats.org/drawingml/2006/wordprocessingDrawing" xmlns:w10="urn:schemas-microsoft-com:office:word" xmlns:w="http://schemas.openxmlformats.org/wordprocessingml/2006/main" xmlns:w14="http://schemas.microsoft.com/office/word/2010/wordml" xmlns:w15="http://schemas.microsoft.com/office/word/2012/wordml" xmlns:w16cex="http://schemas.microsoft.com/office/word/2018/wordml/cex" xmlns:w16cid="http://schemas.microsoft.com/office/word/2016/wordml/cid" xmlns:w16="http://schemas.microsoft.com/office/word/2018/wordml" xmlns:w16sdtdh="http://schemas.microsoft.com/office/word/2020/wordml/sdtdatahash" xmlns:w16se="http://schemas.microsoft.com/office/word/2015/wordml/symex" xmlns:wpg="http://schemas.microsoft.com/office/word/2010/wordprocessingGroup" xmlns:wpi="http://schemas.microsoft.com/office/word/2010/wordprocessingInk" xmlns:wne="http://schemas.microsoft.com/office/word/2006/wordml" xmlns:wps="http://schemas.microsoft.com/office/word/2010/wordprocessingShape" mc:Ignorable="w14 w15 w16se w16cid w16 w16cex w16sdtdh wp14">
+<w:numbering xmlns:wpc="http://schemas.microsoft.com/office/word/2010/wordprocessingCanvas" xmlns:cx="http://schemas.microsoft.com/office/drawing/2014/chartex" xmlns:cx1="http://schemas.microsoft.com/office/drawing/2015/9/8/chartex" xmlns:cx2="http://schemas.microsoft.com/office/drawing/2015/10/21/chartex" xmlns:cx3="http://schemas.microsoft.com/office/drawing/2016/5/9/chartex" xmlns:cx4="http://schemas.microsoft.com/office/drawing/2016/5/10/chartex" xmlns:cx5="http://schemas.microsoft.com/office/drawing/2016/5/11/chartex" xmlns:cx6="http://schemas.microsoft.com/office/drawing/2016/5/12/chartex" xmlns:cx7="http://schemas.microsoft.com/office/drawing/2016/5/13/chartex" xmlns:cx8="http://schemas.microsoft.com/office/drawing/2016/5/14/chartex" xmlns:mc="http://schemas.openxmlformats.org/markup-compatibility/2006" xmlns:aink="http://schemas.microsoft.com/office/drawing/2016/ink" xmlns:am3d="http://schemas.microsoft.com/office/drawing/2017/model3d" xmlns:o="urn:schemas-microsoft-com:office:office" xmlns:oel="http://schemas.microsoft.com/office/2019/extlst" xmlns:r="http://schemas.openxmlformats.org/officeDocument/2006/relationships" xmlns:m="http://schemas.openxmlformats.org/officeDocument/2006/math" xmlns:v="urn:schemas-microsoft-com:vml" xmlns:wp14="http://schemas.microsoft.com/office/word/2010/wordprocessingDrawing" xmlns:wp="http://schemas.openxmlformats.org/drawingml/2006/wordprocessingDrawing" xmlns:w10="urn:schemas-microsoft-com:office:word" xmlns:w="http://schemas.openxmlformats.org/wordprocessingml/2006/main" xmlns:w14="http://schemas.microsoft.com/office/word/2010/wordml" xmlns:w15="http://schemas.microsoft.com/office/word/2012/wordml" xmlns:w16cex="http://schemas.microsoft.com/office/word/2018/wordml/cex" xmlns:w16cid="http://schemas.microsoft.com/office/word/2016/wordml/cid" xmlns:w16="http://schemas.microsoft.com/office/word/2018/wordml" xmlns:w16sdtdh="http://schemas.microsoft.com/office/word/2020/wordml/sdtdatahash" xmlns:w16se="http://schemas.microsoft.com/office/word/2015/wordml/symex" xmlns:wpg="http://schemas.microsoft.com/office/word/2010/wordprocessingGroup" xmlns:wpi="http://schemas.microsoft.com/office/word/2010/wordprocessingInk" xmlns:wne="http://schemas.microsoft.com/office/word/2006/wordml" xmlns:wps="http://schemas.microsoft.com/office/word/2010/wordprocessingShape" mc:Ignorable="w14 w15 w16se w16cid w16 w16cex w16sdtdh wp14">
   <w:abstractNum w:abstractNumId="0" w15:restartNumberingAfterBreak="0">
     <w:nsid w:val="1474581A"/>
     <w:multiLevelType w:val="multilevel"/>
@@ -11525,10 +13640,10 @@
       </w:rPr>
     </w:lvl>
   </w:abstractNum>
-  <w:num w:numId="1">
+  <w:num w:numId="1" w16cid:durableId="123619870">
     <w:abstractNumId w:val="1"/>
   </w:num>
-  <w:num w:numId="2">
+  <w:num w:numId="2" w16cid:durableId="1642299140">
     <w:abstractNumId w:val="0"/>
   </w:num>
 </w:numbering>

</xml_diff>